<commit_message>
chore: adding test groups, display names, etc..
</commit_message>
<xml_diff>
--- a/Reports/CA4_Report.docx
+++ b/Reports/CA4_Report.docx
@@ -123,17 +123,7 @@
           <w:rtl/>
         </w:rPr>
         <w:tab/>
-        <w:t xml:space="preserve">             </w:t>
-      </w:r>
-      <w:r>
-        <w:rPr>
-          <w:rFonts w:ascii="Vazirmatn Black" w:hAnsi="Vazirmatn Black" w:cs="Vazirmatn Black"/>
-          <w:color w:val="538135" w:themeColor="accent6" w:themeShade="BF"/>
-          <w:sz w:val="40"/>
-          <w:szCs w:val="40"/>
-          <w:rtl/>
-        </w:rPr>
-        <w:t xml:space="preserve">   </w:t>
+        <w:t xml:space="preserve">                </w:t>
       </w:r>
       <w:r>
         <w:rPr>
@@ -181,16 +171,7 @@
           <w:sz w:val="24"/>
           <w:szCs w:val="24"/>
         </w:rPr>
-        <w:t>1</w:t>
-      </w:r>
-      <w:r>
-        <w:rPr>
-          <w:rFonts w:ascii="Vazirmatn Light" w:hAnsi="Vazirmatn Light" w:cs="Vazirmatn Light"/>
-          <w:color w:val="538135" w:themeColor="accent6" w:themeShade="BF"/>
-          <w:sz w:val="24"/>
-          <w:szCs w:val="24"/>
-        </w:rPr>
-        <w:t>402</w:t>
+        <w:t>1402</w:t>
       </w:r>
     </w:p>
     <w:p>
@@ -245,17 +226,7 @@
           <w:szCs w:val="24"/>
           <w:rtl/>
         </w:rPr>
-        <w:t xml:space="preserve"> </w:t>
-      </w:r>
-      <w:r>
-        <w:rPr>
-          <w:rFonts w:ascii="Vazirmatn Light" w:hAnsi="Vazirmatn Light" w:cs="Vazirmatn Light"/>
-          <w:color w:val="FF0000"/>
-          <w:sz w:val="24"/>
-          <w:szCs w:val="24"/>
-          <w:rtl/>
-        </w:rPr>
-        <w:t xml:space="preserve">امین باهنر – </w:t>
+        <w:t xml:space="preserve"> امین باهنر – </w:t>
       </w:r>
       <w:r>
         <w:rPr>
@@ -546,7 +517,7 @@
               <w:spacing w:after="0"/>
               <w:jc w:val="right"/>
               <w:rPr>
-                <w:rFonts w:ascii="Vazirmatn" w:hAnsi="Vazirmatn" w:cs="Vazirmatn" w:hint="cs"/>
+                <w:rFonts w:ascii="Vazirmatn" w:hAnsi="Vazirmatn" w:cs="Vazirmatn"/>
                 <w:color w:val="000000" w:themeColor="text1"/>
                 <w:sz w:val="24"/>
                 <w:szCs w:val="24"/>
@@ -661,7 +632,7 @@
               <w:spacing w:after="0"/>
               <w:jc w:val="right"/>
               <w:rPr>
-                <w:rFonts w:ascii="Vazirmatn" w:hAnsi="Vazirmatn" w:cs="Vazirmatn" w:hint="cs"/>
+                <w:rFonts w:ascii="Vazirmatn" w:hAnsi="Vazirmatn" w:cs="Vazirmatn"/>
                 <w:color w:val="000000" w:themeColor="text1"/>
                 <w:sz w:val="24"/>
                 <w:szCs w:val="24"/>
@@ -831,7 +802,7 @@
               <w:spacing w:after="0"/>
               <w:jc w:val="right"/>
               <w:rPr>
-                <w:rFonts w:ascii="Vazirmatn" w:hAnsi="Vazirmatn" w:cs="Vazirmatn" w:hint="cs"/>
+                <w:rFonts w:ascii="Vazirmatn" w:hAnsi="Vazirmatn" w:cs="Vazirmatn"/>
                 <w:color w:val="000000" w:themeColor="text1"/>
                 <w:sz w:val="24"/>
                 <w:szCs w:val="24"/>
@@ -1402,7 +1373,7 @@
               <w:spacing w:after="0"/>
               <w:jc w:val="right"/>
               <w:rPr>
-                <w:rFonts w:ascii="Vazirmatn" w:hAnsi="Vazirmatn" w:cs="Vazirmatn" w:hint="cs"/>
+                <w:rFonts w:ascii="Vazirmatn" w:hAnsi="Vazirmatn" w:cs="Vazirmatn"/>
                 <w:color w:val="000000" w:themeColor="text1"/>
                 <w:sz w:val="24"/>
                 <w:szCs w:val="24"/>
@@ -1774,7 +1745,7 @@
           <w:szCs w:val="24"/>
           <w:rtl/>
         </w:rPr>
-        <w:t xml:space="preserve"> هارا فعال می کند پیدا کنیم:</w:t>
+        <w:t xml:space="preserve"> هارا فعال میکند پیدا کنیم:</w:t>
       </w:r>
     </w:p>
     <w:p>
@@ -1783,12 +1754,169 @@
         <w:spacing w:after="0"/>
         <w:rPr>
           <w:rFonts w:ascii="Vazirmatn" w:hAnsi="Vazirmatn" w:cs="Vazirmatn"/>
-          <w:color w:val="000000" w:themeColor="text1"/>
-          <w:sz w:val="24"/>
-          <w:szCs w:val="24"/>
-          <w:rtl/>
-        </w:rPr>
-      </w:pPr>
+          <w:noProof/>
+          <w:color w:val="000000" w:themeColor="text1"/>
+          <w:sz w:val="24"/>
+          <w:szCs w:val="24"/>
+          <w:rtl/>
+          <w:lang w:val="fa-IR"/>
+        </w:rPr>
+      </w:pPr>
+      <w:r>
+        <w:rPr>
+          <w:rFonts w:ascii="Vazirmatn" w:hAnsi="Vazirmatn" w:cs="Vazirmatn"/>
+          <w:noProof/>
+          <w:color w:val="000000" w:themeColor="text1"/>
+          <w:sz w:val="24"/>
+          <w:szCs w:val="24"/>
+          <w:rtl/>
+          <w:lang w:val="fa-IR"/>
+        </w:rPr>
+        <w:drawing>
+          <wp:anchor distT="0" distB="0" distL="114300" distR="114300" simplePos="0" relativeHeight="251658240" behindDoc="1" locked="0" layoutInCell="1" allowOverlap="1" wp14:anchorId="3B8CFD0D" wp14:editId="7B4BE11B">
+            <wp:simplePos x="0" y="0"/>
+            <wp:positionH relativeFrom="margin">
+              <wp:align>left</wp:align>
+            </wp:positionH>
+            <wp:positionV relativeFrom="paragraph">
+              <wp:posOffset>-93345</wp:posOffset>
+            </wp:positionV>
+            <wp:extent cx="3321050" cy="3322320"/>
+            <wp:effectExtent l="0" t="0" r="0" b="0"/>
+            <wp:wrapTight wrapText="bothSides">
+              <wp:wrapPolygon edited="0">
+                <wp:start x="0" y="0"/>
+                <wp:lineTo x="0" y="21427"/>
+                <wp:lineTo x="21435" y="21427"/>
+                <wp:lineTo x="21435" y="0"/>
+                <wp:lineTo x="0" y="0"/>
+              </wp:wrapPolygon>
+            </wp:wrapTight>
+            <wp:docPr id="1" name="Picture 1"/>
+            <wp:cNvGraphicFramePr>
+              <a:graphicFrameLocks xmlns:a="http://schemas.openxmlformats.org/drawingml/2006/main" noChangeAspect="1"/>
+            </wp:cNvGraphicFramePr>
+            <a:graphic xmlns:a="http://schemas.openxmlformats.org/drawingml/2006/main">
+              <a:graphicData uri="http://schemas.openxmlformats.org/drawingml/2006/picture">
+                <pic:pic xmlns:pic="http://schemas.openxmlformats.org/drawingml/2006/picture">
+                  <pic:nvPicPr>
+                    <pic:cNvPr id="1" name="Picture 1"/>
+                    <pic:cNvPicPr/>
+                  </pic:nvPicPr>
+                  <pic:blipFill rotWithShape="1">
+                    <a:blip r:embed="rId5" cstate="print">
+                      <a:extLst>
+                        <a:ext uri="{28A0092B-C50C-407E-A947-70E740481C1C}">
+                          <a14:useLocalDpi xmlns:a14="http://schemas.microsoft.com/office/drawing/2010/main" val="0"/>
+                        </a:ext>
+                      </a:extLst>
+                    </a:blip>
+                    <a:srcRect b="17712"/>
+                    <a:stretch/>
+                  </pic:blipFill>
+                  <pic:spPr bwMode="auto">
+                    <a:xfrm>
+                      <a:off x="0" y="0"/>
+                      <a:ext cx="3321050" cy="3322320"/>
+                    </a:xfrm>
+                    <a:prstGeom prst="rect">
+                      <a:avLst/>
+                    </a:prstGeom>
+                    <a:ln>
+                      <a:noFill/>
+                    </a:ln>
+                    <a:extLst>
+                      <a:ext uri="{53640926-AAD7-44D8-BBD7-CCE9431645EC}">
+                        <a14:shadowObscured xmlns:a14="http://schemas.microsoft.com/office/drawing/2010/main"/>
+                      </a:ext>
+                    </a:extLst>
+                  </pic:spPr>
+                </pic:pic>
+              </a:graphicData>
+            </a:graphic>
+            <wp14:sizeRelH relativeFrom="margin">
+              <wp14:pctWidth>0</wp14:pctWidth>
+            </wp14:sizeRelH>
+            <wp14:sizeRelV relativeFrom="margin">
+              <wp14:pctHeight>0</wp14:pctHeight>
+            </wp14:sizeRelV>
+          </wp:anchor>
+        </w:drawing>
+      </w:r>
+    </w:p>
+    <w:p>
+      <w:pPr>
+        <w:pStyle w:val="ListParagraph"/>
+        <w:spacing w:after="0"/>
+        <w:rPr>
+          <w:rFonts w:ascii="Vazirmatn" w:hAnsi="Vazirmatn" w:cs="Vazirmatn"/>
+          <w:color w:val="000000" w:themeColor="text1"/>
+          <w:sz w:val="24"/>
+          <w:szCs w:val="24"/>
+          <w:rtl/>
+        </w:rPr>
+      </w:pPr>
+      <w:r>
+        <w:rPr>
+          <w:rFonts w:ascii="Vazirmatn" w:hAnsi="Vazirmatn" w:cs="Vazirmatn"/>
+          <w:noProof/>
+          <w:color w:val="000000" w:themeColor="text1"/>
+          <w:sz w:val="24"/>
+          <w:szCs w:val="24"/>
+          <w:rtl/>
+          <w:lang w:val="fa-IR"/>
+        </w:rPr>
+        <w:lastRenderedPageBreak/>
+        <w:drawing>
+          <wp:anchor distT="0" distB="0" distL="114300" distR="114300" simplePos="0" relativeHeight="251659264" behindDoc="0" locked="0" layoutInCell="1" allowOverlap="1" wp14:anchorId="7E270545" wp14:editId="29BACA53">
+            <wp:simplePos x="0" y="0"/>
+            <wp:positionH relativeFrom="margin">
+              <wp:align>left</wp:align>
+            </wp:positionH>
+            <wp:positionV relativeFrom="paragraph">
+              <wp:posOffset>590550</wp:posOffset>
+            </wp:positionV>
+            <wp:extent cx="4017645" cy="2844165"/>
+            <wp:effectExtent l="0" t="3810" r="0" b="0"/>
+            <wp:wrapTopAndBottom/>
+            <wp:docPr id="2" name="Picture 2"/>
+            <wp:cNvGraphicFramePr>
+              <a:graphicFrameLocks xmlns:a="http://schemas.openxmlformats.org/drawingml/2006/main" noChangeAspect="1"/>
+            </wp:cNvGraphicFramePr>
+            <a:graphic xmlns:a="http://schemas.openxmlformats.org/drawingml/2006/main">
+              <a:graphicData uri="http://schemas.openxmlformats.org/drawingml/2006/picture">
+                <pic:pic xmlns:pic="http://schemas.openxmlformats.org/drawingml/2006/picture">
+                  <pic:nvPicPr>
+                    <pic:cNvPr id="2" name="Picture 2"/>
+                    <pic:cNvPicPr/>
+                  </pic:nvPicPr>
+                  <pic:blipFill>
+                    <a:blip r:embed="rId6" cstate="print">
+                      <a:extLst>
+                        <a:ext uri="{28A0092B-C50C-407E-A947-70E740481C1C}">
+                          <a14:useLocalDpi xmlns:a14="http://schemas.microsoft.com/office/drawing/2010/main" val="0"/>
+                        </a:ext>
+                      </a:extLst>
+                    </a:blip>
+                    <a:stretch>
+                      <a:fillRect/>
+                    </a:stretch>
+                  </pic:blipFill>
+                  <pic:spPr>
+                    <a:xfrm rot="5400000">
+                      <a:off x="0" y="0"/>
+                      <a:ext cx="4017645" cy="2844165"/>
+                    </a:xfrm>
+                    <a:prstGeom prst="rect">
+                      <a:avLst/>
+                    </a:prstGeom>
+                  </pic:spPr>
+                </pic:pic>
+              </a:graphicData>
+            </a:graphic>
+          </wp:anchor>
+        </w:drawing>
+      </w:r>
     </w:p>
     <w:p>
       <w:pPr>
@@ -2173,7 +2301,7 @@
         <w:pStyle w:val="ListParagraph"/>
         <w:spacing w:after="0"/>
         <w:rPr>
-          <w:rFonts w:ascii="Vazirmatn" w:hAnsi="Vazirmatn" w:cs="Vazirmatn" w:hint="cs"/>
+          <w:rFonts w:ascii="Vazirmatn" w:hAnsi="Vazirmatn" w:cs="Vazirmatn"/>
           <w:color w:val="000000" w:themeColor="text1"/>
           <w:sz w:val="24"/>
           <w:szCs w:val="24"/>
@@ -2196,7 +2324,7 @@
         <w:pStyle w:val="ListParagraph"/>
         <w:spacing w:after="0"/>
         <w:rPr>
-          <w:rFonts w:ascii="Vazirmatn" w:hAnsi="Vazirmatn" w:cs="Vazirmatn" w:hint="cs"/>
+          <w:rFonts w:ascii="Vazirmatn" w:hAnsi="Vazirmatn" w:cs="Vazirmatn"/>
           <w:color w:val="000000" w:themeColor="text1"/>
           <w:sz w:val="24"/>
           <w:szCs w:val="24"/>

</xml_diff>

<commit_message>
report: add answer of q2
</commit_message>
<xml_diff>
--- a/Reports/CA4_Report.docx
+++ b/Reports/CA4_Report.docx
@@ -2392,8 +2392,4375 @@
           <w:color w:val="000000" w:themeColor="text1"/>
           <w:sz w:val="24"/>
           <w:szCs w:val="24"/>
-        </w:rPr>
-      </w:pPr>
+          <w:rtl/>
+        </w:rPr>
+      </w:pPr>
+      <w:r>
+        <w:rPr>
+          <w:rFonts w:ascii="Vazirmatn" w:hAnsi="Vazirmatn" w:cs="Vazirmatn" w:hint="cs"/>
+          <w:color w:val="000000" w:themeColor="text1"/>
+          <w:sz w:val="24"/>
+          <w:szCs w:val="24"/>
+          <w:rtl/>
+        </w:rPr>
+        <w:t>یک تابع قابل تست داریم</w:t>
+      </w:r>
+    </w:p>
+    <w:p>
+      <w:pPr>
+        <w:spacing w:after="0"/>
+        <w:rPr>
+          <w:rFonts w:ascii="Vazirmatn" w:hAnsi="Vazirmatn" w:cs="Vazirmatn"/>
+          <w:color w:val="000000" w:themeColor="text1"/>
+          <w:sz w:val="24"/>
+          <w:szCs w:val="24"/>
+          <w:rtl/>
+        </w:rPr>
+      </w:pPr>
+      <w:r>
+        <w:rPr>
+          <w:rFonts w:ascii="Vazirmatn" w:hAnsi="Vazirmatn" w:cs="Vazirmatn" w:hint="cs"/>
+          <w:color w:val="000000" w:themeColor="text1"/>
+          <w:sz w:val="24"/>
+          <w:szCs w:val="24"/>
+          <w:rtl/>
+        </w:rPr>
+        <w:t>3 پارامتر ورودی داریم که به طور مستقیم به تابع داده می شوند</w:t>
+      </w:r>
+    </w:p>
+    <w:p>
+      <w:pPr>
+        <w:spacing w:after="0"/>
+        <w:rPr>
+          <w:rFonts w:ascii="Vazirmatn" w:hAnsi="Vazirmatn" w:cs="Vazirmatn"/>
+          <w:color w:val="000000" w:themeColor="text1"/>
+          <w:sz w:val="24"/>
+          <w:szCs w:val="24"/>
+          <w:rtl/>
+        </w:rPr>
+      </w:pPr>
+      <w:r>
+        <w:rPr>
+          <w:rFonts w:ascii="Vazirmatn" w:hAnsi="Vazirmatn" w:cs="Vazirmatn" w:hint="cs"/>
+          <w:color w:val="000000" w:themeColor="text1"/>
+          <w:sz w:val="24"/>
+          <w:szCs w:val="24"/>
+          <w:rtl/>
+        </w:rPr>
+        <w:t>مقادیر این متغیر هارا میتوان به دسته های زیر شکست:</w:t>
+      </w:r>
+    </w:p>
+    <w:p>
+      <w:pPr>
+        <w:spacing w:after="0"/>
+        <w:rPr>
+          <w:rFonts w:ascii="Vazirmatn" w:hAnsi="Vazirmatn" w:cs="Vazirmatn"/>
+          <w:color w:val="000000" w:themeColor="text1"/>
+          <w:sz w:val="24"/>
+          <w:szCs w:val="24"/>
+          <w:rtl/>
+        </w:rPr>
+      </w:pPr>
+    </w:p>
+    <w:p>
+      <w:pPr>
+        <w:spacing w:after="0"/>
+        <w:rPr>
+          <w:rFonts w:ascii="Vazirmatn" w:hAnsi="Vazirmatn" w:cs="Vazirmatn"/>
+          <w:color w:val="000000" w:themeColor="text1"/>
+          <w:sz w:val="24"/>
+          <w:szCs w:val="24"/>
+          <w:rtl/>
+        </w:rPr>
+      </w:pPr>
+      <w:r>
+        <w:rPr>
+          <w:rFonts w:ascii="Vazirmatn" w:hAnsi="Vazirmatn" w:cs="Vazirmatn"/>
+          <w:color w:val="000000" w:themeColor="text1"/>
+          <w:sz w:val="24"/>
+          <w:szCs w:val="24"/>
+        </w:rPr>
+        <w:lastRenderedPageBreak/>
+        <w:t>Quantity</w:t>
+      </w:r>
+      <w:r>
+        <w:rPr>
+          <w:rFonts w:ascii="Vazirmatn" w:hAnsi="Vazirmatn" w:cs="Vazirmatn" w:hint="cs"/>
+          <w:color w:val="000000" w:themeColor="text1"/>
+          <w:sz w:val="24"/>
+          <w:szCs w:val="24"/>
+          <w:rtl/>
+        </w:rPr>
+        <w:t>:</w:t>
+      </w:r>
+    </w:p>
+    <w:p>
+      <w:pPr>
+        <w:spacing w:after="0"/>
+        <w:rPr>
+          <w:rFonts w:ascii="Vazirmatn" w:hAnsi="Vazirmatn" w:cs="Vazirmatn"/>
+          <w:color w:val="000000" w:themeColor="text1"/>
+          <w:sz w:val="24"/>
+          <w:szCs w:val="24"/>
+          <w:rtl/>
+        </w:rPr>
+      </w:pPr>
+      <w:r>
+        <w:rPr>
+          <w:rFonts w:ascii="Vazirmatn" w:hAnsi="Vazirmatn" w:cs="Vazirmatn" w:hint="cs"/>
+          <w:color w:val="000000" w:themeColor="text1"/>
+          <w:sz w:val="24"/>
+          <w:szCs w:val="24"/>
+          <w:rtl/>
+        </w:rPr>
+        <w:t>کوچکتر مساوی صفر، یک، بیشتر از یک</w:t>
+      </w:r>
+    </w:p>
+    <w:p>
+      <w:pPr>
+        <w:spacing w:after="0"/>
+        <w:rPr>
+          <w:rFonts w:ascii="Vazirmatn" w:hAnsi="Vazirmatn" w:cs="Vazirmatn"/>
+          <w:color w:val="000000" w:themeColor="text1"/>
+          <w:sz w:val="24"/>
+          <w:szCs w:val="24"/>
+          <w:rtl/>
+        </w:rPr>
+      </w:pPr>
+      <w:proofErr w:type="spellStart"/>
+      <w:r>
+        <w:rPr>
+          <w:rFonts w:ascii="Vazirmatn" w:hAnsi="Vazirmatn" w:cs="Vazirmatn"/>
+          <w:color w:val="000000" w:themeColor="text1"/>
+          <w:sz w:val="24"/>
+          <w:szCs w:val="24"/>
+        </w:rPr>
+        <w:t>Unit_price</w:t>
+      </w:r>
+      <w:proofErr w:type="spellEnd"/>
+      <w:r>
+        <w:rPr>
+          <w:rFonts w:ascii="Vazirmatn" w:hAnsi="Vazirmatn" w:cs="Vazirmatn" w:hint="cs"/>
+          <w:color w:val="000000" w:themeColor="text1"/>
+          <w:sz w:val="24"/>
+          <w:szCs w:val="24"/>
+          <w:rtl/>
+        </w:rPr>
+        <w:t>:</w:t>
+      </w:r>
+    </w:p>
+    <w:p>
+      <w:pPr>
+        <w:spacing w:after="0"/>
+        <w:rPr>
+          <w:rFonts w:ascii="Vazirmatn" w:hAnsi="Vazirmatn" w:cs="Vazirmatn"/>
+          <w:color w:val="000000" w:themeColor="text1"/>
+          <w:sz w:val="24"/>
+          <w:szCs w:val="24"/>
+          <w:rtl/>
+        </w:rPr>
+      </w:pPr>
+      <w:r>
+        <w:rPr>
+          <w:rFonts w:ascii="Vazirmatn" w:hAnsi="Vazirmatn" w:cs="Vazirmatn" w:hint="cs"/>
+          <w:color w:val="000000" w:themeColor="text1"/>
+          <w:sz w:val="24"/>
+          <w:szCs w:val="24"/>
+          <w:rtl/>
+        </w:rPr>
+        <w:t xml:space="preserve">کوچکتر مساوی صفر، </w:t>
+      </w:r>
+      <w:r>
+        <w:rPr>
+          <w:rFonts w:ascii="Vazirmatn" w:hAnsi="Vazirmatn" w:cs="Vazirmatn" w:hint="cs"/>
+          <w:color w:val="000000" w:themeColor="text1"/>
+          <w:sz w:val="24"/>
+          <w:szCs w:val="24"/>
+          <w:rtl/>
+        </w:rPr>
+        <w:t>بزرگتر از صفر</w:t>
+      </w:r>
+    </w:p>
+    <w:p>
+      <w:pPr>
+        <w:spacing w:after="0"/>
+        <w:rPr>
+          <w:rFonts w:ascii="Vazirmatn" w:hAnsi="Vazirmatn" w:cs="Vazirmatn"/>
+          <w:color w:val="000000" w:themeColor="text1"/>
+          <w:sz w:val="24"/>
+          <w:szCs w:val="24"/>
+          <w:rtl/>
+        </w:rPr>
+      </w:pPr>
+      <w:r>
+        <w:rPr>
+          <w:rFonts w:ascii="Vazirmatn" w:hAnsi="Vazirmatn" w:cs="Vazirmatn"/>
+          <w:color w:val="000000" w:themeColor="text1"/>
+          <w:sz w:val="24"/>
+          <w:szCs w:val="24"/>
+        </w:rPr>
+        <w:t>Discount</w:t>
+      </w:r>
+      <w:r>
+        <w:rPr>
+          <w:rFonts w:ascii="Vazirmatn" w:hAnsi="Vazirmatn" w:cs="Vazirmatn" w:hint="cs"/>
+          <w:color w:val="000000" w:themeColor="text1"/>
+          <w:sz w:val="24"/>
+          <w:szCs w:val="24"/>
+          <w:rtl/>
+        </w:rPr>
+        <w:t>:</w:t>
+      </w:r>
+    </w:p>
+    <w:p>
+      <w:pPr>
+        <w:spacing w:after="0"/>
+        <w:rPr>
+          <w:rFonts w:ascii="Vazirmatn" w:hAnsi="Vazirmatn" w:cs="Vazirmatn"/>
+          <w:color w:val="000000" w:themeColor="text1"/>
+          <w:sz w:val="24"/>
+          <w:szCs w:val="24"/>
+          <w:rtl/>
+        </w:rPr>
+      </w:pPr>
+      <w:r>
+        <w:rPr>
+          <w:rFonts w:ascii="Vazirmatn" w:hAnsi="Vazirmatn" w:cs="Vazirmatn" w:hint="cs"/>
+          <w:color w:val="000000" w:themeColor="text1"/>
+          <w:sz w:val="24"/>
+          <w:szCs w:val="24"/>
+          <w:rtl/>
+        </w:rPr>
+        <w:t>کمتر از صفر، بین صفر و یک (شامل صفر و یک)، بزرگتر از یک</w:t>
+      </w:r>
+    </w:p>
+    <w:p>
+      <w:pPr>
+        <w:spacing w:after="0"/>
+        <w:rPr>
+          <w:rFonts w:ascii="Vazirmatn" w:hAnsi="Vazirmatn" w:cs="Vazirmatn"/>
+          <w:color w:val="000000" w:themeColor="text1"/>
+          <w:sz w:val="24"/>
+          <w:szCs w:val="24"/>
+          <w:rtl/>
+        </w:rPr>
+      </w:pPr>
+    </w:p>
+    <w:p>
+      <w:pPr>
+        <w:spacing w:after="0"/>
+        <w:rPr>
+          <w:rFonts w:ascii="Vazirmatn" w:hAnsi="Vazirmatn" w:cs="Vazirmatn"/>
+          <w:color w:val="000000" w:themeColor="text1"/>
+          <w:sz w:val="24"/>
+          <w:szCs w:val="24"/>
+          <w:rtl/>
+        </w:rPr>
+      </w:pPr>
+      <w:r>
+        <w:rPr>
+          <w:rFonts w:ascii="Vazirmatn" w:hAnsi="Vazirmatn" w:cs="Vazirmatn" w:hint="cs"/>
+          <w:color w:val="000000" w:themeColor="text1"/>
+          <w:sz w:val="24"/>
+          <w:szCs w:val="24"/>
+          <w:rtl/>
+        </w:rPr>
+        <w:t>بر اساس این دسته بندی مقادیر مرزی (که بیشتر احتمال خطا دارند</w:t>
+      </w:r>
+      <w:r>
+        <w:rPr>
+          <w:rFonts w:ascii="Vazirmatn" w:hAnsi="Vazirmatn" w:cs="Vazirmatn" w:hint="cs"/>
+          <w:color w:val="000000" w:themeColor="text1"/>
+          <w:sz w:val="24"/>
+          <w:szCs w:val="24"/>
+          <w:rtl/>
+        </w:rPr>
+        <w:t>)</w:t>
+      </w:r>
+      <w:r>
+        <w:rPr>
+          <w:rFonts w:ascii="Vazirmatn" w:hAnsi="Vazirmatn" w:cs="Vazirmatn" w:hint="cs"/>
+          <w:color w:val="000000" w:themeColor="text1"/>
+          <w:sz w:val="24"/>
+          <w:szCs w:val="24"/>
+          <w:rtl/>
+        </w:rPr>
+        <w:t xml:space="preserve"> را انتخاب می کنیم</w:t>
+      </w:r>
+      <w:r>
+        <w:rPr>
+          <w:rFonts w:ascii="Vazirmatn" w:hAnsi="Vazirmatn" w:cs="Vazirmatn" w:hint="cs"/>
+          <w:color w:val="000000" w:themeColor="text1"/>
+          <w:sz w:val="24"/>
+          <w:szCs w:val="24"/>
+          <w:rtl/>
+        </w:rPr>
+        <w:t>:</w:t>
+      </w:r>
+    </w:p>
+    <w:p>
+      <w:pPr>
+        <w:spacing w:after="0"/>
+        <w:rPr>
+          <w:rFonts w:ascii="Vazirmatn" w:hAnsi="Vazirmatn" w:cs="Vazirmatn"/>
+          <w:color w:val="000000" w:themeColor="text1"/>
+          <w:sz w:val="24"/>
+          <w:szCs w:val="24"/>
+          <w:rtl/>
+        </w:rPr>
+      </w:pPr>
+    </w:p>
+    <w:p>
+      <w:pPr>
+        <w:spacing w:after="0"/>
+        <w:rPr>
+          <w:rFonts w:ascii="Vazirmatn" w:hAnsi="Vazirmatn" w:cs="Vazirmatn"/>
+          <w:color w:val="000000" w:themeColor="text1"/>
+          <w:sz w:val="24"/>
+          <w:szCs w:val="24"/>
+          <w:rtl/>
+        </w:rPr>
+      </w:pPr>
+      <w:r>
+        <w:rPr>
+          <w:rFonts w:ascii="Vazirmatn" w:hAnsi="Vazirmatn" w:cs="Vazirmatn"/>
+          <w:color w:val="000000" w:themeColor="text1"/>
+          <w:sz w:val="24"/>
+          <w:szCs w:val="24"/>
+        </w:rPr>
+        <w:t>Quantity</w:t>
+      </w:r>
+      <w:r>
+        <w:rPr>
+          <w:rFonts w:ascii="Vazirmatn" w:hAnsi="Vazirmatn" w:cs="Vazirmatn" w:hint="cs"/>
+          <w:color w:val="000000" w:themeColor="text1"/>
+          <w:sz w:val="24"/>
+          <w:szCs w:val="24"/>
+          <w:rtl/>
+        </w:rPr>
+        <w:t>:</w:t>
+      </w:r>
+    </w:p>
+    <w:p>
+      <w:pPr>
+        <w:spacing w:after="0"/>
+        <w:rPr>
+          <w:rFonts w:ascii="Vazirmatn" w:hAnsi="Vazirmatn" w:cs="Vazirmatn"/>
+          <w:color w:val="000000" w:themeColor="text1"/>
+          <w:sz w:val="24"/>
+          <w:szCs w:val="24"/>
+        </w:rPr>
+      </w:pPr>
+      <w:r>
+        <w:rPr>
+          <w:rFonts w:ascii="Vazirmatn" w:hAnsi="Vazirmatn" w:cs="Vazirmatn"/>
+          <w:color w:val="000000" w:themeColor="text1"/>
+          <w:sz w:val="24"/>
+          <w:szCs w:val="24"/>
+        </w:rPr>
+        <w:t>-inf, 0,1,</w:t>
+      </w:r>
+      <w:proofErr w:type="gramStart"/>
+      <w:r>
+        <w:rPr>
+          <w:rFonts w:ascii="Vazirmatn" w:hAnsi="Vazirmatn" w:cs="Vazirmatn"/>
+          <w:color w:val="000000" w:themeColor="text1"/>
+          <w:sz w:val="24"/>
+          <w:szCs w:val="24"/>
+        </w:rPr>
+        <w:t>2,+</w:t>
+      </w:r>
+      <w:proofErr w:type="gramEnd"/>
+      <w:r>
+        <w:rPr>
+          <w:rFonts w:ascii="Vazirmatn" w:hAnsi="Vazirmatn" w:cs="Vazirmatn"/>
+          <w:color w:val="000000" w:themeColor="text1"/>
+          <w:sz w:val="24"/>
+          <w:szCs w:val="24"/>
+        </w:rPr>
+        <w:t>inf</w:t>
+      </w:r>
+    </w:p>
+    <w:p>
+      <w:pPr>
+        <w:spacing w:after="0"/>
+        <w:rPr>
+          <w:rFonts w:ascii="Vazirmatn" w:hAnsi="Vazirmatn" w:cs="Vazirmatn"/>
+          <w:color w:val="000000" w:themeColor="text1"/>
+          <w:sz w:val="24"/>
+          <w:szCs w:val="24"/>
+          <w:rtl/>
+        </w:rPr>
+      </w:pPr>
+      <w:proofErr w:type="spellStart"/>
+      <w:r>
+        <w:rPr>
+          <w:rFonts w:ascii="Vazirmatn" w:hAnsi="Vazirmatn" w:cs="Vazirmatn"/>
+          <w:color w:val="000000" w:themeColor="text1"/>
+          <w:sz w:val="24"/>
+          <w:szCs w:val="24"/>
+        </w:rPr>
+        <w:t>Unit_price</w:t>
+      </w:r>
+      <w:proofErr w:type="spellEnd"/>
+      <w:r>
+        <w:rPr>
+          <w:rFonts w:ascii="Vazirmatn" w:hAnsi="Vazirmatn" w:cs="Vazirmatn" w:hint="cs"/>
+          <w:color w:val="000000" w:themeColor="text1"/>
+          <w:sz w:val="24"/>
+          <w:szCs w:val="24"/>
+          <w:rtl/>
+        </w:rPr>
+        <w:t>:</w:t>
+      </w:r>
+    </w:p>
+    <w:p>
+      <w:pPr>
+        <w:spacing w:after="0"/>
+        <w:rPr>
+          <w:rFonts w:ascii="Vazirmatn" w:hAnsi="Vazirmatn" w:cs="Vazirmatn"/>
+          <w:color w:val="000000" w:themeColor="text1"/>
+          <w:sz w:val="24"/>
+          <w:szCs w:val="24"/>
+        </w:rPr>
+      </w:pPr>
+      <w:r>
+        <w:rPr>
+          <w:rFonts w:ascii="Vazirmatn" w:hAnsi="Vazirmatn" w:cs="Vazirmatn"/>
+          <w:color w:val="000000" w:themeColor="text1"/>
+          <w:sz w:val="24"/>
+          <w:szCs w:val="24"/>
+        </w:rPr>
+        <w:t>-inf, 0,</w:t>
+      </w:r>
+      <w:proofErr w:type="gramStart"/>
+      <w:r>
+        <w:rPr>
+          <w:rFonts w:ascii="Vazirmatn" w:hAnsi="Vazirmatn" w:cs="Vazirmatn"/>
+          <w:color w:val="000000" w:themeColor="text1"/>
+          <w:sz w:val="24"/>
+          <w:szCs w:val="24"/>
+        </w:rPr>
+        <w:t>1,+</w:t>
+      </w:r>
+      <w:proofErr w:type="gramEnd"/>
+      <w:r>
+        <w:rPr>
+          <w:rFonts w:ascii="Vazirmatn" w:hAnsi="Vazirmatn" w:cs="Vazirmatn"/>
+          <w:color w:val="000000" w:themeColor="text1"/>
+          <w:sz w:val="24"/>
+          <w:szCs w:val="24"/>
+        </w:rPr>
+        <w:t>inf</w:t>
+      </w:r>
+    </w:p>
+    <w:p>
+      <w:pPr>
+        <w:spacing w:after="0"/>
+        <w:rPr>
+          <w:rFonts w:ascii="Vazirmatn" w:hAnsi="Vazirmatn" w:cs="Vazirmatn"/>
+          <w:color w:val="000000" w:themeColor="text1"/>
+          <w:sz w:val="24"/>
+          <w:szCs w:val="24"/>
+          <w:rtl/>
+        </w:rPr>
+      </w:pPr>
+      <w:r>
+        <w:rPr>
+          <w:rFonts w:ascii="Vazirmatn" w:hAnsi="Vazirmatn" w:cs="Vazirmatn"/>
+          <w:color w:val="000000" w:themeColor="text1"/>
+          <w:sz w:val="24"/>
+          <w:szCs w:val="24"/>
+        </w:rPr>
+        <w:t>Discount</w:t>
+      </w:r>
+      <w:r>
+        <w:rPr>
+          <w:rFonts w:ascii="Vazirmatn" w:hAnsi="Vazirmatn" w:cs="Vazirmatn" w:hint="cs"/>
+          <w:color w:val="000000" w:themeColor="text1"/>
+          <w:sz w:val="24"/>
+          <w:szCs w:val="24"/>
+          <w:rtl/>
+        </w:rPr>
+        <w:t>:</w:t>
+      </w:r>
+    </w:p>
+    <w:p>
+      <w:pPr>
+        <w:spacing w:after="0"/>
+        <w:rPr>
+          <w:rFonts w:ascii="Vazirmatn" w:hAnsi="Vazirmatn" w:cs="Vazirmatn"/>
+          <w:color w:val="000000" w:themeColor="text1"/>
+          <w:sz w:val="24"/>
+          <w:szCs w:val="24"/>
+          <w:rtl/>
+        </w:rPr>
+      </w:pPr>
+      <w:r>
+        <w:rPr>
+          <w:rFonts w:ascii="Vazirmatn" w:hAnsi="Vazirmatn" w:cs="Vazirmatn"/>
+          <w:color w:val="000000" w:themeColor="text1"/>
+          <w:sz w:val="24"/>
+          <w:szCs w:val="24"/>
+        </w:rPr>
+        <w:t xml:space="preserve">-inf, </w:t>
+      </w:r>
+      <w:r>
+        <w:rPr>
+          <w:rFonts w:ascii="Vazirmatn" w:hAnsi="Vazirmatn" w:cs="Vazirmatn"/>
+          <w:color w:val="000000" w:themeColor="text1"/>
+          <w:sz w:val="24"/>
+          <w:szCs w:val="24"/>
+        </w:rPr>
+        <w:t>0, 1, +inf</w:t>
+      </w:r>
+    </w:p>
+    <w:p>
+      <w:pPr>
+        <w:spacing w:after="0"/>
+        <w:rPr>
+          <w:rFonts w:ascii="Vazirmatn" w:hAnsi="Vazirmatn" w:cs="Vazirmatn"/>
+          <w:color w:val="000000" w:themeColor="text1"/>
+          <w:sz w:val="24"/>
+          <w:szCs w:val="24"/>
+          <w:rtl/>
+        </w:rPr>
+      </w:pPr>
+    </w:p>
+    <w:p>
+      <w:pPr>
+        <w:spacing w:after="0"/>
+        <w:rPr>
+          <w:rFonts w:ascii="Vazirmatn" w:hAnsi="Vazirmatn" w:cs="Vazirmatn"/>
+          <w:color w:val="000000" w:themeColor="text1"/>
+          <w:sz w:val="24"/>
+          <w:szCs w:val="24"/>
+          <w:rtl/>
+        </w:rPr>
+      </w:pPr>
+      <w:r>
+        <w:rPr>
+          <w:rFonts w:ascii="Vazirmatn" w:hAnsi="Vazirmatn" w:cs="Vazirmatn" w:hint="cs"/>
+          <w:color w:val="000000" w:themeColor="text1"/>
+          <w:sz w:val="24"/>
+          <w:szCs w:val="24"/>
+          <w:rtl/>
+        </w:rPr>
+        <w:t xml:space="preserve">در مدل </w:t>
+      </w:r>
+      <w:r>
+        <w:rPr>
+          <w:rFonts w:ascii="Vazirmatn" w:hAnsi="Vazirmatn" w:cs="Vazirmatn"/>
+          <w:color w:val="000000" w:themeColor="text1"/>
+          <w:sz w:val="24"/>
+          <w:szCs w:val="24"/>
+        </w:rPr>
+        <w:t>pair-wise</w:t>
+      </w:r>
+      <w:r>
+        <w:rPr>
+          <w:rFonts w:ascii="Vazirmatn" w:hAnsi="Vazirmatn" w:cs="Vazirmatn" w:hint="cs"/>
+          <w:color w:val="000000" w:themeColor="text1"/>
+          <w:sz w:val="24"/>
+          <w:szCs w:val="24"/>
+          <w:rtl/>
+        </w:rPr>
+        <w:t xml:space="preserve"> هر مقدار از هر دسته باید یک بار با مقدار دسته دیگر دیده شود:</w:t>
+      </w:r>
+    </w:p>
+    <w:p>
+      <w:pPr>
+        <w:spacing w:after="0"/>
+        <w:rPr>
+          <w:rFonts w:ascii="Vazirmatn" w:hAnsi="Vazirmatn" w:cs="Vazirmatn" w:hint="cs"/>
+          <w:color w:val="000000" w:themeColor="text1"/>
+          <w:sz w:val="24"/>
+          <w:szCs w:val="24"/>
+          <w:rtl/>
+        </w:rPr>
+      </w:pPr>
+    </w:p>
+    <w:tbl>
+      <w:tblPr>
+        <w:tblStyle w:val="TableGrid"/>
+        <w:bidiVisual/>
+        <w:tblW w:w="0" w:type="auto"/>
+        <w:jc w:val="right"/>
+        <w:tblLook w:val="04A0" w:firstRow="1" w:lastRow="0" w:firstColumn="1" w:lastColumn="0" w:noHBand="0" w:noVBand="1"/>
+      </w:tblPr>
+      <w:tblGrid>
+        <w:gridCol w:w="2254"/>
+        <w:gridCol w:w="2254"/>
+        <w:gridCol w:w="2254"/>
+        <w:gridCol w:w="2254"/>
+      </w:tblGrid>
+      <w:tr>
+        <w:trPr>
+          <w:jc w:val="right"/>
+        </w:trPr>
+        <w:tc>
+          <w:tcPr>
+            <w:tcW w:w="2254" w:type="dxa"/>
+          </w:tcPr>
+          <w:p>
+            <w:pPr>
+              <w:bidi w:val="0"/>
+              <w:spacing w:after="0"/>
+              <w:rPr>
+                <w:rFonts w:ascii="Vazirmatn" w:hAnsi="Vazirmatn" w:cs="Vazirmatn" w:hint="cs"/>
+                <w:color w:val="000000" w:themeColor="text1"/>
+                <w:sz w:val="24"/>
+                <w:szCs w:val="24"/>
+                <w:rtl/>
+              </w:rPr>
+            </w:pPr>
+            <w:r>
+              <w:rPr>
+                <w:rFonts w:ascii="Vazirmatn" w:hAnsi="Vazirmatn" w:cs="Vazirmatn"/>
+                <w:color w:val="000000" w:themeColor="text1"/>
+                <w:sz w:val="24"/>
+                <w:szCs w:val="24"/>
+              </w:rPr>
+              <w:t>discount</w:t>
+            </w:r>
+          </w:p>
+        </w:tc>
+        <w:tc>
+          <w:tcPr>
+            <w:tcW w:w="2254" w:type="dxa"/>
+          </w:tcPr>
+          <w:p>
+            <w:pPr>
+              <w:bidi w:val="0"/>
+              <w:spacing w:after="0"/>
+              <w:rPr>
+                <w:rFonts w:ascii="Vazirmatn" w:hAnsi="Vazirmatn" w:cs="Vazirmatn" w:hint="cs"/>
+                <w:color w:val="000000" w:themeColor="text1"/>
+                <w:sz w:val="24"/>
+                <w:szCs w:val="24"/>
+                <w:rtl/>
+              </w:rPr>
+            </w:pPr>
+            <w:proofErr w:type="spellStart"/>
+            <w:r>
+              <w:rPr>
+                <w:rFonts w:ascii="Vazirmatn" w:hAnsi="Vazirmatn" w:cs="Vazirmatn"/>
+                <w:color w:val="000000" w:themeColor="text1"/>
+                <w:sz w:val="24"/>
+                <w:szCs w:val="24"/>
+              </w:rPr>
+              <w:t>unit_price</w:t>
+            </w:r>
+            <w:proofErr w:type="spellEnd"/>
+          </w:p>
+        </w:tc>
+        <w:tc>
+          <w:tcPr>
+            <w:tcW w:w="2254" w:type="dxa"/>
+          </w:tcPr>
+          <w:p>
+            <w:pPr>
+              <w:bidi w:val="0"/>
+              <w:spacing w:after="0"/>
+              <w:rPr>
+                <w:rFonts w:ascii="Vazirmatn" w:hAnsi="Vazirmatn" w:cs="Vazirmatn"/>
+                <w:color w:val="000000" w:themeColor="text1"/>
+                <w:sz w:val="24"/>
+                <w:szCs w:val="24"/>
+              </w:rPr>
+            </w:pPr>
+            <w:r>
+              <w:rPr>
+                <w:rFonts w:ascii="Vazirmatn" w:hAnsi="Vazirmatn" w:cs="Vazirmatn"/>
+                <w:color w:val="000000" w:themeColor="text1"/>
+                <w:sz w:val="24"/>
+                <w:szCs w:val="24"/>
+              </w:rPr>
+              <w:t>quantity</w:t>
+            </w:r>
+          </w:p>
+        </w:tc>
+        <w:tc>
+          <w:tcPr>
+            <w:tcW w:w="2254" w:type="dxa"/>
+          </w:tcPr>
+          <w:p>
+            <w:pPr>
+              <w:bidi w:val="0"/>
+              <w:spacing w:after="0"/>
+              <w:rPr>
+                <w:rFonts w:ascii="Vazirmatn" w:hAnsi="Vazirmatn" w:cs="Vazirmatn" w:hint="cs"/>
+                <w:color w:val="000000" w:themeColor="text1"/>
+                <w:sz w:val="24"/>
+                <w:szCs w:val="24"/>
+                <w:rtl/>
+              </w:rPr>
+            </w:pPr>
+            <w:r>
+              <w:rPr>
+                <w:rFonts w:ascii="Vazirmatn" w:hAnsi="Vazirmatn" w:cs="Vazirmatn"/>
+                <w:color w:val="000000" w:themeColor="text1"/>
+                <w:sz w:val="24"/>
+                <w:szCs w:val="24"/>
+              </w:rPr>
+              <w:t>expected</w:t>
+            </w:r>
+          </w:p>
+        </w:tc>
+      </w:tr>
+      <w:tr>
+        <w:trPr>
+          <w:jc w:val="right"/>
+        </w:trPr>
+        <w:tc>
+          <w:tcPr>
+            <w:tcW w:w="2254" w:type="dxa"/>
+          </w:tcPr>
+          <w:p>
+            <w:pPr>
+              <w:bidi w:val="0"/>
+              <w:spacing w:after="0"/>
+              <w:rPr>
+                <w:rFonts w:ascii="Vazirmatn" w:hAnsi="Vazirmatn" w:cs="Vazirmatn" w:hint="cs"/>
+                <w:color w:val="000000" w:themeColor="text1"/>
+                <w:sz w:val="24"/>
+                <w:szCs w:val="24"/>
+                <w:rtl/>
+              </w:rPr>
+            </w:pPr>
+            <w:r>
+              <w:rPr>
+                <w:rFonts w:ascii="Vazirmatn" w:hAnsi="Vazirmatn" w:cs="Vazirmatn"/>
+                <w:color w:val="000000" w:themeColor="text1"/>
+                <w:sz w:val="24"/>
+                <w:szCs w:val="24"/>
+              </w:rPr>
+              <w:t>-inf</w:t>
+            </w:r>
+          </w:p>
+        </w:tc>
+        <w:tc>
+          <w:tcPr>
+            <w:tcW w:w="2254" w:type="dxa"/>
+          </w:tcPr>
+          <w:p>
+            <w:pPr>
+              <w:bidi w:val="0"/>
+              <w:spacing w:after="0"/>
+              <w:rPr>
+                <w:rFonts w:ascii="Vazirmatn" w:hAnsi="Vazirmatn" w:cs="Vazirmatn"/>
+                <w:color w:val="000000" w:themeColor="text1"/>
+                <w:sz w:val="24"/>
+                <w:szCs w:val="24"/>
+                <w:rtl/>
+              </w:rPr>
+            </w:pPr>
+            <w:r>
+              <w:rPr>
+                <w:rFonts w:ascii="Vazirmatn" w:hAnsi="Vazirmatn" w:cs="Vazirmatn"/>
+                <w:color w:val="000000" w:themeColor="text1"/>
+                <w:sz w:val="24"/>
+                <w:szCs w:val="24"/>
+              </w:rPr>
+              <w:t>-inf</w:t>
+            </w:r>
+          </w:p>
+        </w:tc>
+        <w:tc>
+          <w:tcPr>
+            <w:tcW w:w="2254" w:type="dxa"/>
+          </w:tcPr>
+          <w:p>
+            <w:pPr>
+              <w:bidi w:val="0"/>
+              <w:spacing w:after="0"/>
+              <w:rPr>
+                <w:rFonts w:ascii="Vazirmatn" w:hAnsi="Vazirmatn" w:cs="Vazirmatn" w:hint="cs"/>
+                <w:color w:val="000000" w:themeColor="text1"/>
+                <w:sz w:val="24"/>
+                <w:szCs w:val="24"/>
+                <w:rtl/>
+              </w:rPr>
+            </w:pPr>
+            <w:r>
+              <w:rPr>
+                <w:rFonts w:ascii="Vazirmatn" w:hAnsi="Vazirmatn" w:cs="Vazirmatn"/>
+                <w:color w:val="000000" w:themeColor="text1"/>
+                <w:sz w:val="24"/>
+                <w:szCs w:val="24"/>
+              </w:rPr>
+              <w:t>-inf</w:t>
+            </w:r>
+          </w:p>
+        </w:tc>
+        <w:tc>
+          <w:tcPr>
+            <w:tcW w:w="2254" w:type="dxa"/>
+          </w:tcPr>
+          <w:p>
+            <w:pPr>
+              <w:bidi w:val="0"/>
+              <w:spacing w:after="0"/>
+              <w:rPr>
+                <w:rFonts w:ascii="Vazirmatn" w:hAnsi="Vazirmatn" w:cs="Vazirmatn"/>
+                <w:color w:val="000000" w:themeColor="text1"/>
+                <w:sz w:val="24"/>
+                <w:szCs w:val="24"/>
+                <w:rtl/>
+              </w:rPr>
+            </w:pPr>
+            <w:r>
+              <w:rPr>
+                <w:rFonts w:ascii="Vazirmatn" w:hAnsi="Vazirmatn" w:cs="Vazirmatn"/>
+                <w:color w:val="000000" w:themeColor="text1"/>
+                <w:sz w:val="24"/>
+                <w:szCs w:val="24"/>
+              </w:rPr>
+              <w:t>"Invalid Input"</w:t>
+            </w:r>
+          </w:p>
+        </w:tc>
+      </w:tr>
+      <w:tr>
+        <w:trPr>
+          <w:jc w:val="right"/>
+        </w:trPr>
+        <w:tc>
+          <w:tcPr>
+            <w:tcW w:w="2254" w:type="dxa"/>
+          </w:tcPr>
+          <w:p>
+            <w:pPr>
+              <w:bidi w:val="0"/>
+              <w:spacing w:after="0"/>
+              <w:rPr>
+                <w:rFonts w:ascii="Vazirmatn" w:hAnsi="Vazirmatn" w:cs="Vazirmatn" w:hint="cs"/>
+                <w:color w:val="000000" w:themeColor="text1"/>
+                <w:sz w:val="24"/>
+                <w:szCs w:val="24"/>
+                <w:rtl/>
+              </w:rPr>
+            </w:pPr>
+            <w:r>
+              <w:rPr>
+                <w:rFonts w:ascii="Vazirmatn" w:hAnsi="Vazirmatn" w:cs="Vazirmatn"/>
+                <w:color w:val="000000" w:themeColor="text1"/>
+                <w:sz w:val="24"/>
+                <w:szCs w:val="24"/>
+              </w:rPr>
+              <w:t>0</w:t>
+            </w:r>
+          </w:p>
+        </w:tc>
+        <w:tc>
+          <w:tcPr>
+            <w:tcW w:w="2254" w:type="dxa"/>
+          </w:tcPr>
+          <w:p>
+            <w:pPr>
+              <w:bidi w:val="0"/>
+              <w:spacing w:after="0"/>
+              <w:rPr>
+                <w:rFonts w:ascii="Vazirmatn" w:hAnsi="Vazirmatn" w:cs="Vazirmatn" w:hint="cs"/>
+                <w:color w:val="000000" w:themeColor="text1"/>
+                <w:sz w:val="24"/>
+                <w:szCs w:val="24"/>
+                <w:rtl/>
+              </w:rPr>
+            </w:pPr>
+            <w:r>
+              <w:rPr>
+                <w:rFonts w:ascii="Vazirmatn" w:hAnsi="Vazirmatn" w:cs="Vazirmatn"/>
+                <w:color w:val="000000" w:themeColor="text1"/>
+                <w:sz w:val="24"/>
+                <w:szCs w:val="24"/>
+              </w:rPr>
+              <w:t>0</w:t>
+            </w:r>
+          </w:p>
+        </w:tc>
+        <w:tc>
+          <w:tcPr>
+            <w:tcW w:w="2254" w:type="dxa"/>
+          </w:tcPr>
+          <w:p>
+            <w:pPr>
+              <w:bidi w:val="0"/>
+              <w:spacing w:after="0"/>
+              <w:rPr>
+                <w:rFonts w:ascii="Vazirmatn" w:hAnsi="Vazirmatn" w:cs="Vazirmatn" w:hint="cs"/>
+                <w:color w:val="000000" w:themeColor="text1"/>
+                <w:sz w:val="24"/>
+                <w:szCs w:val="24"/>
+                <w:rtl/>
+              </w:rPr>
+            </w:pPr>
+            <w:r>
+              <w:rPr>
+                <w:rFonts w:ascii="Vazirmatn" w:hAnsi="Vazirmatn" w:cs="Vazirmatn"/>
+                <w:color w:val="000000" w:themeColor="text1"/>
+                <w:sz w:val="24"/>
+                <w:szCs w:val="24"/>
+              </w:rPr>
+              <w:t>-inf</w:t>
+            </w:r>
+          </w:p>
+        </w:tc>
+        <w:tc>
+          <w:tcPr>
+            <w:tcW w:w="2254" w:type="dxa"/>
+          </w:tcPr>
+          <w:p>
+            <w:pPr>
+              <w:bidi w:val="0"/>
+              <w:spacing w:after="0"/>
+              <w:rPr>
+                <w:rFonts w:ascii="Vazirmatn" w:hAnsi="Vazirmatn" w:cs="Vazirmatn" w:hint="cs"/>
+                <w:color w:val="000000" w:themeColor="text1"/>
+                <w:sz w:val="24"/>
+                <w:szCs w:val="24"/>
+                <w:rtl/>
+              </w:rPr>
+            </w:pPr>
+            <w:r>
+              <w:rPr>
+                <w:rFonts w:ascii="Vazirmatn" w:hAnsi="Vazirmatn" w:cs="Vazirmatn"/>
+                <w:color w:val="000000" w:themeColor="text1"/>
+                <w:sz w:val="24"/>
+                <w:szCs w:val="24"/>
+              </w:rPr>
+              <w:t>"Invalid Input"</w:t>
+            </w:r>
+          </w:p>
+        </w:tc>
+      </w:tr>
+      <w:tr>
+        <w:trPr>
+          <w:jc w:val="right"/>
+        </w:trPr>
+        <w:tc>
+          <w:tcPr>
+            <w:tcW w:w="2254" w:type="dxa"/>
+          </w:tcPr>
+          <w:p>
+            <w:pPr>
+              <w:bidi w:val="0"/>
+              <w:spacing w:after="0"/>
+              <w:rPr>
+                <w:rFonts w:ascii="Vazirmatn" w:hAnsi="Vazirmatn" w:cs="Vazirmatn" w:hint="cs"/>
+                <w:color w:val="000000" w:themeColor="text1"/>
+                <w:sz w:val="24"/>
+                <w:szCs w:val="24"/>
+                <w:rtl/>
+              </w:rPr>
+            </w:pPr>
+            <w:r>
+              <w:rPr>
+                <w:rFonts w:ascii="Vazirmatn" w:hAnsi="Vazirmatn" w:cs="Vazirmatn"/>
+                <w:color w:val="000000" w:themeColor="text1"/>
+                <w:sz w:val="24"/>
+                <w:szCs w:val="24"/>
+              </w:rPr>
+              <w:t>1</w:t>
+            </w:r>
+          </w:p>
+        </w:tc>
+        <w:tc>
+          <w:tcPr>
+            <w:tcW w:w="2254" w:type="dxa"/>
+          </w:tcPr>
+          <w:p>
+            <w:pPr>
+              <w:bidi w:val="0"/>
+              <w:spacing w:after="0"/>
+              <w:rPr>
+                <w:rFonts w:ascii="Vazirmatn" w:hAnsi="Vazirmatn" w:cs="Vazirmatn" w:hint="cs"/>
+                <w:color w:val="000000" w:themeColor="text1"/>
+                <w:sz w:val="24"/>
+                <w:szCs w:val="24"/>
+                <w:rtl/>
+              </w:rPr>
+            </w:pPr>
+            <w:r>
+              <w:rPr>
+                <w:rFonts w:ascii="Vazirmatn" w:hAnsi="Vazirmatn" w:cs="Vazirmatn"/>
+                <w:color w:val="000000" w:themeColor="text1"/>
+                <w:sz w:val="24"/>
+                <w:szCs w:val="24"/>
+              </w:rPr>
+              <w:t>1</w:t>
+            </w:r>
+          </w:p>
+        </w:tc>
+        <w:tc>
+          <w:tcPr>
+            <w:tcW w:w="2254" w:type="dxa"/>
+          </w:tcPr>
+          <w:p>
+            <w:pPr>
+              <w:bidi w:val="0"/>
+              <w:spacing w:after="0"/>
+              <w:rPr>
+                <w:rFonts w:ascii="Vazirmatn" w:hAnsi="Vazirmatn" w:cs="Vazirmatn" w:hint="cs"/>
+                <w:color w:val="000000" w:themeColor="text1"/>
+                <w:sz w:val="24"/>
+                <w:szCs w:val="24"/>
+                <w:rtl/>
+              </w:rPr>
+            </w:pPr>
+            <w:r>
+              <w:rPr>
+                <w:rFonts w:ascii="Vazirmatn" w:hAnsi="Vazirmatn" w:cs="Vazirmatn"/>
+                <w:color w:val="000000" w:themeColor="text1"/>
+                <w:sz w:val="24"/>
+                <w:szCs w:val="24"/>
+              </w:rPr>
+              <w:t>-inf</w:t>
+            </w:r>
+          </w:p>
+        </w:tc>
+        <w:tc>
+          <w:tcPr>
+            <w:tcW w:w="2254" w:type="dxa"/>
+          </w:tcPr>
+          <w:p>
+            <w:pPr>
+              <w:bidi w:val="0"/>
+              <w:spacing w:after="0"/>
+              <w:rPr>
+                <w:rFonts w:ascii="Vazirmatn" w:hAnsi="Vazirmatn" w:cs="Vazirmatn" w:hint="cs"/>
+                <w:color w:val="000000" w:themeColor="text1"/>
+                <w:sz w:val="24"/>
+                <w:szCs w:val="24"/>
+                <w:rtl/>
+              </w:rPr>
+            </w:pPr>
+            <w:r>
+              <w:rPr>
+                <w:rFonts w:ascii="Vazirmatn" w:hAnsi="Vazirmatn" w:cs="Vazirmatn"/>
+                <w:color w:val="000000" w:themeColor="text1"/>
+                <w:sz w:val="24"/>
+                <w:szCs w:val="24"/>
+              </w:rPr>
+              <w:t>"Invalid Input"</w:t>
+            </w:r>
+          </w:p>
+        </w:tc>
+      </w:tr>
+      <w:tr>
+        <w:trPr>
+          <w:jc w:val="right"/>
+        </w:trPr>
+        <w:tc>
+          <w:tcPr>
+            <w:tcW w:w="2254" w:type="dxa"/>
+          </w:tcPr>
+          <w:p>
+            <w:pPr>
+              <w:bidi w:val="0"/>
+              <w:spacing w:after="0"/>
+              <w:rPr>
+                <w:rFonts w:ascii="Vazirmatn" w:hAnsi="Vazirmatn" w:cs="Vazirmatn" w:hint="cs"/>
+                <w:color w:val="000000" w:themeColor="text1"/>
+                <w:sz w:val="24"/>
+                <w:szCs w:val="24"/>
+                <w:rtl/>
+              </w:rPr>
+            </w:pPr>
+            <w:r>
+              <w:rPr>
+                <w:rFonts w:ascii="Vazirmatn" w:hAnsi="Vazirmatn" w:cs="Vazirmatn"/>
+                <w:color w:val="000000" w:themeColor="text1"/>
+                <w:sz w:val="24"/>
+                <w:szCs w:val="24"/>
+              </w:rPr>
+              <w:t>+inf</w:t>
+            </w:r>
+          </w:p>
+        </w:tc>
+        <w:tc>
+          <w:tcPr>
+            <w:tcW w:w="2254" w:type="dxa"/>
+          </w:tcPr>
+          <w:p>
+            <w:pPr>
+              <w:bidi w:val="0"/>
+              <w:spacing w:after="0"/>
+              <w:rPr>
+                <w:rFonts w:ascii="Vazirmatn" w:hAnsi="Vazirmatn" w:cs="Vazirmatn" w:hint="cs"/>
+                <w:color w:val="000000" w:themeColor="text1"/>
+                <w:sz w:val="24"/>
+                <w:szCs w:val="24"/>
+                <w:rtl/>
+              </w:rPr>
+            </w:pPr>
+            <w:r>
+              <w:rPr>
+                <w:rFonts w:ascii="Vazirmatn" w:hAnsi="Vazirmatn" w:cs="Vazirmatn"/>
+                <w:color w:val="000000" w:themeColor="text1"/>
+                <w:sz w:val="24"/>
+                <w:szCs w:val="24"/>
+              </w:rPr>
+              <w:t>+inf</w:t>
+            </w:r>
+          </w:p>
+        </w:tc>
+        <w:tc>
+          <w:tcPr>
+            <w:tcW w:w="2254" w:type="dxa"/>
+          </w:tcPr>
+          <w:p>
+            <w:pPr>
+              <w:bidi w:val="0"/>
+              <w:spacing w:after="0"/>
+              <w:rPr>
+                <w:rFonts w:ascii="Vazirmatn" w:hAnsi="Vazirmatn" w:cs="Vazirmatn" w:hint="cs"/>
+                <w:color w:val="000000" w:themeColor="text1"/>
+                <w:sz w:val="24"/>
+                <w:szCs w:val="24"/>
+                <w:rtl/>
+              </w:rPr>
+            </w:pPr>
+            <w:r>
+              <w:rPr>
+                <w:rFonts w:ascii="Vazirmatn" w:hAnsi="Vazirmatn" w:cs="Vazirmatn"/>
+                <w:color w:val="000000" w:themeColor="text1"/>
+                <w:sz w:val="24"/>
+                <w:szCs w:val="24"/>
+              </w:rPr>
+              <w:t>-inf</w:t>
+            </w:r>
+          </w:p>
+        </w:tc>
+        <w:tc>
+          <w:tcPr>
+            <w:tcW w:w="2254" w:type="dxa"/>
+          </w:tcPr>
+          <w:p>
+            <w:pPr>
+              <w:bidi w:val="0"/>
+              <w:spacing w:after="0"/>
+              <w:rPr>
+                <w:rFonts w:ascii="Vazirmatn" w:hAnsi="Vazirmatn" w:cs="Vazirmatn" w:hint="cs"/>
+                <w:color w:val="000000" w:themeColor="text1"/>
+                <w:sz w:val="24"/>
+                <w:szCs w:val="24"/>
+                <w:rtl/>
+              </w:rPr>
+            </w:pPr>
+            <w:r>
+              <w:rPr>
+                <w:rFonts w:ascii="Vazirmatn" w:hAnsi="Vazirmatn" w:cs="Vazirmatn"/>
+                <w:color w:val="000000" w:themeColor="text1"/>
+                <w:sz w:val="24"/>
+                <w:szCs w:val="24"/>
+              </w:rPr>
+              <w:t>"Invalid Input"</w:t>
+            </w:r>
+          </w:p>
+        </w:tc>
+      </w:tr>
+      <w:tr>
+        <w:trPr>
+          <w:jc w:val="right"/>
+        </w:trPr>
+        <w:tc>
+          <w:tcPr>
+            <w:tcW w:w="2254" w:type="dxa"/>
+          </w:tcPr>
+          <w:p>
+            <w:pPr>
+              <w:bidi w:val="0"/>
+              <w:spacing w:after="0"/>
+              <w:rPr>
+                <w:rFonts w:ascii="Vazirmatn" w:hAnsi="Vazirmatn" w:cs="Vazirmatn" w:hint="cs"/>
+                <w:color w:val="000000" w:themeColor="text1"/>
+                <w:sz w:val="24"/>
+                <w:szCs w:val="24"/>
+                <w:rtl/>
+              </w:rPr>
+            </w:pPr>
+            <w:r>
+              <w:rPr>
+                <w:rFonts w:ascii="Vazirmatn" w:hAnsi="Vazirmatn" w:cs="Vazirmatn"/>
+                <w:color w:val="000000" w:themeColor="text1"/>
+                <w:sz w:val="24"/>
+                <w:szCs w:val="24"/>
+              </w:rPr>
+              <w:t>-inf</w:t>
+            </w:r>
+          </w:p>
+        </w:tc>
+        <w:tc>
+          <w:tcPr>
+            <w:tcW w:w="2254" w:type="dxa"/>
+          </w:tcPr>
+          <w:p>
+            <w:pPr>
+              <w:bidi w:val="0"/>
+              <w:spacing w:after="0"/>
+              <w:rPr>
+                <w:rFonts w:ascii="Vazirmatn" w:hAnsi="Vazirmatn" w:cs="Vazirmatn" w:hint="cs"/>
+                <w:color w:val="000000" w:themeColor="text1"/>
+                <w:sz w:val="24"/>
+                <w:szCs w:val="24"/>
+                <w:rtl/>
+              </w:rPr>
+            </w:pPr>
+            <w:r>
+              <w:rPr>
+                <w:rFonts w:ascii="Vazirmatn" w:hAnsi="Vazirmatn" w:cs="Vazirmatn"/>
+                <w:color w:val="000000" w:themeColor="text1"/>
+                <w:sz w:val="24"/>
+                <w:szCs w:val="24"/>
+              </w:rPr>
+              <w:t>-inf</w:t>
+            </w:r>
+          </w:p>
+        </w:tc>
+        <w:tc>
+          <w:tcPr>
+            <w:tcW w:w="2254" w:type="dxa"/>
+          </w:tcPr>
+          <w:p>
+            <w:pPr>
+              <w:bidi w:val="0"/>
+              <w:spacing w:after="0"/>
+              <w:rPr>
+                <w:rFonts w:ascii="Vazirmatn" w:hAnsi="Vazirmatn" w:cs="Vazirmatn" w:hint="cs"/>
+                <w:color w:val="000000" w:themeColor="text1"/>
+                <w:sz w:val="24"/>
+                <w:szCs w:val="24"/>
+                <w:rtl/>
+              </w:rPr>
+            </w:pPr>
+            <w:r>
+              <w:rPr>
+                <w:rFonts w:ascii="Vazirmatn" w:hAnsi="Vazirmatn" w:cs="Vazirmatn"/>
+                <w:color w:val="000000" w:themeColor="text1"/>
+                <w:sz w:val="24"/>
+                <w:szCs w:val="24"/>
+              </w:rPr>
+              <w:t>0</w:t>
+            </w:r>
+          </w:p>
+        </w:tc>
+        <w:tc>
+          <w:tcPr>
+            <w:tcW w:w="2254" w:type="dxa"/>
+          </w:tcPr>
+          <w:p>
+            <w:pPr>
+              <w:bidi w:val="0"/>
+              <w:spacing w:after="0"/>
+              <w:rPr>
+                <w:rFonts w:ascii="Vazirmatn" w:hAnsi="Vazirmatn" w:cs="Vazirmatn" w:hint="cs"/>
+                <w:color w:val="000000" w:themeColor="text1"/>
+                <w:sz w:val="24"/>
+                <w:szCs w:val="24"/>
+                <w:rtl/>
+              </w:rPr>
+            </w:pPr>
+            <w:r>
+              <w:rPr>
+                <w:rFonts w:ascii="Vazirmatn" w:hAnsi="Vazirmatn" w:cs="Vazirmatn"/>
+                <w:color w:val="000000" w:themeColor="text1"/>
+                <w:sz w:val="24"/>
+                <w:szCs w:val="24"/>
+              </w:rPr>
+              <w:t>"Invalid Input"</w:t>
+            </w:r>
+          </w:p>
+        </w:tc>
+      </w:tr>
+      <w:tr>
+        <w:trPr>
+          <w:jc w:val="right"/>
+        </w:trPr>
+        <w:tc>
+          <w:tcPr>
+            <w:tcW w:w="2254" w:type="dxa"/>
+          </w:tcPr>
+          <w:p>
+            <w:pPr>
+              <w:bidi w:val="0"/>
+              <w:spacing w:after="0"/>
+              <w:rPr>
+                <w:rFonts w:ascii="Vazirmatn" w:hAnsi="Vazirmatn" w:cs="Vazirmatn" w:hint="cs"/>
+                <w:color w:val="000000" w:themeColor="text1"/>
+                <w:sz w:val="24"/>
+                <w:szCs w:val="24"/>
+                <w:rtl/>
+              </w:rPr>
+            </w:pPr>
+            <w:r>
+              <w:rPr>
+                <w:rFonts w:ascii="Vazirmatn" w:hAnsi="Vazirmatn" w:cs="Vazirmatn"/>
+                <w:color w:val="000000" w:themeColor="text1"/>
+                <w:sz w:val="24"/>
+                <w:szCs w:val="24"/>
+              </w:rPr>
+              <w:t>0</w:t>
+            </w:r>
+          </w:p>
+        </w:tc>
+        <w:tc>
+          <w:tcPr>
+            <w:tcW w:w="2254" w:type="dxa"/>
+          </w:tcPr>
+          <w:p>
+            <w:pPr>
+              <w:bidi w:val="0"/>
+              <w:spacing w:after="0"/>
+              <w:rPr>
+                <w:rFonts w:ascii="Vazirmatn" w:hAnsi="Vazirmatn" w:cs="Vazirmatn" w:hint="cs"/>
+                <w:color w:val="000000" w:themeColor="text1"/>
+                <w:sz w:val="24"/>
+                <w:szCs w:val="24"/>
+                <w:rtl/>
+              </w:rPr>
+            </w:pPr>
+            <w:r>
+              <w:rPr>
+                <w:rFonts w:ascii="Vazirmatn" w:hAnsi="Vazirmatn" w:cs="Vazirmatn"/>
+                <w:color w:val="000000" w:themeColor="text1"/>
+                <w:sz w:val="24"/>
+                <w:szCs w:val="24"/>
+              </w:rPr>
+              <w:t>0</w:t>
+            </w:r>
+          </w:p>
+        </w:tc>
+        <w:tc>
+          <w:tcPr>
+            <w:tcW w:w="2254" w:type="dxa"/>
+          </w:tcPr>
+          <w:p>
+            <w:pPr>
+              <w:bidi w:val="0"/>
+              <w:spacing w:after="0"/>
+              <w:rPr>
+                <w:rFonts w:ascii="Vazirmatn" w:hAnsi="Vazirmatn" w:cs="Vazirmatn" w:hint="cs"/>
+                <w:color w:val="000000" w:themeColor="text1"/>
+                <w:sz w:val="24"/>
+                <w:szCs w:val="24"/>
+                <w:rtl/>
+              </w:rPr>
+            </w:pPr>
+            <w:r>
+              <w:rPr>
+                <w:rFonts w:ascii="Vazirmatn" w:hAnsi="Vazirmatn" w:cs="Vazirmatn"/>
+                <w:color w:val="000000" w:themeColor="text1"/>
+                <w:sz w:val="24"/>
+                <w:szCs w:val="24"/>
+              </w:rPr>
+              <w:t>0</w:t>
+            </w:r>
+          </w:p>
+        </w:tc>
+        <w:tc>
+          <w:tcPr>
+            <w:tcW w:w="2254" w:type="dxa"/>
+          </w:tcPr>
+          <w:p>
+            <w:pPr>
+              <w:bidi w:val="0"/>
+              <w:spacing w:after="0"/>
+              <w:rPr>
+                <w:rFonts w:ascii="Vazirmatn" w:hAnsi="Vazirmatn" w:cs="Vazirmatn" w:hint="cs"/>
+                <w:color w:val="000000" w:themeColor="text1"/>
+                <w:sz w:val="24"/>
+                <w:szCs w:val="24"/>
+                <w:rtl/>
+              </w:rPr>
+            </w:pPr>
+            <w:r>
+              <w:rPr>
+                <w:rFonts w:ascii="Vazirmatn" w:hAnsi="Vazirmatn" w:cs="Vazirmatn"/>
+                <w:color w:val="000000" w:themeColor="text1"/>
+                <w:sz w:val="24"/>
+                <w:szCs w:val="24"/>
+              </w:rPr>
+              <w:t>"Invalid Input"</w:t>
+            </w:r>
+          </w:p>
+        </w:tc>
+      </w:tr>
+      <w:tr>
+        <w:trPr>
+          <w:jc w:val="right"/>
+        </w:trPr>
+        <w:tc>
+          <w:tcPr>
+            <w:tcW w:w="2254" w:type="dxa"/>
+          </w:tcPr>
+          <w:p>
+            <w:pPr>
+              <w:bidi w:val="0"/>
+              <w:spacing w:after="0"/>
+              <w:rPr>
+                <w:rFonts w:ascii="Vazirmatn" w:hAnsi="Vazirmatn" w:cs="Vazirmatn"/>
+                <w:color w:val="000000" w:themeColor="text1"/>
+                <w:sz w:val="24"/>
+                <w:szCs w:val="24"/>
+              </w:rPr>
+            </w:pPr>
+            <w:r>
+              <w:rPr>
+                <w:rFonts w:ascii="Vazirmatn" w:hAnsi="Vazirmatn" w:cs="Vazirmatn"/>
+                <w:color w:val="000000" w:themeColor="text1"/>
+                <w:sz w:val="24"/>
+                <w:szCs w:val="24"/>
+              </w:rPr>
+              <w:t>1</w:t>
+            </w:r>
+          </w:p>
+        </w:tc>
+        <w:tc>
+          <w:tcPr>
+            <w:tcW w:w="2254" w:type="dxa"/>
+          </w:tcPr>
+          <w:p>
+            <w:pPr>
+              <w:bidi w:val="0"/>
+              <w:spacing w:after="0"/>
+              <w:rPr>
+                <w:rFonts w:ascii="Vazirmatn" w:hAnsi="Vazirmatn" w:cs="Vazirmatn"/>
+                <w:color w:val="000000" w:themeColor="text1"/>
+                <w:sz w:val="24"/>
+                <w:szCs w:val="24"/>
+              </w:rPr>
+            </w:pPr>
+            <w:r>
+              <w:rPr>
+                <w:rFonts w:ascii="Vazirmatn" w:hAnsi="Vazirmatn" w:cs="Vazirmatn"/>
+                <w:color w:val="000000" w:themeColor="text1"/>
+                <w:sz w:val="24"/>
+                <w:szCs w:val="24"/>
+              </w:rPr>
+              <w:t>1</w:t>
+            </w:r>
+          </w:p>
+        </w:tc>
+        <w:tc>
+          <w:tcPr>
+            <w:tcW w:w="2254" w:type="dxa"/>
+          </w:tcPr>
+          <w:p>
+            <w:pPr>
+              <w:bidi w:val="0"/>
+              <w:spacing w:after="0"/>
+              <w:rPr>
+                <w:rFonts w:ascii="Vazirmatn" w:hAnsi="Vazirmatn" w:cs="Vazirmatn" w:hint="cs"/>
+                <w:color w:val="000000" w:themeColor="text1"/>
+                <w:sz w:val="24"/>
+                <w:szCs w:val="24"/>
+                <w:rtl/>
+              </w:rPr>
+            </w:pPr>
+            <w:r>
+              <w:rPr>
+                <w:rFonts w:ascii="Vazirmatn" w:hAnsi="Vazirmatn" w:cs="Vazirmatn"/>
+                <w:color w:val="000000" w:themeColor="text1"/>
+                <w:sz w:val="24"/>
+                <w:szCs w:val="24"/>
+              </w:rPr>
+              <w:t>0</w:t>
+            </w:r>
+          </w:p>
+        </w:tc>
+        <w:tc>
+          <w:tcPr>
+            <w:tcW w:w="2254" w:type="dxa"/>
+          </w:tcPr>
+          <w:p>
+            <w:pPr>
+              <w:bidi w:val="0"/>
+              <w:spacing w:after="0"/>
+              <w:rPr>
+                <w:rFonts w:ascii="Vazirmatn" w:hAnsi="Vazirmatn" w:cs="Vazirmatn" w:hint="cs"/>
+                <w:color w:val="000000" w:themeColor="text1"/>
+                <w:sz w:val="24"/>
+                <w:szCs w:val="24"/>
+                <w:rtl/>
+              </w:rPr>
+            </w:pPr>
+            <w:r>
+              <w:rPr>
+                <w:rFonts w:ascii="Vazirmatn" w:hAnsi="Vazirmatn" w:cs="Vazirmatn"/>
+                <w:color w:val="000000" w:themeColor="text1"/>
+                <w:sz w:val="24"/>
+                <w:szCs w:val="24"/>
+              </w:rPr>
+              <w:t>"Invalid Input"</w:t>
+            </w:r>
+          </w:p>
+        </w:tc>
+      </w:tr>
+      <w:tr>
+        <w:trPr>
+          <w:jc w:val="right"/>
+        </w:trPr>
+        <w:tc>
+          <w:tcPr>
+            <w:tcW w:w="2254" w:type="dxa"/>
+          </w:tcPr>
+          <w:p>
+            <w:pPr>
+              <w:bidi w:val="0"/>
+              <w:spacing w:after="0"/>
+              <w:rPr>
+                <w:rFonts w:ascii="Vazirmatn" w:hAnsi="Vazirmatn" w:cs="Vazirmatn"/>
+                <w:color w:val="000000" w:themeColor="text1"/>
+                <w:sz w:val="24"/>
+                <w:szCs w:val="24"/>
+              </w:rPr>
+            </w:pPr>
+            <w:r>
+              <w:rPr>
+                <w:rFonts w:ascii="Vazirmatn" w:hAnsi="Vazirmatn" w:cs="Vazirmatn"/>
+                <w:color w:val="000000" w:themeColor="text1"/>
+                <w:sz w:val="24"/>
+                <w:szCs w:val="24"/>
+              </w:rPr>
+              <w:t>+inf</w:t>
+            </w:r>
+          </w:p>
+        </w:tc>
+        <w:tc>
+          <w:tcPr>
+            <w:tcW w:w="2254" w:type="dxa"/>
+          </w:tcPr>
+          <w:p>
+            <w:pPr>
+              <w:bidi w:val="0"/>
+              <w:spacing w:after="0"/>
+              <w:rPr>
+                <w:rFonts w:ascii="Vazirmatn" w:hAnsi="Vazirmatn" w:cs="Vazirmatn"/>
+                <w:color w:val="000000" w:themeColor="text1"/>
+                <w:sz w:val="24"/>
+                <w:szCs w:val="24"/>
+              </w:rPr>
+            </w:pPr>
+            <w:r>
+              <w:rPr>
+                <w:rFonts w:ascii="Vazirmatn" w:hAnsi="Vazirmatn" w:cs="Vazirmatn"/>
+                <w:color w:val="000000" w:themeColor="text1"/>
+                <w:sz w:val="24"/>
+                <w:szCs w:val="24"/>
+              </w:rPr>
+              <w:t>+inf</w:t>
+            </w:r>
+          </w:p>
+        </w:tc>
+        <w:tc>
+          <w:tcPr>
+            <w:tcW w:w="2254" w:type="dxa"/>
+          </w:tcPr>
+          <w:p>
+            <w:pPr>
+              <w:bidi w:val="0"/>
+              <w:spacing w:after="0"/>
+              <w:rPr>
+                <w:rFonts w:ascii="Vazirmatn" w:hAnsi="Vazirmatn" w:cs="Vazirmatn" w:hint="cs"/>
+                <w:color w:val="000000" w:themeColor="text1"/>
+                <w:sz w:val="24"/>
+                <w:szCs w:val="24"/>
+                <w:rtl/>
+              </w:rPr>
+            </w:pPr>
+            <w:r>
+              <w:rPr>
+                <w:rFonts w:ascii="Vazirmatn" w:hAnsi="Vazirmatn" w:cs="Vazirmatn"/>
+                <w:color w:val="000000" w:themeColor="text1"/>
+                <w:sz w:val="24"/>
+                <w:szCs w:val="24"/>
+              </w:rPr>
+              <w:t>0</w:t>
+            </w:r>
+          </w:p>
+        </w:tc>
+        <w:tc>
+          <w:tcPr>
+            <w:tcW w:w="2254" w:type="dxa"/>
+          </w:tcPr>
+          <w:p>
+            <w:pPr>
+              <w:bidi w:val="0"/>
+              <w:spacing w:after="0"/>
+              <w:rPr>
+                <w:rFonts w:ascii="Vazirmatn" w:hAnsi="Vazirmatn" w:cs="Vazirmatn" w:hint="cs"/>
+                <w:color w:val="000000" w:themeColor="text1"/>
+                <w:sz w:val="24"/>
+                <w:szCs w:val="24"/>
+                <w:rtl/>
+              </w:rPr>
+            </w:pPr>
+            <w:r>
+              <w:rPr>
+                <w:rFonts w:ascii="Vazirmatn" w:hAnsi="Vazirmatn" w:cs="Vazirmatn"/>
+                <w:color w:val="000000" w:themeColor="text1"/>
+                <w:sz w:val="24"/>
+                <w:szCs w:val="24"/>
+              </w:rPr>
+              <w:t>"Invalid Input"</w:t>
+            </w:r>
+          </w:p>
+        </w:tc>
+      </w:tr>
+      <w:tr>
+        <w:trPr>
+          <w:jc w:val="right"/>
+        </w:trPr>
+        <w:tc>
+          <w:tcPr>
+            <w:tcW w:w="2254" w:type="dxa"/>
+          </w:tcPr>
+          <w:p>
+            <w:pPr>
+              <w:bidi w:val="0"/>
+              <w:spacing w:after="0"/>
+              <w:rPr>
+                <w:rFonts w:ascii="Vazirmatn" w:hAnsi="Vazirmatn" w:cs="Vazirmatn"/>
+                <w:color w:val="000000" w:themeColor="text1"/>
+                <w:sz w:val="24"/>
+                <w:szCs w:val="24"/>
+              </w:rPr>
+            </w:pPr>
+            <w:r>
+              <w:rPr>
+                <w:rFonts w:ascii="Vazirmatn" w:hAnsi="Vazirmatn" w:cs="Vazirmatn"/>
+                <w:color w:val="000000" w:themeColor="text1"/>
+                <w:sz w:val="24"/>
+                <w:szCs w:val="24"/>
+              </w:rPr>
+              <w:t>-inf</w:t>
+            </w:r>
+          </w:p>
+        </w:tc>
+        <w:tc>
+          <w:tcPr>
+            <w:tcW w:w="2254" w:type="dxa"/>
+          </w:tcPr>
+          <w:p>
+            <w:pPr>
+              <w:bidi w:val="0"/>
+              <w:spacing w:after="0"/>
+              <w:rPr>
+                <w:rFonts w:ascii="Vazirmatn" w:hAnsi="Vazirmatn" w:cs="Vazirmatn"/>
+                <w:color w:val="000000" w:themeColor="text1"/>
+                <w:sz w:val="24"/>
+                <w:szCs w:val="24"/>
+              </w:rPr>
+            </w:pPr>
+            <w:r>
+              <w:rPr>
+                <w:rFonts w:ascii="Vazirmatn" w:hAnsi="Vazirmatn" w:cs="Vazirmatn"/>
+                <w:color w:val="000000" w:themeColor="text1"/>
+                <w:sz w:val="24"/>
+                <w:szCs w:val="24"/>
+              </w:rPr>
+              <w:t>-inf</w:t>
+            </w:r>
+          </w:p>
+        </w:tc>
+        <w:tc>
+          <w:tcPr>
+            <w:tcW w:w="2254" w:type="dxa"/>
+          </w:tcPr>
+          <w:p>
+            <w:pPr>
+              <w:bidi w:val="0"/>
+              <w:spacing w:after="0"/>
+              <w:rPr>
+                <w:rFonts w:ascii="Vazirmatn" w:hAnsi="Vazirmatn" w:cs="Vazirmatn"/>
+                <w:color w:val="000000" w:themeColor="text1"/>
+                <w:sz w:val="24"/>
+                <w:szCs w:val="24"/>
+              </w:rPr>
+            </w:pPr>
+            <w:r>
+              <w:rPr>
+                <w:rFonts w:ascii="Vazirmatn" w:hAnsi="Vazirmatn" w:cs="Vazirmatn"/>
+                <w:color w:val="000000" w:themeColor="text1"/>
+                <w:sz w:val="24"/>
+                <w:szCs w:val="24"/>
+              </w:rPr>
+              <w:t>1</w:t>
+            </w:r>
+          </w:p>
+        </w:tc>
+        <w:tc>
+          <w:tcPr>
+            <w:tcW w:w="2254" w:type="dxa"/>
+          </w:tcPr>
+          <w:p>
+            <w:pPr>
+              <w:bidi w:val="0"/>
+              <w:spacing w:after="0"/>
+              <w:rPr>
+                <w:rFonts w:ascii="Vazirmatn" w:hAnsi="Vazirmatn" w:cs="Vazirmatn" w:hint="cs"/>
+                <w:color w:val="000000" w:themeColor="text1"/>
+                <w:sz w:val="24"/>
+                <w:szCs w:val="24"/>
+                <w:rtl/>
+              </w:rPr>
+            </w:pPr>
+            <w:r>
+              <w:rPr>
+                <w:rFonts w:ascii="Vazirmatn" w:hAnsi="Vazirmatn" w:cs="Vazirmatn"/>
+                <w:color w:val="000000" w:themeColor="text1"/>
+                <w:sz w:val="24"/>
+                <w:szCs w:val="24"/>
+              </w:rPr>
+              <w:t>"Invalid Input"</w:t>
+            </w:r>
+          </w:p>
+        </w:tc>
+      </w:tr>
+      <w:tr>
+        <w:trPr>
+          <w:jc w:val="right"/>
+        </w:trPr>
+        <w:tc>
+          <w:tcPr>
+            <w:tcW w:w="2254" w:type="dxa"/>
+          </w:tcPr>
+          <w:p>
+            <w:pPr>
+              <w:bidi w:val="0"/>
+              <w:spacing w:after="0"/>
+              <w:rPr>
+                <w:rFonts w:ascii="Vazirmatn" w:hAnsi="Vazirmatn" w:cs="Vazirmatn"/>
+                <w:color w:val="000000" w:themeColor="text1"/>
+                <w:sz w:val="24"/>
+                <w:szCs w:val="24"/>
+              </w:rPr>
+            </w:pPr>
+            <w:r>
+              <w:rPr>
+                <w:rFonts w:ascii="Vazirmatn" w:hAnsi="Vazirmatn" w:cs="Vazirmatn"/>
+                <w:color w:val="000000" w:themeColor="text1"/>
+                <w:sz w:val="24"/>
+                <w:szCs w:val="24"/>
+              </w:rPr>
+              <w:t>0</w:t>
+            </w:r>
+          </w:p>
+        </w:tc>
+        <w:tc>
+          <w:tcPr>
+            <w:tcW w:w="2254" w:type="dxa"/>
+          </w:tcPr>
+          <w:p>
+            <w:pPr>
+              <w:bidi w:val="0"/>
+              <w:spacing w:after="0"/>
+              <w:rPr>
+                <w:rFonts w:ascii="Vazirmatn" w:hAnsi="Vazirmatn" w:cs="Vazirmatn"/>
+                <w:color w:val="000000" w:themeColor="text1"/>
+                <w:sz w:val="24"/>
+                <w:szCs w:val="24"/>
+              </w:rPr>
+            </w:pPr>
+            <w:r>
+              <w:rPr>
+                <w:rFonts w:ascii="Vazirmatn" w:hAnsi="Vazirmatn" w:cs="Vazirmatn"/>
+                <w:color w:val="000000" w:themeColor="text1"/>
+                <w:sz w:val="24"/>
+                <w:szCs w:val="24"/>
+              </w:rPr>
+              <w:t>0</w:t>
+            </w:r>
+          </w:p>
+        </w:tc>
+        <w:tc>
+          <w:tcPr>
+            <w:tcW w:w="2254" w:type="dxa"/>
+          </w:tcPr>
+          <w:p>
+            <w:pPr>
+              <w:bidi w:val="0"/>
+              <w:spacing w:after="0"/>
+              <w:rPr>
+                <w:rFonts w:ascii="Vazirmatn" w:hAnsi="Vazirmatn" w:cs="Vazirmatn"/>
+                <w:color w:val="000000" w:themeColor="text1"/>
+                <w:sz w:val="24"/>
+                <w:szCs w:val="24"/>
+              </w:rPr>
+            </w:pPr>
+            <w:r>
+              <w:rPr>
+                <w:rFonts w:ascii="Vazirmatn" w:hAnsi="Vazirmatn" w:cs="Vazirmatn"/>
+                <w:color w:val="000000" w:themeColor="text1"/>
+                <w:sz w:val="24"/>
+                <w:szCs w:val="24"/>
+              </w:rPr>
+              <w:t>1</w:t>
+            </w:r>
+          </w:p>
+        </w:tc>
+        <w:tc>
+          <w:tcPr>
+            <w:tcW w:w="2254" w:type="dxa"/>
+          </w:tcPr>
+          <w:p>
+            <w:pPr>
+              <w:bidi w:val="0"/>
+              <w:spacing w:after="0"/>
+              <w:rPr>
+                <w:rFonts w:ascii="Vazirmatn" w:hAnsi="Vazirmatn" w:cs="Vazirmatn" w:hint="cs"/>
+                <w:color w:val="000000" w:themeColor="text1"/>
+                <w:sz w:val="24"/>
+                <w:szCs w:val="24"/>
+                <w:rtl/>
+              </w:rPr>
+            </w:pPr>
+            <w:r>
+              <w:rPr>
+                <w:rFonts w:ascii="Vazirmatn" w:hAnsi="Vazirmatn" w:cs="Vazirmatn"/>
+                <w:color w:val="000000" w:themeColor="text1"/>
+                <w:sz w:val="24"/>
+                <w:szCs w:val="24"/>
+              </w:rPr>
+              <w:t>"Invalid Input"</w:t>
+            </w:r>
+          </w:p>
+        </w:tc>
+      </w:tr>
+      <w:tr>
+        <w:trPr>
+          <w:jc w:val="right"/>
+        </w:trPr>
+        <w:tc>
+          <w:tcPr>
+            <w:tcW w:w="2254" w:type="dxa"/>
+          </w:tcPr>
+          <w:p>
+            <w:pPr>
+              <w:bidi w:val="0"/>
+              <w:spacing w:after="0"/>
+              <w:rPr>
+                <w:rFonts w:ascii="Vazirmatn" w:hAnsi="Vazirmatn" w:cs="Vazirmatn"/>
+                <w:color w:val="000000" w:themeColor="text1"/>
+                <w:sz w:val="24"/>
+                <w:szCs w:val="24"/>
+              </w:rPr>
+            </w:pPr>
+            <w:r>
+              <w:rPr>
+                <w:rFonts w:ascii="Vazirmatn" w:hAnsi="Vazirmatn" w:cs="Vazirmatn"/>
+                <w:color w:val="000000" w:themeColor="text1"/>
+                <w:sz w:val="24"/>
+                <w:szCs w:val="24"/>
+              </w:rPr>
+              <w:t>1</w:t>
+            </w:r>
+          </w:p>
+        </w:tc>
+        <w:tc>
+          <w:tcPr>
+            <w:tcW w:w="2254" w:type="dxa"/>
+          </w:tcPr>
+          <w:p>
+            <w:pPr>
+              <w:bidi w:val="0"/>
+              <w:spacing w:after="0"/>
+              <w:rPr>
+                <w:rFonts w:ascii="Vazirmatn" w:hAnsi="Vazirmatn" w:cs="Vazirmatn"/>
+                <w:color w:val="000000" w:themeColor="text1"/>
+                <w:sz w:val="24"/>
+                <w:szCs w:val="24"/>
+              </w:rPr>
+            </w:pPr>
+            <w:r>
+              <w:rPr>
+                <w:rFonts w:ascii="Vazirmatn" w:hAnsi="Vazirmatn" w:cs="Vazirmatn"/>
+                <w:color w:val="000000" w:themeColor="text1"/>
+                <w:sz w:val="24"/>
+                <w:szCs w:val="24"/>
+              </w:rPr>
+              <w:t>1</w:t>
+            </w:r>
+          </w:p>
+        </w:tc>
+        <w:tc>
+          <w:tcPr>
+            <w:tcW w:w="2254" w:type="dxa"/>
+          </w:tcPr>
+          <w:p>
+            <w:pPr>
+              <w:bidi w:val="0"/>
+              <w:spacing w:after="0"/>
+              <w:rPr>
+                <w:rFonts w:ascii="Vazirmatn" w:hAnsi="Vazirmatn" w:cs="Vazirmatn"/>
+                <w:color w:val="000000" w:themeColor="text1"/>
+                <w:sz w:val="24"/>
+                <w:szCs w:val="24"/>
+              </w:rPr>
+            </w:pPr>
+            <w:r>
+              <w:rPr>
+                <w:rFonts w:ascii="Vazirmatn" w:hAnsi="Vazirmatn" w:cs="Vazirmatn"/>
+                <w:color w:val="000000" w:themeColor="text1"/>
+                <w:sz w:val="24"/>
+                <w:szCs w:val="24"/>
+              </w:rPr>
+              <w:t>1</w:t>
+            </w:r>
+          </w:p>
+        </w:tc>
+        <w:tc>
+          <w:tcPr>
+            <w:tcW w:w="2254" w:type="dxa"/>
+          </w:tcPr>
+          <w:p>
+            <w:pPr>
+              <w:bidi w:val="0"/>
+              <w:spacing w:after="0"/>
+              <w:rPr>
+                <w:rFonts w:ascii="Vazirmatn" w:hAnsi="Vazirmatn" w:cs="Vazirmatn" w:hint="cs"/>
+                <w:color w:val="000000" w:themeColor="text1"/>
+                <w:sz w:val="24"/>
+                <w:szCs w:val="24"/>
+                <w:rtl/>
+              </w:rPr>
+            </w:pPr>
+            <w:r>
+              <w:rPr>
+                <w:rFonts w:ascii="Vazirmatn" w:hAnsi="Vazirmatn" w:cs="Vazirmatn"/>
+                <w:color w:val="000000" w:themeColor="text1"/>
+                <w:sz w:val="24"/>
+                <w:szCs w:val="24"/>
+              </w:rPr>
+              <w:t>0</w:t>
+            </w:r>
+          </w:p>
+        </w:tc>
+      </w:tr>
+      <w:tr>
+        <w:trPr>
+          <w:jc w:val="right"/>
+        </w:trPr>
+        <w:tc>
+          <w:tcPr>
+            <w:tcW w:w="2254" w:type="dxa"/>
+            <w:shd w:val="clear" w:color="auto" w:fill="FF0000"/>
+          </w:tcPr>
+          <w:p>
+            <w:pPr>
+              <w:bidi w:val="0"/>
+              <w:spacing w:after="0"/>
+              <w:rPr>
+                <w:rFonts w:ascii="Vazirmatn" w:hAnsi="Vazirmatn" w:cs="Vazirmatn"/>
+                <w:color w:val="000000" w:themeColor="text1"/>
+                <w:sz w:val="24"/>
+                <w:szCs w:val="24"/>
+              </w:rPr>
+            </w:pPr>
+            <w:r>
+              <w:rPr>
+                <w:rFonts w:ascii="Vazirmatn" w:hAnsi="Vazirmatn" w:cs="Vazirmatn"/>
+                <w:color w:val="000000" w:themeColor="text1"/>
+                <w:sz w:val="24"/>
+                <w:szCs w:val="24"/>
+              </w:rPr>
+              <w:t>+inf</w:t>
+            </w:r>
+          </w:p>
+        </w:tc>
+        <w:tc>
+          <w:tcPr>
+            <w:tcW w:w="2254" w:type="dxa"/>
+            <w:shd w:val="clear" w:color="auto" w:fill="FF0000"/>
+          </w:tcPr>
+          <w:p>
+            <w:pPr>
+              <w:bidi w:val="0"/>
+              <w:spacing w:after="0"/>
+              <w:rPr>
+                <w:rFonts w:ascii="Vazirmatn" w:hAnsi="Vazirmatn" w:cs="Vazirmatn"/>
+                <w:color w:val="000000" w:themeColor="text1"/>
+                <w:sz w:val="24"/>
+                <w:szCs w:val="24"/>
+              </w:rPr>
+            </w:pPr>
+            <w:r>
+              <w:rPr>
+                <w:rFonts w:ascii="Vazirmatn" w:hAnsi="Vazirmatn" w:cs="Vazirmatn"/>
+                <w:color w:val="000000" w:themeColor="text1"/>
+                <w:sz w:val="24"/>
+                <w:szCs w:val="24"/>
+              </w:rPr>
+              <w:t>+inf</w:t>
+            </w:r>
+          </w:p>
+        </w:tc>
+        <w:tc>
+          <w:tcPr>
+            <w:tcW w:w="2254" w:type="dxa"/>
+            <w:shd w:val="clear" w:color="auto" w:fill="FF0000"/>
+          </w:tcPr>
+          <w:p>
+            <w:pPr>
+              <w:bidi w:val="0"/>
+              <w:spacing w:after="0"/>
+              <w:rPr>
+                <w:rFonts w:ascii="Vazirmatn" w:hAnsi="Vazirmatn" w:cs="Vazirmatn"/>
+                <w:color w:val="000000" w:themeColor="text1"/>
+                <w:sz w:val="24"/>
+                <w:szCs w:val="24"/>
+              </w:rPr>
+            </w:pPr>
+            <w:r>
+              <w:rPr>
+                <w:rFonts w:ascii="Vazirmatn" w:hAnsi="Vazirmatn" w:cs="Vazirmatn"/>
+                <w:color w:val="000000" w:themeColor="text1"/>
+                <w:sz w:val="24"/>
+                <w:szCs w:val="24"/>
+              </w:rPr>
+              <w:t>1</w:t>
+            </w:r>
+          </w:p>
+        </w:tc>
+        <w:tc>
+          <w:tcPr>
+            <w:tcW w:w="2254" w:type="dxa"/>
+            <w:shd w:val="clear" w:color="auto" w:fill="FF0000"/>
+          </w:tcPr>
+          <w:p>
+            <w:pPr>
+              <w:bidi w:val="0"/>
+              <w:spacing w:after="0"/>
+              <w:rPr>
+                <w:rFonts w:ascii="Vazirmatn" w:hAnsi="Vazirmatn" w:cs="Vazirmatn" w:hint="cs"/>
+                <w:color w:val="000000" w:themeColor="text1"/>
+                <w:sz w:val="24"/>
+                <w:szCs w:val="24"/>
+                <w:rtl/>
+              </w:rPr>
+            </w:pPr>
+            <w:r>
+              <w:rPr>
+                <w:rFonts w:ascii="Vazirmatn" w:hAnsi="Vazirmatn" w:cs="Vazirmatn"/>
+                <w:color w:val="000000" w:themeColor="text1"/>
+                <w:sz w:val="24"/>
+                <w:szCs w:val="24"/>
+              </w:rPr>
+              <w:t>"Invalid Input"</w:t>
+            </w:r>
+          </w:p>
+        </w:tc>
+      </w:tr>
+      <w:tr>
+        <w:trPr>
+          <w:jc w:val="right"/>
+        </w:trPr>
+        <w:tc>
+          <w:tcPr>
+            <w:tcW w:w="2254" w:type="dxa"/>
+          </w:tcPr>
+          <w:p>
+            <w:pPr>
+              <w:bidi w:val="0"/>
+              <w:spacing w:after="0"/>
+              <w:rPr>
+                <w:rFonts w:ascii="Vazirmatn" w:hAnsi="Vazirmatn" w:cs="Vazirmatn"/>
+                <w:color w:val="000000" w:themeColor="text1"/>
+                <w:sz w:val="24"/>
+                <w:szCs w:val="24"/>
+              </w:rPr>
+            </w:pPr>
+            <w:r>
+              <w:rPr>
+                <w:rFonts w:ascii="Vazirmatn" w:hAnsi="Vazirmatn" w:cs="Vazirmatn"/>
+                <w:color w:val="000000" w:themeColor="text1"/>
+                <w:sz w:val="24"/>
+                <w:szCs w:val="24"/>
+              </w:rPr>
+              <w:t>-inf</w:t>
+            </w:r>
+          </w:p>
+        </w:tc>
+        <w:tc>
+          <w:tcPr>
+            <w:tcW w:w="2254" w:type="dxa"/>
+          </w:tcPr>
+          <w:p>
+            <w:pPr>
+              <w:bidi w:val="0"/>
+              <w:spacing w:after="0"/>
+              <w:rPr>
+                <w:rFonts w:ascii="Vazirmatn" w:hAnsi="Vazirmatn" w:cs="Vazirmatn"/>
+                <w:color w:val="000000" w:themeColor="text1"/>
+                <w:sz w:val="24"/>
+                <w:szCs w:val="24"/>
+              </w:rPr>
+            </w:pPr>
+            <w:r>
+              <w:rPr>
+                <w:rFonts w:ascii="Vazirmatn" w:hAnsi="Vazirmatn" w:cs="Vazirmatn"/>
+                <w:color w:val="000000" w:themeColor="text1"/>
+                <w:sz w:val="24"/>
+                <w:szCs w:val="24"/>
+              </w:rPr>
+              <w:t>-inf</w:t>
+            </w:r>
+          </w:p>
+        </w:tc>
+        <w:tc>
+          <w:tcPr>
+            <w:tcW w:w="2254" w:type="dxa"/>
+          </w:tcPr>
+          <w:p>
+            <w:pPr>
+              <w:bidi w:val="0"/>
+              <w:spacing w:after="0"/>
+              <w:rPr>
+                <w:rFonts w:ascii="Vazirmatn" w:hAnsi="Vazirmatn" w:cs="Vazirmatn"/>
+                <w:color w:val="000000" w:themeColor="text1"/>
+                <w:sz w:val="24"/>
+                <w:szCs w:val="24"/>
+              </w:rPr>
+            </w:pPr>
+            <w:r>
+              <w:rPr>
+                <w:rFonts w:ascii="Vazirmatn" w:hAnsi="Vazirmatn" w:cs="Vazirmatn"/>
+                <w:color w:val="000000" w:themeColor="text1"/>
+                <w:sz w:val="24"/>
+                <w:szCs w:val="24"/>
+              </w:rPr>
+              <w:t>2</w:t>
+            </w:r>
+          </w:p>
+        </w:tc>
+        <w:tc>
+          <w:tcPr>
+            <w:tcW w:w="2254" w:type="dxa"/>
+          </w:tcPr>
+          <w:p>
+            <w:pPr>
+              <w:bidi w:val="0"/>
+              <w:spacing w:after="0"/>
+              <w:rPr>
+                <w:rFonts w:ascii="Vazirmatn" w:hAnsi="Vazirmatn" w:cs="Vazirmatn" w:hint="cs"/>
+                <w:color w:val="000000" w:themeColor="text1"/>
+                <w:sz w:val="24"/>
+                <w:szCs w:val="24"/>
+                <w:rtl/>
+              </w:rPr>
+            </w:pPr>
+            <w:r>
+              <w:rPr>
+                <w:rFonts w:ascii="Vazirmatn" w:hAnsi="Vazirmatn" w:cs="Vazirmatn"/>
+                <w:color w:val="000000" w:themeColor="text1"/>
+                <w:sz w:val="24"/>
+                <w:szCs w:val="24"/>
+              </w:rPr>
+              <w:t>"Invalid Input"</w:t>
+            </w:r>
+          </w:p>
+        </w:tc>
+      </w:tr>
+      <w:tr>
+        <w:trPr>
+          <w:jc w:val="right"/>
+        </w:trPr>
+        <w:tc>
+          <w:tcPr>
+            <w:tcW w:w="2254" w:type="dxa"/>
+          </w:tcPr>
+          <w:p>
+            <w:pPr>
+              <w:bidi w:val="0"/>
+              <w:spacing w:after="0"/>
+              <w:rPr>
+                <w:rFonts w:ascii="Vazirmatn" w:hAnsi="Vazirmatn" w:cs="Vazirmatn"/>
+                <w:color w:val="000000" w:themeColor="text1"/>
+                <w:sz w:val="24"/>
+                <w:szCs w:val="24"/>
+              </w:rPr>
+            </w:pPr>
+            <w:r>
+              <w:rPr>
+                <w:rFonts w:ascii="Vazirmatn" w:hAnsi="Vazirmatn" w:cs="Vazirmatn"/>
+                <w:color w:val="000000" w:themeColor="text1"/>
+                <w:sz w:val="24"/>
+                <w:szCs w:val="24"/>
+              </w:rPr>
+              <w:t>0</w:t>
+            </w:r>
+          </w:p>
+        </w:tc>
+        <w:tc>
+          <w:tcPr>
+            <w:tcW w:w="2254" w:type="dxa"/>
+          </w:tcPr>
+          <w:p>
+            <w:pPr>
+              <w:bidi w:val="0"/>
+              <w:spacing w:after="0"/>
+              <w:rPr>
+                <w:rFonts w:ascii="Vazirmatn" w:hAnsi="Vazirmatn" w:cs="Vazirmatn"/>
+                <w:color w:val="000000" w:themeColor="text1"/>
+                <w:sz w:val="24"/>
+                <w:szCs w:val="24"/>
+              </w:rPr>
+            </w:pPr>
+            <w:r>
+              <w:rPr>
+                <w:rFonts w:ascii="Vazirmatn" w:hAnsi="Vazirmatn" w:cs="Vazirmatn"/>
+                <w:color w:val="000000" w:themeColor="text1"/>
+                <w:sz w:val="24"/>
+                <w:szCs w:val="24"/>
+              </w:rPr>
+              <w:t>0</w:t>
+            </w:r>
+          </w:p>
+        </w:tc>
+        <w:tc>
+          <w:tcPr>
+            <w:tcW w:w="2254" w:type="dxa"/>
+          </w:tcPr>
+          <w:p>
+            <w:pPr>
+              <w:bidi w:val="0"/>
+              <w:spacing w:after="0"/>
+              <w:rPr>
+                <w:rFonts w:ascii="Vazirmatn" w:hAnsi="Vazirmatn" w:cs="Vazirmatn"/>
+                <w:color w:val="000000" w:themeColor="text1"/>
+                <w:sz w:val="24"/>
+                <w:szCs w:val="24"/>
+              </w:rPr>
+            </w:pPr>
+            <w:r>
+              <w:rPr>
+                <w:rFonts w:ascii="Vazirmatn" w:hAnsi="Vazirmatn" w:cs="Vazirmatn"/>
+                <w:color w:val="000000" w:themeColor="text1"/>
+                <w:sz w:val="24"/>
+                <w:szCs w:val="24"/>
+              </w:rPr>
+              <w:t>2</w:t>
+            </w:r>
+          </w:p>
+        </w:tc>
+        <w:tc>
+          <w:tcPr>
+            <w:tcW w:w="2254" w:type="dxa"/>
+          </w:tcPr>
+          <w:p>
+            <w:pPr>
+              <w:bidi w:val="0"/>
+              <w:spacing w:after="0"/>
+              <w:rPr>
+                <w:rFonts w:ascii="Vazirmatn" w:hAnsi="Vazirmatn" w:cs="Vazirmatn" w:hint="cs"/>
+                <w:color w:val="000000" w:themeColor="text1"/>
+                <w:sz w:val="24"/>
+                <w:szCs w:val="24"/>
+                <w:rtl/>
+              </w:rPr>
+            </w:pPr>
+            <w:r>
+              <w:rPr>
+                <w:rFonts w:ascii="Vazirmatn" w:hAnsi="Vazirmatn" w:cs="Vazirmatn"/>
+                <w:color w:val="000000" w:themeColor="text1"/>
+                <w:sz w:val="24"/>
+                <w:szCs w:val="24"/>
+              </w:rPr>
+              <w:t>"Invalid Input"</w:t>
+            </w:r>
+          </w:p>
+        </w:tc>
+      </w:tr>
+      <w:tr>
+        <w:trPr>
+          <w:jc w:val="right"/>
+        </w:trPr>
+        <w:tc>
+          <w:tcPr>
+            <w:tcW w:w="2254" w:type="dxa"/>
+          </w:tcPr>
+          <w:p>
+            <w:pPr>
+              <w:bidi w:val="0"/>
+              <w:spacing w:after="0"/>
+              <w:rPr>
+                <w:rFonts w:ascii="Vazirmatn" w:hAnsi="Vazirmatn" w:cs="Vazirmatn"/>
+                <w:color w:val="000000" w:themeColor="text1"/>
+                <w:sz w:val="24"/>
+                <w:szCs w:val="24"/>
+              </w:rPr>
+            </w:pPr>
+            <w:r>
+              <w:rPr>
+                <w:rFonts w:ascii="Vazirmatn" w:hAnsi="Vazirmatn" w:cs="Vazirmatn"/>
+                <w:color w:val="000000" w:themeColor="text1"/>
+                <w:sz w:val="24"/>
+                <w:szCs w:val="24"/>
+              </w:rPr>
+              <w:t>1</w:t>
+            </w:r>
+          </w:p>
+        </w:tc>
+        <w:tc>
+          <w:tcPr>
+            <w:tcW w:w="2254" w:type="dxa"/>
+          </w:tcPr>
+          <w:p>
+            <w:pPr>
+              <w:bidi w:val="0"/>
+              <w:spacing w:after="0"/>
+              <w:rPr>
+                <w:rFonts w:ascii="Vazirmatn" w:hAnsi="Vazirmatn" w:cs="Vazirmatn"/>
+                <w:color w:val="000000" w:themeColor="text1"/>
+                <w:sz w:val="24"/>
+                <w:szCs w:val="24"/>
+              </w:rPr>
+            </w:pPr>
+            <w:r>
+              <w:rPr>
+                <w:rFonts w:ascii="Vazirmatn" w:hAnsi="Vazirmatn" w:cs="Vazirmatn"/>
+                <w:color w:val="000000" w:themeColor="text1"/>
+                <w:sz w:val="24"/>
+                <w:szCs w:val="24"/>
+              </w:rPr>
+              <w:t>1</w:t>
+            </w:r>
+          </w:p>
+        </w:tc>
+        <w:tc>
+          <w:tcPr>
+            <w:tcW w:w="2254" w:type="dxa"/>
+          </w:tcPr>
+          <w:p>
+            <w:pPr>
+              <w:tabs>
+                <w:tab w:val="center" w:pos="1019"/>
+              </w:tabs>
+              <w:bidi w:val="0"/>
+              <w:spacing w:after="0"/>
+              <w:rPr>
+                <w:rFonts w:ascii="Vazirmatn" w:hAnsi="Vazirmatn" w:cs="Vazirmatn"/>
+                <w:color w:val="000000" w:themeColor="text1"/>
+                <w:sz w:val="24"/>
+                <w:szCs w:val="24"/>
+              </w:rPr>
+            </w:pPr>
+            <w:r>
+              <w:rPr>
+                <w:rFonts w:ascii="Vazirmatn" w:hAnsi="Vazirmatn" w:cs="Vazirmatn"/>
+                <w:color w:val="000000" w:themeColor="text1"/>
+                <w:sz w:val="24"/>
+                <w:szCs w:val="24"/>
+              </w:rPr>
+              <w:t>2</w:t>
+            </w:r>
+          </w:p>
+        </w:tc>
+        <w:tc>
+          <w:tcPr>
+            <w:tcW w:w="2254" w:type="dxa"/>
+          </w:tcPr>
+          <w:p>
+            <w:pPr>
+              <w:bidi w:val="0"/>
+              <w:spacing w:after="0"/>
+              <w:rPr>
+                <w:rFonts w:ascii="Vazirmatn" w:hAnsi="Vazirmatn" w:cs="Vazirmatn" w:hint="cs"/>
+                <w:color w:val="000000" w:themeColor="text1"/>
+                <w:sz w:val="24"/>
+                <w:szCs w:val="24"/>
+                <w:rtl/>
+              </w:rPr>
+            </w:pPr>
+            <w:r>
+              <w:rPr>
+                <w:rFonts w:ascii="Vazirmatn" w:hAnsi="Vazirmatn" w:cs="Vazirmatn"/>
+                <w:color w:val="000000" w:themeColor="text1"/>
+                <w:sz w:val="24"/>
+                <w:szCs w:val="24"/>
+              </w:rPr>
+              <w:t>0</w:t>
+            </w:r>
+          </w:p>
+        </w:tc>
+      </w:tr>
+      <w:tr>
+        <w:trPr>
+          <w:jc w:val="right"/>
+        </w:trPr>
+        <w:tc>
+          <w:tcPr>
+            <w:tcW w:w="2254" w:type="dxa"/>
+            <w:shd w:val="clear" w:color="auto" w:fill="FF0000"/>
+          </w:tcPr>
+          <w:p>
+            <w:pPr>
+              <w:bidi w:val="0"/>
+              <w:spacing w:after="0"/>
+              <w:rPr>
+                <w:rFonts w:ascii="Vazirmatn" w:hAnsi="Vazirmatn" w:cs="Vazirmatn"/>
+                <w:color w:val="000000" w:themeColor="text1"/>
+                <w:sz w:val="24"/>
+                <w:szCs w:val="24"/>
+              </w:rPr>
+            </w:pPr>
+            <w:r>
+              <w:rPr>
+                <w:rFonts w:ascii="Vazirmatn" w:hAnsi="Vazirmatn" w:cs="Vazirmatn"/>
+                <w:color w:val="000000" w:themeColor="text1"/>
+                <w:sz w:val="24"/>
+                <w:szCs w:val="24"/>
+              </w:rPr>
+              <w:lastRenderedPageBreak/>
+              <w:t>+inf</w:t>
+            </w:r>
+          </w:p>
+        </w:tc>
+        <w:tc>
+          <w:tcPr>
+            <w:tcW w:w="2254" w:type="dxa"/>
+            <w:shd w:val="clear" w:color="auto" w:fill="FF0000"/>
+          </w:tcPr>
+          <w:p>
+            <w:pPr>
+              <w:bidi w:val="0"/>
+              <w:spacing w:after="0"/>
+              <w:rPr>
+                <w:rFonts w:ascii="Vazirmatn" w:hAnsi="Vazirmatn" w:cs="Vazirmatn"/>
+                <w:color w:val="000000" w:themeColor="text1"/>
+                <w:sz w:val="24"/>
+                <w:szCs w:val="24"/>
+              </w:rPr>
+            </w:pPr>
+            <w:r>
+              <w:rPr>
+                <w:rFonts w:ascii="Vazirmatn" w:hAnsi="Vazirmatn" w:cs="Vazirmatn"/>
+                <w:color w:val="000000" w:themeColor="text1"/>
+                <w:sz w:val="24"/>
+                <w:szCs w:val="24"/>
+              </w:rPr>
+              <w:t>+inf</w:t>
+            </w:r>
+          </w:p>
+        </w:tc>
+        <w:tc>
+          <w:tcPr>
+            <w:tcW w:w="2254" w:type="dxa"/>
+            <w:shd w:val="clear" w:color="auto" w:fill="FF0000"/>
+          </w:tcPr>
+          <w:p>
+            <w:pPr>
+              <w:bidi w:val="0"/>
+              <w:spacing w:after="0"/>
+              <w:rPr>
+                <w:rFonts w:ascii="Vazirmatn" w:hAnsi="Vazirmatn" w:cs="Vazirmatn"/>
+                <w:color w:val="000000" w:themeColor="text1"/>
+                <w:sz w:val="24"/>
+                <w:szCs w:val="24"/>
+              </w:rPr>
+            </w:pPr>
+            <w:r>
+              <w:rPr>
+                <w:rFonts w:ascii="Vazirmatn" w:hAnsi="Vazirmatn" w:cs="Vazirmatn"/>
+                <w:color w:val="000000" w:themeColor="text1"/>
+                <w:sz w:val="24"/>
+                <w:szCs w:val="24"/>
+              </w:rPr>
+              <w:t>2</w:t>
+            </w:r>
+          </w:p>
+        </w:tc>
+        <w:tc>
+          <w:tcPr>
+            <w:tcW w:w="2254" w:type="dxa"/>
+            <w:shd w:val="clear" w:color="auto" w:fill="FF0000"/>
+          </w:tcPr>
+          <w:p>
+            <w:pPr>
+              <w:bidi w:val="0"/>
+              <w:spacing w:after="0"/>
+              <w:rPr>
+                <w:rFonts w:ascii="Vazirmatn" w:hAnsi="Vazirmatn" w:cs="Vazirmatn" w:hint="cs"/>
+                <w:color w:val="000000" w:themeColor="text1"/>
+                <w:sz w:val="24"/>
+                <w:szCs w:val="24"/>
+                <w:rtl/>
+              </w:rPr>
+            </w:pPr>
+            <w:r>
+              <w:rPr>
+                <w:rFonts w:ascii="Vazirmatn" w:hAnsi="Vazirmatn" w:cs="Vazirmatn"/>
+                <w:color w:val="000000" w:themeColor="text1"/>
+                <w:sz w:val="24"/>
+                <w:szCs w:val="24"/>
+              </w:rPr>
+              <w:t>"Invalid Input"</w:t>
+            </w:r>
+          </w:p>
+        </w:tc>
+      </w:tr>
+      <w:tr>
+        <w:trPr>
+          <w:jc w:val="right"/>
+        </w:trPr>
+        <w:tc>
+          <w:tcPr>
+            <w:tcW w:w="2254" w:type="dxa"/>
+          </w:tcPr>
+          <w:p>
+            <w:pPr>
+              <w:bidi w:val="0"/>
+              <w:spacing w:after="0"/>
+              <w:rPr>
+                <w:rFonts w:ascii="Vazirmatn" w:hAnsi="Vazirmatn" w:cs="Vazirmatn"/>
+                <w:color w:val="000000" w:themeColor="text1"/>
+                <w:sz w:val="24"/>
+                <w:szCs w:val="24"/>
+              </w:rPr>
+            </w:pPr>
+            <w:r>
+              <w:rPr>
+                <w:rFonts w:ascii="Vazirmatn" w:hAnsi="Vazirmatn" w:cs="Vazirmatn"/>
+                <w:color w:val="000000" w:themeColor="text1"/>
+                <w:sz w:val="24"/>
+                <w:szCs w:val="24"/>
+              </w:rPr>
+              <w:t>-inf</w:t>
+            </w:r>
+          </w:p>
+        </w:tc>
+        <w:tc>
+          <w:tcPr>
+            <w:tcW w:w="2254" w:type="dxa"/>
+          </w:tcPr>
+          <w:p>
+            <w:pPr>
+              <w:bidi w:val="0"/>
+              <w:spacing w:after="0"/>
+              <w:rPr>
+                <w:rFonts w:ascii="Vazirmatn" w:hAnsi="Vazirmatn" w:cs="Vazirmatn"/>
+                <w:color w:val="000000" w:themeColor="text1"/>
+                <w:sz w:val="24"/>
+                <w:szCs w:val="24"/>
+              </w:rPr>
+            </w:pPr>
+            <w:r>
+              <w:rPr>
+                <w:rFonts w:ascii="Vazirmatn" w:hAnsi="Vazirmatn" w:cs="Vazirmatn"/>
+                <w:color w:val="000000" w:themeColor="text1"/>
+                <w:sz w:val="24"/>
+                <w:szCs w:val="24"/>
+              </w:rPr>
+              <w:t>-inf</w:t>
+            </w:r>
+          </w:p>
+        </w:tc>
+        <w:tc>
+          <w:tcPr>
+            <w:tcW w:w="2254" w:type="dxa"/>
+          </w:tcPr>
+          <w:p>
+            <w:pPr>
+              <w:bidi w:val="0"/>
+              <w:spacing w:after="0"/>
+              <w:rPr>
+                <w:rFonts w:ascii="Vazirmatn" w:hAnsi="Vazirmatn" w:cs="Vazirmatn"/>
+                <w:color w:val="000000" w:themeColor="text1"/>
+                <w:sz w:val="24"/>
+                <w:szCs w:val="24"/>
+              </w:rPr>
+            </w:pPr>
+            <w:r>
+              <w:rPr>
+                <w:rFonts w:ascii="Vazirmatn" w:hAnsi="Vazirmatn" w:cs="Vazirmatn"/>
+                <w:color w:val="000000" w:themeColor="text1"/>
+                <w:sz w:val="24"/>
+                <w:szCs w:val="24"/>
+              </w:rPr>
+              <w:t>+inf</w:t>
+            </w:r>
+          </w:p>
+        </w:tc>
+        <w:tc>
+          <w:tcPr>
+            <w:tcW w:w="2254" w:type="dxa"/>
+          </w:tcPr>
+          <w:p>
+            <w:pPr>
+              <w:bidi w:val="0"/>
+              <w:spacing w:after="0"/>
+              <w:rPr>
+                <w:rFonts w:ascii="Vazirmatn" w:hAnsi="Vazirmatn" w:cs="Vazirmatn" w:hint="cs"/>
+                <w:color w:val="000000" w:themeColor="text1"/>
+                <w:sz w:val="24"/>
+                <w:szCs w:val="24"/>
+                <w:rtl/>
+              </w:rPr>
+            </w:pPr>
+            <w:r>
+              <w:rPr>
+                <w:rFonts w:ascii="Vazirmatn" w:hAnsi="Vazirmatn" w:cs="Vazirmatn"/>
+                <w:color w:val="000000" w:themeColor="text1"/>
+                <w:sz w:val="24"/>
+                <w:szCs w:val="24"/>
+              </w:rPr>
+              <w:t>"Invalid Input"</w:t>
+            </w:r>
+          </w:p>
+        </w:tc>
+      </w:tr>
+      <w:tr>
+        <w:trPr>
+          <w:jc w:val="right"/>
+        </w:trPr>
+        <w:tc>
+          <w:tcPr>
+            <w:tcW w:w="2254" w:type="dxa"/>
+          </w:tcPr>
+          <w:p>
+            <w:pPr>
+              <w:bidi w:val="0"/>
+              <w:spacing w:after="0"/>
+              <w:rPr>
+                <w:rFonts w:ascii="Vazirmatn" w:hAnsi="Vazirmatn" w:cs="Vazirmatn"/>
+                <w:color w:val="000000" w:themeColor="text1"/>
+                <w:sz w:val="24"/>
+                <w:szCs w:val="24"/>
+              </w:rPr>
+            </w:pPr>
+            <w:r>
+              <w:rPr>
+                <w:rFonts w:ascii="Vazirmatn" w:hAnsi="Vazirmatn" w:cs="Vazirmatn"/>
+                <w:color w:val="000000" w:themeColor="text1"/>
+                <w:sz w:val="24"/>
+                <w:szCs w:val="24"/>
+              </w:rPr>
+              <w:t>0</w:t>
+            </w:r>
+          </w:p>
+        </w:tc>
+        <w:tc>
+          <w:tcPr>
+            <w:tcW w:w="2254" w:type="dxa"/>
+          </w:tcPr>
+          <w:p>
+            <w:pPr>
+              <w:bidi w:val="0"/>
+              <w:spacing w:after="0"/>
+              <w:rPr>
+                <w:rFonts w:ascii="Vazirmatn" w:hAnsi="Vazirmatn" w:cs="Vazirmatn"/>
+                <w:color w:val="000000" w:themeColor="text1"/>
+                <w:sz w:val="24"/>
+                <w:szCs w:val="24"/>
+              </w:rPr>
+            </w:pPr>
+            <w:r>
+              <w:rPr>
+                <w:rFonts w:ascii="Vazirmatn" w:hAnsi="Vazirmatn" w:cs="Vazirmatn"/>
+                <w:color w:val="000000" w:themeColor="text1"/>
+                <w:sz w:val="24"/>
+                <w:szCs w:val="24"/>
+              </w:rPr>
+              <w:t>0</w:t>
+            </w:r>
+          </w:p>
+        </w:tc>
+        <w:tc>
+          <w:tcPr>
+            <w:tcW w:w="2254" w:type="dxa"/>
+          </w:tcPr>
+          <w:p>
+            <w:pPr>
+              <w:bidi w:val="0"/>
+              <w:spacing w:after="0"/>
+              <w:rPr>
+                <w:rFonts w:ascii="Vazirmatn" w:hAnsi="Vazirmatn" w:cs="Vazirmatn"/>
+                <w:color w:val="000000" w:themeColor="text1"/>
+                <w:sz w:val="24"/>
+                <w:szCs w:val="24"/>
+              </w:rPr>
+            </w:pPr>
+            <w:r>
+              <w:rPr>
+                <w:rFonts w:ascii="Vazirmatn" w:hAnsi="Vazirmatn" w:cs="Vazirmatn"/>
+                <w:color w:val="000000" w:themeColor="text1"/>
+                <w:sz w:val="24"/>
+                <w:szCs w:val="24"/>
+              </w:rPr>
+              <w:t>+inf</w:t>
+            </w:r>
+          </w:p>
+        </w:tc>
+        <w:tc>
+          <w:tcPr>
+            <w:tcW w:w="2254" w:type="dxa"/>
+          </w:tcPr>
+          <w:p>
+            <w:pPr>
+              <w:bidi w:val="0"/>
+              <w:spacing w:after="0"/>
+              <w:rPr>
+                <w:rFonts w:ascii="Vazirmatn" w:hAnsi="Vazirmatn" w:cs="Vazirmatn" w:hint="cs"/>
+                <w:color w:val="000000" w:themeColor="text1"/>
+                <w:sz w:val="24"/>
+                <w:szCs w:val="24"/>
+                <w:rtl/>
+              </w:rPr>
+            </w:pPr>
+            <w:r>
+              <w:rPr>
+                <w:rFonts w:ascii="Vazirmatn" w:hAnsi="Vazirmatn" w:cs="Vazirmatn"/>
+                <w:color w:val="000000" w:themeColor="text1"/>
+                <w:sz w:val="24"/>
+                <w:szCs w:val="24"/>
+              </w:rPr>
+              <w:t>"Invalid Input"</w:t>
+            </w:r>
+          </w:p>
+        </w:tc>
+      </w:tr>
+      <w:tr>
+        <w:trPr>
+          <w:jc w:val="right"/>
+        </w:trPr>
+        <w:tc>
+          <w:tcPr>
+            <w:tcW w:w="2254" w:type="dxa"/>
+          </w:tcPr>
+          <w:p>
+            <w:pPr>
+              <w:bidi w:val="0"/>
+              <w:spacing w:after="0"/>
+              <w:rPr>
+                <w:rFonts w:ascii="Vazirmatn" w:hAnsi="Vazirmatn" w:cs="Vazirmatn"/>
+                <w:color w:val="000000" w:themeColor="text1"/>
+                <w:sz w:val="24"/>
+                <w:szCs w:val="24"/>
+              </w:rPr>
+            </w:pPr>
+            <w:r>
+              <w:rPr>
+                <w:rFonts w:ascii="Vazirmatn" w:hAnsi="Vazirmatn" w:cs="Vazirmatn"/>
+                <w:color w:val="000000" w:themeColor="text1"/>
+                <w:sz w:val="24"/>
+                <w:szCs w:val="24"/>
+              </w:rPr>
+              <w:t>1</w:t>
+            </w:r>
+          </w:p>
+        </w:tc>
+        <w:tc>
+          <w:tcPr>
+            <w:tcW w:w="2254" w:type="dxa"/>
+          </w:tcPr>
+          <w:p>
+            <w:pPr>
+              <w:bidi w:val="0"/>
+              <w:spacing w:after="0"/>
+              <w:rPr>
+                <w:rFonts w:ascii="Vazirmatn" w:hAnsi="Vazirmatn" w:cs="Vazirmatn"/>
+                <w:color w:val="000000" w:themeColor="text1"/>
+                <w:sz w:val="24"/>
+                <w:szCs w:val="24"/>
+              </w:rPr>
+            </w:pPr>
+            <w:r>
+              <w:rPr>
+                <w:rFonts w:ascii="Vazirmatn" w:hAnsi="Vazirmatn" w:cs="Vazirmatn"/>
+                <w:color w:val="000000" w:themeColor="text1"/>
+                <w:sz w:val="24"/>
+                <w:szCs w:val="24"/>
+              </w:rPr>
+              <w:t>1</w:t>
+            </w:r>
+          </w:p>
+        </w:tc>
+        <w:tc>
+          <w:tcPr>
+            <w:tcW w:w="2254" w:type="dxa"/>
+          </w:tcPr>
+          <w:p>
+            <w:pPr>
+              <w:bidi w:val="0"/>
+              <w:spacing w:after="0"/>
+              <w:rPr>
+                <w:rFonts w:ascii="Vazirmatn" w:hAnsi="Vazirmatn" w:cs="Vazirmatn"/>
+                <w:color w:val="000000" w:themeColor="text1"/>
+                <w:sz w:val="24"/>
+                <w:szCs w:val="24"/>
+              </w:rPr>
+            </w:pPr>
+            <w:r>
+              <w:rPr>
+                <w:rFonts w:ascii="Vazirmatn" w:hAnsi="Vazirmatn" w:cs="Vazirmatn"/>
+                <w:color w:val="000000" w:themeColor="text1"/>
+                <w:sz w:val="24"/>
+                <w:szCs w:val="24"/>
+              </w:rPr>
+              <w:t>+inf</w:t>
+            </w:r>
+          </w:p>
+        </w:tc>
+        <w:tc>
+          <w:tcPr>
+            <w:tcW w:w="2254" w:type="dxa"/>
+          </w:tcPr>
+          <w:p>
+            <w:pPr>
+              <w:bidi w:val="0"/>
+              <w:spacing w:after="0"/>
+              <w:rPr>
+                <w:rFonts w:ascii="Vazirmatn" w:hAnsi="Vazirmatn" w:cs="Vazirmatn" w:hint="cs"/>
+                <w:color w:val="000000" w:themeColor="text1"/>
+                <w:sz w:val="24"/>
+                <w:szCs w:val="24"/>
+                <w:rtl/>
+              </w:rPr>
+            </w:pPr>
+            <w:r>
+              <w:rPr>
+                <w:rFonts w:ascii="Vazirmatn" w:hAnsi="Vazirmatn" w:cs="Vazirmatn"/>
+                <w:color w:val="000000" w:themeColor="text1"/>
+                <w:sz w:val="24"/>
+                <w:szCs w:val="24"/>
+              </w:rPr>
+              <w:t>0</w:t>
+            </w:r>
+          </w:p>
+        </w:tc>
+      </w:tr>
+      <w:tr>
+        <w:trPr>
+          <w:jc w:val="right"/>
+        </w:trPr>
+        <w:tc>
+          <w:tcPr>
+            <w:tcW w:w="2254" w:type="dxa"/>
+            <w:shd w:val="clear" w:color="auto" w:fill="FF0000"/>
+          </w:tcPr>
+          <w:p>
+            <w:pPr>
+              <w:bidi w:val="0"/>
+              <w:spacing w:after="0"/>
+              <w:rPr>
+                <w:rFonts w:ascii="Vazirmatn" w:hAnsi="Vazirmatn" w:cs="Vazirmatn"/>
+                <w:color w:val="000000" w:themeColor="text1"/>
+                <w:sz w:val="24"/>
+                <w:szCs w:val="24"/>
+              </w:rPr>
+            </w:pPr>
+            <w:r>
+              <w:rPr>
+                <w:rFonts w:ascii="Vazirmatn" w:hAnsi="Vazirmatn" w:cs="Vazirmatn"/>
+                <w:color w:val="000000" w:themeColor="text1"/>
+                <w:sz w:val="24"/>
+                <w:szCs w:val="24"/>
+              </w:rPr>
+              <w:t>+inf</w:t>
+            </w:r>
+          </w:p>
+        </w:tc>
+        <w:tc>
+          <w:tcPr>
+            <w:tcW w:w="2254" w:type="dxa"/>
+            <w:shd w:val="clear" w:color="auto" w:fill="FF0000"/>
+          </w:tcPr>
+          <w:p>
+            <w:pPr>
+              <w:bidi w:val="0"/>
+              <w:spacing w:after="0"/>
+              <w:rPr>
+                <w:rFonts w:ascii="Vazirmatn" w:hAnsi="Vazirmatn" w:cs="Vazirmatn"/>
+                <w:color w:val="000000" w:themeColor="text1"/>
+                <w:sz w:val="24"/>
+                <w:szCs w:val="24"/>
+              </w:rPr>
+            </w:pPr>
+            <w:r>
+              <w:rPr>
+                <w:rFonts w:ascii="Vazirmatn" w:hAnsi="Vazirmatn" w:cs="Vazirmatn"/>
+                <w:color w:val="000000" w:themeColor="text1"/>
+                <w:sz w:val="24"/>
+                <w:szCs w:val="24"/>
+              </w:rPr>
+              <w:t>+inf</w:t>
+            </w:r>
+          </w:p>
+        </w:tc>
+        <w:tc>
+          <w:tcPr>
+            <w:tcW w:w="2254" w:type="dxa"/>
+            <w:shd w:val="clear" w:color="auto" w:fill="FF0000"/>
+          </w:tcPr>
+          <w:p>
+            <w:pPr>
+              <w:bidi w:val="0"/>
+              <w:spacing w:after="0"/>
+              <w:rPr>
+                <w:rFonts w:ascii="Vazirmatn" w:hAnsi="Vazirmatn" w:cs="Vazirmatn"/>
+                <w:color w:val="000000" w:themeColor="text1"/>
+                <w:sz w:val="24"/>
+                <w:szCs w:val="24"/>
+              </w:rPr>
+            </w:pPr>
+            <w:r>
+              <w:rPr>
+                <w:rFonts w:ascii="Vazirmatn" w:hAnsi="Vazirmatn" w:cs="Vazirmatn"/>
+                <w:color w:val="000000" w:themeColor="text1"/>
+                <w:sz w:val="24"/>
+                <w:szCs w:val="24"/>
+              </w:rPr>
+              <w:t>+inf</w:t>
+            </w:r>
+          </w:p>
+        </w:tc>
+        <w:tc>
+          <w:tcPr>
+            <w:tcW w:w="2254" w:type="dxa"/>
+            <w:shd w:val="clear" w:color="auto" w:fill="FF0000"/>
+          </w:tcPr>
+          <w:p>
+            <w:pPr>
+              <w:bidi w:val="0"/>
+              <w:spacing w:after="0"/>
+              <w:rPr>
+                <w:rFonts w:ascii="Vazirmatn" w:hAnsi="Vazirmatn" w:cs="Vazirmatn" w:hint="cs"/>
+                <w:color w:val="000000" w:themeColor="text1"/>
+                <w:sz w:val="24"/>
+                <w:szCs w:val="24"/>
+                <w:rtl/>
+              </w:rPr>
+            </w:pPr>
+            <w:r>
+              <w:rPr>
+                <w:rFonts w:ascii="Vazirmatn" w:hAnsi="Vazirmatn" w:cs="Vazirmatn"/>
+                <w:color w:val="000000" w:themeColor="text1"/>
+                <w:sz w:val="24"/>
+                <w:szCs w:val="24"/>
+              </w:rPr>
+              <w:t>"Invalid Input"</w:t>
+            </w:r>
+          </w:p>
+        </w:tc>
+      </w:tr>
+      <w:tr>
+        <w:trPr>
+          <w:jc w:val="right"/>
+        </w:trPr>
+        <w:tc>
+          <w:tcPr>
+            <w:tcW w:w="2254" w:type="dxa"/>
+          </w:tcPr>
+          <w:p>
+            <w:pPr>
+              <w:bidi w:val="0"/>
+              <w:spacing w:after="0"/>
+              <w:rPr>
+                <w:rFonts w:ascii="Vazirmatn" w:hAnsi="Vazirmatn" w:cs="Vazirmatn"/>
+                <w:color w:val="000000" w:themeColor="text1"/>
+                <w:sz w:val="24"/>
+                <w:szCs w:val="24"/>
+              </w:rPr>
+            </w:pPr>
+            <w:r>
+              <w:rPr>
+                <w:rFonts w:ascii="Vazirmatn" w:hAnsi="Vazirmatn" w:cs="Vazirmatn"/>
+                <w:color w:val="000000" w:themeColor="text1"/>
+                <w:sz w:val="24"/>
+                <w:szCs w:val="24"/>
+              </w:rPr>
+              <w:t>0</w:t>
+            </w:r>
+          </w:p>
+        </w:tc>
+        <w:tc>
+          <w:tcPr>
+            <w:tcW w:w="2254" w:type="dxa"/>
+          </w:tcPr>
+          <w:p>
+            <w:pPr>
+              <w:bidi w:val="0"/>
+              <w:spacing w:after="0"/>
+              <w:rPr>
+                <w:rFonts w:ascii="Vazirmatn" w:hAnsi="Vazirmatn" w:cs="Vazirmatn"/>
+                <w:color w:val="000000" w:themeColor="text1"/>
+                <w:sz w:val="24"/>
+                <w:szCs w:val="24"/>
+              </w:rPr>
+            </w:pPr>
+            <w:r>
+              <w:rPr>
+                <w:rFonts w:ascii="Vazirmatn" w:hAnsi="Vazirmatn" w:cs="Vazirmatn"/>
+                <w:color w:val="000000" w:themeColor="text1"/>
+                <w:sz w:val="24"/>
+                <w:szCs w:val="24"/>
+              </w:rPr>
+              <w:t>-inf</w:t>
+            </w:r>
+          </w:p>
+        </w:tc>
+        <w:tc>
+          <w:tcPr>
+            <w:tcW w:w="2254" w:type="dxa"/>
+          </w:tcPr>
+          <w:p>
+            <w:pPr>
+              <w:bidi w:val="0"/>
+              <w:spacing w:after="0"/>
+              <w:rPr>
+                <w:rFonts w:ascii="Vazirmatn" w:hAnsi="Vazirmatn" w:cs="Vazirmatn"/>
+                <w:color w:val="000000" w:themeColor="text1"/>
+                <w:sz w:val="24"/>
+                <w:szCs w:val="24"/>
+              </w:rPr>
+            </w:pPr>
+            <w:r>
+              <w:rPr>
+                <w:rFonts w:ascii="Vazirmatn" w:hAnsi="Vazirmatn" w:cs="Vazirmatn"/>
+                <w:color w:val="000000" w:themeColor="text1"/>
+                <w:sz w:val="24"/>
+                <w:szCs w:val="24"/>
+              </w:rPr>
+              <w:t>2</w:t>
+            </w:r>
+          </w:p>
+        </w:tc>
+        <w:tc>
+          <w:tcPr>
+            <w:tcW w:w="2254" w:type="dxa"/>
+          </w:tcPr>
+          <w:p>
+            <w:pPr>
+              <w:bidi w:val="0"/>
+              <w:spacing w:after="0"/>
+              <w:rPr>
+                <w:rFonts w:ascii="Vazirmatn" w:hAnsi="Vazirmatn" w:cs="Vazirmatn" w:hint="cs"/>
+                <w:color w:val="000000" w:themeColor="text1"/>
+                <w:sz w:val="24"/>
+                <w:szCs w:val="24"/>
+                <w:rtl/>
+              </w:rPr>
+            </w:pPr>
+            <w:r>
+              <w:rPr>
+                <w:rFonts w:ascii="Vazirmatn" w:hAnsi="Vazirmatn" w:cs="Vazirmatn"/>
+                <w:color w:val="000000" w:themeColor="text1"/>
+                <w:sz w:val="24"/>
+                <w:szCs w:val="24"/>
+              </w:rPr>
+              <w:t>"Invalid Input"</w:t>
+            </w:r>
+          </w:p>
+        </w:tc>
+      </w:tr>
+      <w:tr>
+        <w:trPr>
+          <w:jc w:val="right"/>
+        </w:trPr>
+        <w:tc>
+          <w:tcPr>
+            <w:tcW w:w="2254" w:type="dxa"/>
+          </w:tcPr>
+          <w:p>
+            <w:pPr>
+              <w:bidi w:val="0"/>
+              <w:spacing w:after="0"/>
+              <w:rPr>
+                <w:rFonts w:ascii="Vazirmatn" w:hAnsi="Vazirmatn" w:cs="Vazirmatn"/>
+                <w:color w:val="000000" w:themeColor="text1"/>
+                <w:sz w:val="24"/>
+                <w:szCs w:val="24"/>
+              </w:rPr>
+            </w:pPr>
+            <w:r>
+              <w:rPr>
+                <w:rFonts w:ascii="Vazirmatn" w:hAnsi="Vazirmatn" w:cs="Vazirmatn"/>
+                <w:color w:val="000000" w:themeColor="text1"/>
+                <w:sz w:val="24"/>
+                <w:szCs w:val="24"/>
+              </w:rPr>
+              <w:t>1</w:t>
+            </w:r>
+          </w:p>
+        </w:tc>
+        <w:tc>
+          <w:tcPr>
+            <w:tcW w:w="2254" w:type="dxa"/>
+          </w:tcPr>
+          <w:p>
+            <w:pPr>
+              <w:bidi w:val="0"/>
+              <w:spacing w:after="0"/>
+              <w:rPr>
+                <w:rFonts w:ascii="Vazirmatn" w:hAnsi="Vazirmatn" w:cs="Vazirmatn"/>
+                <w:color w:val="000000" w:themeColor="text1"/>
+                <w:sz w:val="24"/>
+                <w:szCs w:val="24"/>
+              </w:rPr>
+            </w:pPr>
+            <w:r>
+              <w:rPr>
+                <w:rFonts w:ascii="Vazirmatn" w:hAnsi="Vazirmatn" w:cs="Vazirmatn"/>
+                <w:color w:val="000000" w:themeColor="text1"/>
+                <w:sz w:val="24"/>
+                <w:szCs w:val="24"/>
+              </w:rPr>
+              <w:t>-inf</w:t>
+            </w:r>
+          </w:p>
+        </w:tc>
+        <w:tc>
+          <w:tcPr>
+            <w:tcW w:w="2254" w:type="dxa"/>
+          </w:tcPr>
+          <w:p>
+            <w:pPr>
+              <w:bidi w:val="0"/>
+              <w:spacing w:after="0"/>
+              <w:rPr>
+                <w:rFonts w:ascii="Vazirmatn" w:hAnsi="Vazirmatn" w:cs="Vazirmatn"/>
+                <w:color w:val="000000" w:themeColor="text1"/>
+                <w:sz w:val="24"/>
+                <w:szCs w:val="24"/>
+              </w:rPr>
+            </w:pPr>
+            <w:r>
+              <w:rPr>
+                <w:rFonts w:ascii="Vazirmatn" w:hAnsi="Vazirmatn" w:cs="Vazirmatn"/>
+                <w:color w:val="000000" w:themeColor="text1"/>
+                <w:sz w:val="24"/>
+                <w:szCs w:val="24"/>
+              </w:rPr>
+              <w:t>2</w:t>
+            </w:r>
+          </w:p>
+        </w:tc>
+        <w:tc>
+          <w:tcPr>
+            <w:tcW w:w="2254" w:type="dxa"/>
+          </w:tcPr>
+          <w:p>
+            <w:pPr>
+              <w:bidi w:val="0"/>
+              <w:spacing w:after="0"/>
+              <w:rPr>
+                <w:rFonts w:ascii="Vazirmatn" w:hAnsi="Vazirmatn" w:cs="Vazirmatn" w:hint="cs"/>
+                <w:color w:val="000000" w:themeColor="text1"/>
+                <w:sz w:val="24"/>
+                <w:szCs w:val="24"/>
+                <w:rtl/>
+              </w:rPr>
+            </w:pPr>
+            <w:r>
+              <w:rPr>
+                <w:rFonts w:ascii="Vazirmatn" w:hAnsi="Vazirmatn" w:cs="Vazirmatn"/>
+                <w:color w:val="000000" w:themeColor="text1"/>
+                <w:sz w:val="24"/>
+                <w:szCs w:val="24"/>
+              </w:rPr>
+              <w:t>"Invalid Input"</w:t>
+            </w:r>
+          </w:p>
+        </w:tc>
+      </w:tr>
+      <w:tr>
+        <w:trPr>
+          <w:jc w:val="right"/>
+        </w:trPr>
+        <w:tc>
+          <w:tcPr>
+            <w:tcW w:w="2254" w:type="dxa"/>
+          </w:tcPr>
+          <w:p>
+            <w:pPr>
+              <w:bidi w:val="0"/>
+              <w:spacing w:after="0"/>
+              <w:rPr>
+                <w:rFonts w:ascii="Vazirmatn" w:hAnsi="Vazirmatn" w:cs="Vazirmatn"/>
+                <w:color w:val="000000" w:themeColor="text1"/>
+                <w:sz w:val="24"/>
+                <w:szCs w:val="24"/>
+              </w:rPr>
+            </w:pPr>
+            <w:r>
+              <w:rPr>
+                <w:rFonts w:ascii="Vazirmatn" w:hAnsi="Vazirmatn" w:cs="Vazirmatn"/>
+                <w:color w:val="000000" w:themeColor="text1"/>
+                <w:sz w:val="24"/>
+                <w:szCs w:val="24"/>
+              </w:rPr>
+              <w:t>+inf</w:t>
+            </w:r>
+          </w:p>
+        </w:tc>
+        <w:tc>
+          <w:tcPr>
+            <w:tcW w:w="2254" w:type="dxa"/>
+          </w:tcPr>
+          <w:p>
+            <w:pPr>
+              <w:bidi w:val="0"/>
+              <w:spacing w:after="0"/>
+              <w:rPr>
+                <w:rFonts w:ascii="Vazirmatn" w:hAnsi="Vazirmatn" w:cs="Vazirmatn"/>
+                <w:color w:val="000000" w:themeColor="text1"/>
+                <w:sz w:val="24"/>
+                <w:szCs w:val="24"/>
+              </w:rPr>
+            </w:pPr>
+            <w:r>
+              <w:rPr>
+                <w:rFonts w:ascii="Vazirmatn" w:hAnsi="Vazirmatn" w:cs="Vazirmatn"/>
+                <w:color w:val="000000" w:themeColor="text1"/>
+                <w:sz w:val="24"/>
+                <w:szCs w:val="24"/>
+              </w:rPr>
+              <w:t>-inf</w:t>
+            </w:r>
+          </w:p>
+        </w:tc>
+        <w:tc>
+          <w:tcPr>
+            <w:tcW w:w="2254" w:type="dxa"/>
+          </w:tcPr>
+          <w:p>
+            <w:pPr>
+              <w:bidi w:val="0"/>
+              <w:spacing w:after="0"/>
+              <w:rPr>
+                <w:rFonts w:ascii="Vazirmatn" w:hAnsi="Vazirmatn" w:cs="Vazirmatn"/>
+                <w:color w:val="000000" w:themeColor="text1"/>
+                <w:sz w:val="24"/>
+                <w:szCs w:val="24"/>
+              </w:rPr>
+            </w:pPr>
+            <w:r>
+              <w:rPr>
+                <w:rFonts w:ascii="Vazirmatn" w:hAnsi="Vazirmatn" w:cs="Vazirmatn"/>
+                <w:color w:val="000000" w:themeColor="text1"/>
+                <w:sz w:val="24"/>
+                <w:szCs w:val="24"/>
+              </w:rPr>
+              <w:t>2</w:t>
+            </w:r>
+          </w:p>
+        </w:tc>
+        <w:tc>
+          <w:tcPr>
+            <w:tcW w:w="2254" w:type="dxa"/>
+          </w:tcPr>
+          <w:p>
+            <w:pPr>
+              <w:bidi w:val="0"/>
+              <w:spacing w:after="0"/>
+              <w:rPr>
+                <w:rFonts w:ascii="Vazirmatn" w:hAnsi="Vazirmatn" w:cs="Vazirmatn" w:hint="cs"/>
+                <w:color w:val="000000" w:themeColor="text1"/>
+                <w:sz w:val="24"/>
+                <w:szCs w:val="24"/>
+                <w:rtl/>
+              </w:rPr>
+            </w:pPr>
+            <w:r>
+              <w:rPr>
+                <w:rFonts w:ascii="Vazirmatn" w:hAnsi="Vazirmatn" w:cs="Vazirmatn"/>
+                <w:color w:val="000000" w:themeColor="text1"/>
+                <w:sz w:val="24"/>
+                <w:szCs w:val="24"/>
+              </w:rPr>
+              <w:t>"Invalid Input"</w:t>
+            </w:r>
+          </w:p>
+        </w:tc>
+      </w:tr>
+      <w:tr>
+        <w:trPr>
+          <w:jc w:val="right"/>
+        </w:trPr>
+        <w:tc>
+          <w:tcPr>
+            <w:tcW w:w="2254" w:type="dxa"/>
+          </w:tcPr>
+          <w:p>
+            <w:pPr>
+              <w:bidi w:val="0"/>
+              <w:spacing w:after="0"/>
+              <w:rPr>
+                <w:rFonts w:ascii="Vazirmatn" w:hAnsi="Vazirmatn" w:cs="Vazirmatn"/>
+                <w:color w:val="000000" w:themeColor="text1"/>
+                <w:sz w:val="24"/>
+                <w:szCs w:val="24"/>
+              </w:rPr>
+            </w:pPr>
+            <w:r>
+              <w:rPr>
+                <w:rFonts w:ascii="Vazirmatn" w:hAnsi="Vazirmatn" w:cs="Vazirmatn"/>
+                <w:color w:val="000000" w:themeColor="text1"/>
+                <w:sz w:val="24"/>
+                <w:szCs w:val="24"/>
+              </w:rPr>
+              <w:t>-inf</w:t>
+            </w:r>
+          </w:p>
+        </w:tc>
+        <w:tc>
+          <w:tcPr>
+            <w:tcW w:w="2254" w:type="dxa"/>
+          </w:tcPr>
+          <w:p>
+            <w:pPr>
+              <w:bidi w:val="0"/>
+              <w:spacing w:after="0"/>
+              <w:rPr>
+                <w:rFonts w:ascii="Vazirmatn" w:hAnsi="Vazirmatn" w:cs="Vazirmatn"/>
+                <w:color w:val="000000" w:themeColor="text1"/>
+                <w:sz w:val="24"/>
+                <w:szCs w:val="24"/>
+              </w:rPr>
+            </w:pPr>
+            <w:r>
+              <w:rPr>
+                <w:rFonts w:ascii="Vazirmatn" w:hAnsi="Vazirmatn" w:cs="Vazirmatn"/>
+                <w:color w:val="000000" w:themeColor="text1"/>
+                <w:sz w:val="24"/>
+                <w:szCs w:val="24"/>
+              </w:rPr>
+              <w:t>0</w:t>
+            </w:r>
+          </w:p>
+        </w:tc>
+        <w:tc>
+          <w:tcPr>
+            <w:tcW w:w="2254" w:type="dxa"/>
+          </w:tcPr>
+          <w:p>
+            <w:pPr>
+              <w:bidi w:val="0"/>
+              <w:spacing w:after="0"/>
+              <w:rPr>
+                <w:rFonts w:ascii="Vazirmatn" w:hAnsi="Vazirmatn" w:cs="Vazirmatn"/>
+                <w:color w:val="000000" w:themeColor="text1"/>
+                <w:sz w:val="24"/>
+                <w:szCs w:val="24"/>
+              </w:rPr>
+            </w:pPr>
+            <w:r>
+              <w:rPr>
+                <w:rFonts w:ascii="Vazirmatn" w:hAnsi="Vazirmatn" w:cs="Vazirmatn"/>
+                <w:color w:val="000000" w:themeColor="text1"/>
+                <w:sz w:val="24"/>
+                <w:szCs w:val="24"/>
+              </w:rPr>
+              <w:t>2</w:t>
+            </w:r>
+          </w:p>
+        </w:tc>
+        <w:tc>
+          <w:tcPr>
+            <w:tcW w:w="2254" w:type="dxa"/>
+          </w:tcPr>
+          <w:p>
+            <w:pPr>
+              <w:bidi w:val="0"/>
+              <w:spacing w:after="0"/>
+              <w:rPr>
+                <w:rFonts w:ascii="Vazirmatn" w:hAnsi="Vazirmatn" w:cs="Vazirmatn" w:hint="cs"/>
+                <w:color w:val="000000" w:themeColor="text1"/>
+                <w:sz w:val="24"/>
+                <w:szCs w:val="24"/>
+                <w:rtl/>
+              </w:rPr>
+            </w:pPr>
+            <w:r>
+              <w:rPr>
+                <w:rFonts w:ascii="Vazirmatn" w:hAnsi="Vazirmatn" w:cs="Vazirmatn"/>
+                <w:color w:val="000000" w:themeColor="text1"/>
+                <w:sz w:val="24"/>
+                <w:szCs w:val="24"/>
+              </w:rPr>
+              <w:t>"Invalid Input"</w:t>
+            </w:r>
+          </w:p>
+        </w:tc>
+      </w:tr>
+      <w:tr>
+        <w:trPr>
+          <w:jc w:val="right"/>
+        </w:trPr>
+        <w:tc>
+          <w:tcPr>
+            <w:tcW w:w="2254" w:type="dxa"/>
+          </w:tcPr>
+          <w:p>
+            <w:pPr>
+              <w:bidi w:val="0"/>
+              <w:spacing w:after="0"/>
+              <w:rPr>
+                <w:rFonts w:ascii="Vazirmatn" w:hAnsi="Vazirmatn" w:cs="Vazirmatn"/>
+                <w:color w:val="000000" w:themeColor="text1"/>
+                <w:sz w:val="24"/>
+                <w:szCs w:val="24"/>
+              </w:rPr>
+            </w:pPr>
+            <w:r>
+              <w:rPr>
+                <w:rFonts w:ascii="Vazirmatn" w:hAnsi="Vazirmatn" w:cs="Vazirmatn"/>
+                <w:color w:val="000000" w:themeColor="text1"/>
+                <w:sz w:val="24"/>
+                <w:szCs w:val="24"/>
+              </w:rPr>
+              <w:t>1</w:t>
+            </w:r>
+          </w:p>
+        </w:tc>
+        <w:tc>
+          <w:tcPr>
+            <w:tcW w:w="2254" w:type="dxa"/>
+          </w:tcPr>
+          <w:p>
+            <w:pPr>
+              <w:bidi w:val="0"/>
+              <w:spacing w:after="0"/>
+              <w:rPr>
+                <w:rFonts w:ascii="Vazirmatn" w:hAnsi="Vazirmatn" w:cs="Vazirmatn"/>
+                <w:color w:val="000000" w:themeColor="text1"/>
+                <w:sz w:val="24"/>
+                <w:szCs w:val="24"/>
+              </w:rPr>
+            </w:pPr>
+            <w:r>
+              <w:rPr>
+                <w:rFonts w:ascii="Vazirmatn" w:hAnsi="Vazirmatn" w:cs="Vazirmatn"/>
+                <w:color w:val="000000" w:themeColor="text1"/>
+                <w:sz w:val="24"/>
+                <w:szCs w:val="24"/>
+              </w:rPr>
+              <w:t>0</w:t>
+            </w:r>
+          </w:p>
+        </w:tc>
+        <w:tc>
+          <w:tcPr>
+            <w:tcW w:w="2254" w:type="dxa"/>
+          </w:tcPr>
+          <w:p>
+            <w:pPr>
+              <w:bidi w:val="0"/>
+              <w:spacing w:after="0"/>
+              <w:rPr>
+                <w:rFonts w:ascii="Vazirmatn" w:hAnsi="Vazirmatn" w:cs="Vazirmatn"/>
+                <w:color w:val="000000" w:themeColor="text1"/>
+                <w:sz w:val="24"/>
+                <w:szCs w:val="24"/>
+              </w:rPr>
+            </w:pPr>
+            <w:r>
+              <w:rPr>
+                <w:rFonts w:ascii="Vazirmatn" w:hAnsi="Vazirmatn" w:cs="Vazirmatn"/>
+                <w:color w:val="000000" w:themeColor="text1"/>
+                <w:sz w:val="24"/>
+                <w:szCs w:val="24"/>
+              </w:rPr>
+              <w:t>2</w:t>
+            </w:r>
+          </w:p>
+        </w:tc>
+        <w:tc>
+          <w:tcPr>
+            <w:tcW w:w="2254" w:type="dxa"/>
+          </w:tcPr>
+          <w:p>
+            <w:pPr>
+              <w:bidi w:val="0"/>
+              <w:spacing w:after="0"/>
+              <w:rPr>
+                <w:rFonts w:ascii="Vazirmatn" w:hAnsi="Vazirmatn" w:cs="Vazirmatn" w:hint="cs"/>
+                <w:color w:val="000000" w:themeColor="text1"/>
+                <w:sz w:val="24"/>
+                <w:szCs w:val="24"/>
+                <w:rtl/>
+              </w:rPr>
+            </w:pPr>
+            <w:r>
+              <w:rPr>
+                <w:rFonts w:ascii="Vazirmatn" w:hAnsi="Vazirmatn" w:cs="Vazirmatn"/>
+                <w:color w:val="000000" w:themeColor="text1"/>
+                <w:sz w:val="24"/>
+                <w:szCs w:val="24"/>
+              </w:rPr>
+              <w:t>"Invalid Input"</w:t>
+            </w:r>
+          </w:p>
+        </w:tc>
+      </w:tr>
+      <w:tr>
+        <w:trPr>
+          <w:jc w:val="right"/>
+        </w:trPr>
+        <w:tc>
+          <w:tcPr>
+            <w:tcW w:w="2254" w:type="dxa"/>
+          </w:tcPr>
+          <w:p>
+            <w:pPr>
+              <w:bidi w:val="0"/>
+              <w:spacing w:after="0"/>
+              <w:rPr>
+                <w:rFonts w:ascii="Vazirmatn" w:hAnsi="Vazirmatn" w:cs="Vazirmatn"/>
+                <w:color w:val="000000" w:themeColor="text1"/>
+                <w:sz w:val="24"/>
+                <w:szCs w:val="24"/>
+              </w:rPr>
+            </w:pPr>
+            <w:r>
+              <w:rPr>
+                <w:rFonts w:ascii="Vazirmatn" w:hAnsi="Vazirmatn" w:cs="Vazirmatn"/>
+                <w:color w:val="000000" w:themeColor="text1"/>
+                <w:sz w:val="24"/>
+                <w:szCs w:val="24"/>
+              </w:rPr>
+              <w:t>+inf</w:t>
+            </w:r>
+          </w:p>
+        </w:tc>
+        <w:tc>
+          <w:tcPr>
+            <w:tcW w:w="2254" w:type="dxa"/>
+          </w:tcPr>
+          <w:p>
+            <w:pPr>
+              <w:bidi w:val="0"/>
+              <w:spacing w:after="0"/>
+              <w:rPr>
+                <w:rFonts w:ascii="Vazirmatn" w:hAnsi="Vazirmatn" w:cs="Vazirmatn"/>
+                <w:color w:val="000000" w:themeColor="text1"/>
+                <w:sz w:val="24"/>
+                <w:szCs w:val="24"/>
+              </w:rPr>
+            </w:pPr>
+            <w:r>
+              <w:rPr>
+                <w:rFonts w:ascii="Vazirmatn" w:hAnsi="Vazirmatn" w:cs="Vazirmatn"/>
+                <w:color w:val="000000" w:themeColor="text1"/>
+                <w:sz w:val="24"/>
+                <w:szCs w:val="24"/>
+              </w:rPr>
+              <w:t>0</w:t>
+            </w:r>
+          </w:p>
+        </w:tc>
+        <w:tc>
+          <w:tcPr>
+            <w:tcW w:w="2254" w:type="dxa"/>
+          </w:tcPr>
+          <w:p>
+            <w:pPr>
+              <w:bidi w:val="0"/>
+              <w:spacing w:after="0"/>
+              <w:rPr>
+                <w:rFonts w:ascii="Vazirmatn" w:hAnsi="Vazirmatn" w:cs="Vazirmatn"/>
+                <w:color w:val="000000" w:themeColor="text1"/>
+                <w:sz w:val="24"/>
+                <w:szCs w:val="24"/>
+              </w:rPr>
+            </w:pPr>
+            <w:r>
+              <w:rPr>
+                <w:rFonts w:ascii="Vazirmatn" w:hAnsi="Vazirmatn" w:cs="Vazirmatn"/>
+                <w:color w:val="000000" w:themeColor="text1"/>
+                <w:sz w:val="24"/>
+                <w:szCs w:val="24"/>
+              </w:rPr>
+              <w:t>2</w:t>
+            </w:r>
+          </w:p>
+        </w:tc>
+        <w:tc>
+          <w:tcPr>
+            <w:tcW w:w="2254" w:type="dxa"/>
+          </w:tcPr>
+          <w:p>
+            <w:pPr>
+              <w:bidi w:val="0"/>
+              <w:spacing w:after="0"/>
+              <w:rPr>
+                <w:rFonts w:ascii="Vazirmatn" w:hAnsi="Vazirmatn" w:cs="Vazirmatn" w:hint="cs"/>
+                <w:color w:val="000000" w:themeColor="text1"/>
+                <w:sz w:val="24"/>
+                <w:szCs w:val="24"/>
+                <w:rtl/>
+              </w:rPr>
+            </w:pPr>
+            <w:r>
+              <w:rPr>
+                <w:rFonts w:ascii="Vazirmatn" w:hAnsi="Vazirmatn" w:cs="Vazirmatn"/>
+                <w:color w:val="000000" w:themeColor="text1"/>
+                <w:sz w:val="24"/>
+                <w:szCs w:val="24"/>
+              </w:rPr>
+              <w:t>"Invalid Input"</w:t>
+            </w:r>
+          </w:p>
+        </w:tc>
+      </w:tr>
+      <w:tr>
+        <w:trPr>
+          <w:jc w:val="right"/>
+        </w:trPr>
+        <w:tc>
+          <w:tcPr>
+            <w:tcW w:w="2254" w:type="dxa"/>
+            <w:shd w:val="clear" w:color="auto" w:fill="FF0000"/>
+          </w:tcPr>
+          <w:p>
+            <w:pPr>
+              <w:bidi w:val="0"/>
+              <w:spacing w:after="0"/>
+              <w:rPr>
+                <w:rFonts w:ascii="Vazirmatn" w:hAnsi="Vazirmatn" w:cs="Vazirmatn"/>
+                <w:color w:val="000000" w:themeColor="text1"/>
+                <w:sz w:val="24"/>
+                <w:szCs w:val="24"/>
+              </w:rPr>
+            </w:pPr>
+            <w:r>
+              <w:rPr>
+                <w:rFonts w:ascii="Vazirmatn" w:hAnsi="Vazirmatn" w:cs="Vazirmatn"/>
+                <w:color w:val="000000" w:themeColor="text1"/>
+                <w:sz w:val="24"/>
+                <w:szCs w:val="24"/>
+              </w:rPr>
+              <w:t>-inf</w:t>
+            </w:r>
+          </w:p>
+        </w:tc>
+        <w:tc>
+          <w:tcPr>
+            <w:tcW w:w="2254" w:type="dxa"/>
+            <w:shd w:val="clear" w:color="auto" w:fill="FF0000"/>
+          </w:tcPr>
+          <w:p>
+            <w:pPr>
+              <w:bidi w:val="0"/>
+              <w:spacing w:after="0"/>
+              <w:rPr>
+                <w:rFonts w:ascii="Vazirmatn" w:hAnsi="Vazirmatn" w:cs="Vazirmatn"/>
+                <w:color w:val="000000" w:themeColor="text1"/>
+                <w:sz w:val="24"/>
+                <w:szCs w:val="24"/>
+              </w:rPr>
+            </w:pPr>
+            <w:r>
+              <w:rPr>
+                <w:rFonts w:ascii="Vazirmatn" w:hAnsi="Vazirmatn" w:cs="Vazirmatn"/>
+                <w:color w:val="000000" w:themeColor="text1"/>
+                <w:sz w:val="24"/>
+                <w:szCs w:val="24"/>
+              </w:rPr>
+              <w:t>1</w:t>
+            </w:r>
+          </w:p>
+        </w:tc>
+        <w:tc>
+          <w:tcPr>
+            <w:tcW w:w="2254" w:type="dxa"/>
+            <w:shd w:val="clear" w:color="auto" w:fill="FF0000"/>
+          </w:tcPr>
+          <w:p>
+            <w:pPr>
+              <w:bidi w:val="0"/>
+              <w:spacing w:after="0"/>
+              <w:rPr>
+                <w:rFonts w:ascii="Vazirmatn" w:hAnsi="Vazirmatn" w:cs="Vazirmatn"/>
+                <w:color w:val="000000" w:themeColor="text1"/>
+                <w:sz w:val="24"/>
+                <w:szCs w:val="24"/>
+              </w:rPr>
+            </w:pPr>
+            <w:r>
+              <w:rPr>
+                <w:rFonts w:ascii="Vazirmatn" w:hAnsi="Vazirmatn" w:cs="Vazirmatn"/>
+                <w:color w:val="000000" w:themeColor="text1"/>
+                <w:sz w:val="24"/>
+                <w:szCs w:val="24"/>
+              </w:rPr>
+              <w:t>2</w:t>
+            </w:r>
+          </w:p>
+        </w:tc>
+        <w:tc>
+          <w:tcPr>
+            <w:tcW w:w="2254" w:type="dxa"/>
+            <w:shd w:val="clear" w:color="auto" w:fill="FF0000"/>
+          </w:tcPr>
+          <w:p>
+            <w:pPr>
+              <w:bidi w:val="0"/>
+              <w:spacing w:after="0"/>
+              <w:rPr>
+                <w:rFonts w:ascii="Vazirmatn" w:hAnsi="Vazirmatn" w:cs="Vazirmatn" w:hint="cs"/>
+                <w:color w:val="000000" w:themeColor="text1"/>
+                <w:sz w:val="24"/>
+                <w:szCs w:val="24"/>
+                <w:rtl/>
+              </w:rPr>
+            </w:pPr>
+            <w:r>
+              <w:rPr>
+                <w:rFonts w:ascii="Vazirmatn" w:hAnsi="Vazirmatn" w:cs="Vazirmatn"/>
+                <w:color w:val="000000" w:themeColor="text1"/>
+                <w:sz w:val="24"/>
+                <w:szCs w:val="24"/>
+              </w:rPr>
+              <w:t>"Invalid Input"</w:t>
+            </w:r>
+          </w:p>
+        </w:tc>
+      </w:tr>
+      <w:tr>
+        <w:trPr>
+          <w:jc w:val="right"/>
+        </w:trPr>
+        <w:tc>
+          <w:tcPr>
+            <w:tcW w:w="2254" w:type="dxa"/>
+          </w:tcPr>
+          <w:p>
+            <w:pPr>
+              <w:bidi w:val="0"/>
+              <w:spacing w:after="0"/>
+              <w:rPr>
+                <w:rFonts w:ascii="Vazirmatn" w:hAnsi="Vazirmatn" w:cs="Vazirmatn"/>
+                <w:color w:val="000000" w:themeColor="text1"/>
+                <w:sz w:val="24"/>
+                <w:szCs w:val="24"/>
+              </w:rPr>
+            </w:pPr>
+            <w:r>
+              <w:rPr>
+                <w:rFonts w:ascii="Vazirmatn" w:hAnsi="Vazirmatn" w:cs="Vazirmatn"/>
+                <w:color w:val="000000" w:themeColor="text1"/>
+                <w:sz w:val="24"/>
+                <w:szCs w:val="24"/>
+              </w:rPr>
+              <w:t>0</w:t>
+            </w:r>
+          </w:p>
+        </w:tc>
+        <w:tc>
+          <w:tcPr>
+            <w:tcW w:w="2254" w:type="dxa"/>
+          </w:tcPr>
+          <w:p>
+            <w:pPr>
+              <w:bidi w:val="0"/>
+              <w:spacing w:after="0"/>
+              <w:rPr>
+                <w:rFonts w:ascii="Vazirmatn" w:hAnsi="Vazirmatn" w:cs="Vazirmatn"/>
+                <w:color w:val="000000" w:themeColor="text1"/>
+                <w:sz w:val="24"/>
+                <w:szCs w:val="24"/>
+              </w:rPr>
+            </w:pPr>
+            <w:r>
+              <w:rPr>
+                <w:rFonts w:ascii="Vazirmatn" w:hAnsi="Vazirmatn" w:cs="Vazirmatn"/>
+                <w:color w:val="000000" w:themeColor="text1"/>
+                <w:sz w:val="24"/>
+                <w:szCs w:val="24"/>
+              </w:rPr>
+              <w:t>1</w:t>
+            </w:r>
+          </w:p>
+        </w:tc>
+        <w:tc>
+          <w:tcPr>
+            <w:tcW w:w="2254" w:type="dxa"/>
+          </w:tcPr>
+          <w:p>
+            <w:pPr>
+              <w:bidi w:val="0"/>
+              <w:spacing w:after="0"/>
+              <w:rPr>
+                <w:rFonts w:ascii="Vazirmatn" w:hAnsi="Vazirmatn" w:cs="Vazirmatn"/>
+                <w:color w:val="000000" w:themeColor="text1"/>
+                <w:sz w:val="24"/>
+                <w:szCs w:val="24"/>
+              </w:rPr>
+            </w:pPr>
+            <w:r>
+              <w:rPr>
+                <w:rFonts w:ascii="Vazirmatn" w:hAnsi="Vazirmatn" w:cs="Vazirmatn"/>
+                <w:color w:val="000000" w:themeColor="text1"/>
+                <w:sz w:val="24"/>
+                <w:szCs w:val="24"/>
+              </w:rPr>
+              <w:t>2</w:t>
+            </w:r>
+          </w:p>
+        </w:tc>
+        <w:tc>
+          <w:tcPr>
+            <w:tcW w:w="2254" w:type="dxa"/>
+          </w:tcPr>
+          <w:p>
+            <w:pPr>
+              <w:bidi w:val="0"/>
+              <w:spacing w:after="0"/>
+              <w:rPr>
+                <w:rFonts w:ascii="Vazirmatn" w:hAnsi="Vazirmatn" w:cs="Vazirmatn"/>
+                <w:color w:val="000000" w:themeColor="text1"/>
+                <w:sz w:val="24"/>
+                <w:szCs w:val="24"/>
+                <w:rtl/>
+              </w:rPr>
+            </w:pPr>
+            <w:r>
+              <w:rPr>
+                <w:rFonts w:ascii="Vazirmatn" w:hAnsi="Vazirmatn" w:cs="Vazirmatn"/>
+                <w:color w:val="000000" w:themeColor="text1"/>
+                <w:sz w:val="24"/>
+                <w:szCs w:val="24"/>
+              </w:rPr>
+              <w:t>2</w:t>
+            </w:r>
+          </w:p>
+        </w:tc>
+      </w:tr>
+      <w:tr>
+        <w:trPr>
+          <w:jc w:val="right"/>
+        </w:trPr>
+        <w:tc>
+          <w:tcPr>
+            <w:tcW w:w="2254" w:type="dxa"/>
+            <w:shd w:val="clear" w:color="auto" w:fill="FF0000"/>
+          </w:tcPr>
+          <w:p>
+            <w:pPr>
+              <w:bidi w:val="0"/>
+              <w:spacing w:after="0"/>
+              <w:rPr>
+                <w:rFonts w:ascii="Vazirmatn" w:hAnsi="Vazirmatn" w:cs="Vazirmatn"/>
+                <w:color w:val="000000" w:themeColor="text1"/>
+                <w:sz w:val="24"/>
+                <w:szCs w:val="24"/>
+              </w:rPr>
+            </w:pPr>
+            <w:r>
+              <w:rPr>
+                <w:rFonts w:ascii="Vazirmatn" w:hAnsi="Vazirmatn" w:cs="Vazirmatn"/>
+                <w:color w:val="000000" w:themeColor="text1"/>
+                <w:sz w:val="24"/>
+                <w:szCs w:val="24"/>
+              </w:rPr>
+              <w:t>+inf</w:t>
+            </w:r>
+          </w:p>
+        </w:tc>
+        <w:tc>
+          <w:tcPr>
+            <w:tcW w:w="2254" w:type="dxa"/>
+            <w:shd w:val="clear" w:color="auto" w:fill="FF0000"/>
+          </w:tcPr>
+          <w:p>
+            <w:pPr>
+              <w:bidi w:val="0"/>
+              <w:spacing w:after="0"/>
+              <w:rPr>
+                <w:rFonts w:ascii="Vazirmatn" w:hAnsi="Vazirmatn" w:cs="Vazirmatn"/>
+                <w:color w:val="000000" w:themeColor="text1"/>
+                <w:sz w:val="24"/>
+                <w:szCs w:val="24"/>
+              </w:rPr>
+            </w:pPr>
+            <w:r>
+              <w:rPr>
+                <w:rFonts w:ascii="Vazirmatn" w:hAnsi="Vazirmatn" w:cs="Vazirmatn"/>
+                <w:color w:val="000000" w:themeColor="text1"/>
+                <w:sz w:val="24"/>
+                <w:szCs w:val="24"/>
+              </w:rPr>
+              <w:t>1</w:t>
+            </w:r>
+          </w:p>
+        </w:tc>
+        <w:tc>
+          <w:tcPr>
+            <w:tcW w:w="2254" w:type="dxa"/>
+            <w:shd w:val="clear" w:color="auto" w:fill="FF0000"/>
+          </w:tcPr>
+          <w:p>
+            <w:pPr>
+              <w:bidi w:val="0"/>
+              <w:spacing w:after="0"/>
+              <w:rPr>
+                <w:rFonts w:ascii="Vazirmatn" w:hAnsi="Vazirmatn" w:cs="Vazirmatn"/>
+                <w:color w:val="000000" w:themeColor="text1"/>
+                <w:sz w:val="24"/>
+                <w:szCs w:val="24"/>
+              </w:rPr>
+            </w:pPr>
+            <w:r>
+              <w:rPr>
+                <w:rFonts w:ascii="Vazirmatn" w:hAnsi="Vazirmatn" w:cs="Vazirmatn"/>
+                <w:color w:val="000000" w:themeColor="text1"/>
+                <w:sz w:val="24"/>
+                <w:szCs w:val="24"/>
+              </w:rPr>
+              <w:t>2</w:t>
+            </w:r>
+          </w:p>
+        </w:tc>
+        <w:tc>
+          <w:tcPr>
+            <w:tcW w:w="2254" w:type="dxa"/>
+            <w:shd w:val="clear" w:color="auto" w:fill="FF0000"/>
+          </w:tcPr>
+          <w:p>
+            <w:pPr>
+              <w:bidi w:val="0"/>
+              <w:spacing w:after="0"/>
+              <w:rPr>
+                <w:rFonts w:ascii="Vazirmatn" w:hAnsi="Vazirmatn" w:cs="Vazirmatn" w:hint="cs"/>
+                <w:color w:val="000000" w:themeColor="text1"/>
+                <w:sz w:val="24"/>
+                <w:szCs w:val="24"/>
+                <w:rtl/>
+              </w:rPr>
+            </w:pPr>
+            <w:r>
+              <w:rPr>
+                <w:rFonts w:ascii="Vazirmatn" w:hAnsi="Vazirmatn" w:cs="Vazirmatn"/>
+                <w:color w:val="000000" w:themeColor="text1"/>
+                <w:sz w:val="24"/>
+                <w:szCs w:val="24"/>
+              </w:rPr>
+              <w:t>"Invalid Input"</w:t>
+            </w:r>
+          </w:p>
+        </w:tc>
+      </w:tr>
+      <w:tr>
+        <w:trPr>
+          <w:jc w:val="right"/>
+        </w:trPr>
+        <w:tc>
+          <w:tcPr>
+            <w:tcW w:w="2254" w:type="dxa"/>
+            <w:shd w:val="clear" w:color="auto" w:fill="FF0000"/>
+          </w:tcPr>
+          <w:p>
+            <w:pPr>
+              <w:bidi w:val="0"/>
+              <w:spacing w:after="0"/>
+              <w:rPr>
+                <w:rFonts w:ascii="Vazirmatn" w:hAnsi="Vazirmatn" w:cs="Vazirmatn"/>
+                <w:color w:val="000000" w:themeColor="text1"/>
+                <w:sz w:val="24"/>
+                <w:szCs w:val="24"/>
+              </w:rPr>
+            </w:pPr>
+            <w:r>
+              <w:rPr>
+                <w:rFonts w:ascii="Vazirmatn" w:hAnsi="Vazirmatn" w:cs="Vazirmatn"/>
+                <w:color w:val="000000" w:themeColor="text1"/>
+                <w:sz w:val="24"/>
+                <w:szCs w:val="24"/>
+              </w:rPr>
+              <w:t>-inf</w:t>
+            </w:r>
+          </w:p>
+        </w:tc>
+        <w:tc>
+          <w:tcPr>
+            <w:tcW w:w="2254" w:type="dxa"/>
+            <w:shd w:val="clear" w:color="auto" w:fill="FF0000"/>
+          </w:tcPr>
+          <w:p>
+            <w:pPr>
+              <w:bidi w:val="0"/>
+              <w:spacing w:after="0"/>
+              <w:rPr>
+                <w:rFonts w:ascii="Vazirmatn" w:hAnsi="Vazirmatn" w:cs="Vazirmatn"/>
+                <w:color w:val="000000" w:themeColor="text1"/>
+                <w:sz w:val="24"/>
+                <w:szCs w:val="24"/>
+              </w:rPr>
+            </w:pPr>
+            <w:r>
+              <w:rPr>
+                <w:rFonts w:ascii="Vazirmatn" w:hAnsi="Vazirmatn" w:cs="Vazirmatn"/>
+                <w:color w:val="000000" w:themeColor="text1"/>
+                <w:sz w:val="24"/>
+                <w:szCs w:val="24"/>
+              </w:rPr>
+              <w:t>+inf</w:t>
+            </w:r>
+          </w:p>
+        </w:tc>
+        <w:tc>
+          <w:tcPr>
+            <w:tcW w:w="2254" w:type="dxa"/>
+            <w:shd w:val="clear" w:color="auto" w:fill="FF0000"/>
+          </w:tcPr>
+          <w:p>
+            <w:pPr>
+              <w:bidi w:val="0"/>
+              <w:spacing w:after="0"/>
+              <w:rPr>
+                <w:rFonts w:ascii="Vazirmatn" w:hAnsi="Vazirmatn" w:cs="Vazirmatn"/>
+                <w:color w:val="000000" w:themeColor="text1"/>
+                <w:sz w:val="24"/>
+                <w:szCs w:val="24"/>
+              </w:rPr>
+            </w:pPr>
+            <w:r>
+              <w:rPr>
+                <w:rFonts w:ascii="Vazirmatn" w:hAnsi="Vazirmatn" w:cs="Vazirmatn"/>
+                <w:color w:val="000000" w:themeColor="text1"/>
+                <w:sz w:val="24"/>
+                <w:szCs w:val="24"/>
+              </w:rPr>
+              <w:t>2</w:t>
+            </w:r>
+          </w:p>
+        </w:tc>
+        <w:tc>
+          <w:tcPr>
+            <w:tcW w:w="2254" w:type="dxa"/>
+            <w:shd w:val="clear" w:color="auto" w:fill="FF0000"/>
+          </w:tcPr>
+          <w:p>
+            <w:pPr>
+              <w:bidi w:val="0"/>
+              <w:spacing w:after="0"/>
+              <w:rPr>
+                <w:rFonts w:ascii="Vazirmatn" w:hAnsi="Vazirmatn" w:cs="Vazirmatn" w:hint="cs"/>
+                <w:color w:val="000000" w:themeColor="text1"/>
+                <w:sz w:val="24"/>
+                <w:szCs w:val="24"/>
+                <w:rtl/>
+              </w:rPr>
+            </w:pPr>
+            <w:r>
+              <w:rPr>
+                <w:rFonts w:ascii="Vazirmatn" w:hAnsi="Vazirmatn" w:cs="Vazirmatn"/>
+                <w:color w:val="000000" w:themeColor="text1"/>
+                <w:sz w:val="24"/>
+                <w:szCs w:val="24"/>
+              </w:rPr>
+              <w:t>"Invalid Input"</w:t>
+            </w:r>
+          </w:p>
+        </w:tc>
+      </w:tr>
+      <w:tr>
+        <w:trPr>
+          <w:jc w:val="right"/>
+        </w:trPr>
+        <w:tc>
+          <w:tcPr>
+            <w:tcW w:w="2254" w:type="dxa"/>
+          </w:tcPr>
+          <w:p>
+            <w:pPr>
+              <w:bidi w:val="0"/>
+              <w:spacing w:after="0"/>
+              <w:rPr>
+                <w:rFonts w:ascii="Vazirmatn" w:hAnsi="Vazirmatn" w:cs="Vazirmatn"/>
+                <w:color w:val="000000" w:themeColor="text1"/>
+                <w:sz w:val="24"/>
+                <w:szCs w:val="24"/>
+              </w:rPr>
+            </w:pPr>
+            <w:r>
+              <w:rPr>
+                <w:rFonts w:ascii="Vazirmatn" w:hAnsi="Vazirmatn" w:cs="Vazirmatn"/>
+                <w:color w:val="000000" w:themeColor="text1"/>
+                <w:sz w:val="24"/>
+                <w:szCs w:val="24"/>
+              </w:rPr>
+              <w:t>0</w:t>
+            </w:r>
+          </w:p>
+        </w:tc>
+        <w:tc>
+          <w:tcPr>
+            <w:tcW w:w="2254" w:type="dxa"/>
+          </w:tcPr>
+          <w:p>
+            <w:pPr>
+              <w:bidi w:val="0"/>
+              <w:spacing w:after="0"/>
+              <w:rPr>
+                <w:rFonts w:ascii="Vazirmatn" w:hAnsi="Vazirmatn" w:cs="Vazirmatn"/>
+                <w:color w:val="000000" w:themeColor="text1"/>
+                <w:sz w:val="24"/>
+                <w:szCs w:val="24"/>
+              </w:rPr>
+            </w:pPr>
+            <w:r>
+              <w:rPr>
+                <w:rFonts w:ascii="Vazirmatn" w:hAnsi="Vazirmatn" w:cs="Vazirmatn"/>
+                <w:color w:val="000000" w:themeColor="text1"/>
+                <w:sz w:val="24"/>
+                <w:szCs w:val="24"/>
+              </w:rPr>
+              <w:t>+inf</w:t>
+            </w:r>
+          </w:p>
+        </w:tc>
+        <w:tc>
+          <w:tcPr>
+            <w:tcW w:w="2254" w:type="dxa"/>
+          </w:tcPr>
+          <w:p>
+            <w:pPr>
+              <w:bidi w:val="0"/>
+              <w:spacing w:after="0"/>
+              <w:rPr>
+                <w:rFonts w:ascii="Vazirmatn" w:hAnsi="Vazirmatn" w:cs="Vazirmatn"/>
+                <w:color w:val="000000" w:themeColor="text1"/>
+                <w:sz w:val="24"/>
+                <w:szCs w:val="24"/>
+              </w:rPr>
+            </w:pPr>
+            <w:r>
+              <w:rPr>
+                <w:rFonts w:ascii="Vazirmatn" w:hAnsi="Vazirmatn" w:cs="Vazirmatn"/>
+                <w:color w:val="000000" w:themeColor="text1"/>
+                <w:sz w:val="24"/>
+                <w:szCs w:val="24"/>
+              </w:rPr>
+              <w:t>2</w:t>
+            </w:r>
+          </w:p>
+        </w:tc>
+        <w:tc>
+          <w:tcPr>
+            <w:tcW w:w="2254" w:type="dxa"/>
+          </w:tcPr>
+          <w:p>
+            <w:pPr>
+              <w:bidi w:val="0"/>
+              <w:spacing w:after="0"/>
+              <w:rPr>
+                <w:rFonts w:ascii="Vazirmatn" w:hAnsi="Vazirmatn" w:cs="Vazirmatn"/>
+                <w:color w:val="000000" w:themeColor="text1"/>
+                <w:sz w:val="24"/>
+                <w:szCs w:val="24"/>
+                <w:rtl/>
+              </w:rPr>
+            </w:pPr>
+            <w:r>
+              <w:rPr>
+                <w:rFonts w:ascii="Vazirmatn" w:hAnsi="Vazirmatn" w:cs="Vazirmatn"/>
+                <w:color w:val="000000" w:themeColor="text1"/>
+                <w:sz w:val="24"/>
+                <w:szCs w:val="24"/>
+              </w:rPr>
+              <w:t>+inf</w:t>
+            </w:r>
+          </w:p>
+        </w:tc>
+      </w:tr>
+      <w:tr>
+        <w:trPr>
+          <w:jc w:val="right"/>
+        </w:trPr>
+        <w:tc>
+          <w:tcPr>
+            <w:tcW w:w="2254" w:type="dxa"/>
+          </w:tcPr>
+          <w:p>
+            <w:pPr>
+              <w:bidi w:val="0"/>
+              <w:spacing w:after="0"/>
+              <w:rPr>
+                <w:rFonts w:ascii="Vazirmatn" w:hAnsi="Vazirmatn" w:cs="Vazirmatn"/>
+                <w:color w:val="000000" w:themeColor="text1"/>
+                <w:sz w:val="24"/>
+                <w:szCs w:val="24"/>
+              </w:rPr>
+            </w:pPr>
+            <w:r>
+              <w:rPr>
+                <w:rFonts w:ascii="Vazirmatn" w:hAnsi="Vazirmatn" w:cs="Vazirmatn"/>
+                <w:color w:val="000000" w:themeColor="text1"/>
+                <w:sz w:val="24"/>
+                <w:szCs w:val="24"/>
+              </w:rPr>
+              <w:t>1</w:t>
+            </w:r>
+          </w:p>
+        </w:tc>
+        <w:tc>
+          <w:tcPr>
+            <w:tcW w:w="2254" w:type="dxa"/>
+          </w:tcPr>
+          <w:p>
+            <w:pPr>
+              <w:bidi w:val="0"/>
+              <w:spacing w:after="0"/>
+              <w:rPr>
+                <w:rFonts w:ascii="Vazirmatn" w:hAnsi="Vazirmatn" w:cs="Vazirmatn"/>
+                <w:color w:val="000000" w:themeColor="text1"/>
+                <w:sz w:val="24"/>
+                <w:szCs w:val="24"/>
+              </w:rPr>
+            </w:pPr>
+            <w:r>
+              <w:rPr>
+                <w:rFonts w:ascii="Vazirmatn" w:hAnsi="Vazirmatn" w:cs="Vazirmatn"/>
+                <w:color w:val="000000" w:themeColor="text1"/>
+                <w:sz w:val="24"/>
+                <w:szCs w:val="24"/>
+              </w:rPr>
+              <w:t>+inf</w:t>
+            </w:r>
+          </w:p>
+        </w:tc>
+        <w:tc>
+          <w:tcPr>
+            <w:tcW w:w="2254" w:type="dxa"/>
+          </w:tcPr>
+          <w:p>
+            <w:pPr>
+              <w:bidi w:val="0"/>
+              <w:spacing w:after="0"/>
+              <w:rPr>
+                <w:rFonts w:ascii="Vazirmatn" w:hAnsi="Vazirmatn" w:cs="Vazirmatn"/>
+                <w:color w:val="000000" w:themeColor="text1"/>
+                <w:sz w:val="24"/>
+                <w:szCs w:val="24"/>
+              </w:rPr>
+            </w:pPr>
+            <w:r>
+              <w:rPr>
+                <w:rFonts w:ascii="Vazirmatn" w:hAnsi="Vazirmatn" w:cs="Vazirmatn"/>
+                <w:color w:val="000000" w:themeColor="text1"/>
+                <w:sz w:val="24"/>
+                <w:szCs w:val="24"/>
+              </w:rPr>
+              <w:t>2</w:t>
+            </w:r>
+          </w:p>
+        </w:tc>
+        <w:tc>
+          <w:tcPr>
+            <w:tcW w:w="2254" w:type="dxa"/>
+          </w:tcPr>
+          <w:p>
+            <w:pPr>
+              <w:bidi w:val="0"/>
+              <w:spacing w:after="0"/>
+              <w:rPr>
+                <w:rFonts w:ascii="Vazirmatn" w:hAnsi="Vazirmatn" w:cs="Vazirmatn" w:hint="cs"/>
+                <w:color w:val="000000" w:themeColor="text1"/>
+                <w:sz w:val="24"/>
+                <w:szCs w:val="24"/>
+                <w:rtl/>
+              </w:rPr>
+            </w:pPr>
+            <w:r>
+              <w:rPr>
+                <w:rFonts w:ascii="Vazirmatn" w:hAnsi="Vazirmatn" w:cs="Vazirmatn"/>
+                <w:color w:val="000000" w:themeColor="text1"/>
+                <w:sz w:val="24"/>
+                <w:szCs w:val="24"/>
+              </w:rPr>
+              <w:t>0</w:t>
+            </w:r>
+          </w:p>
+        </w:tc>
+      </w:tr>
+    </w:tbl>
+    <w:p>
+      <w:pPr>
+        <w:spacing w:after="0"/>
+        <w:rPr>
+          <w:rFonts w:ascii="Vazirmatn" w:hAnsi="Vazirmatn" w:cs="Vazirmatn" w:hint="cs"/>
+          <w:color w:val="000000" w:themeColor="text1"/>
+          <w:sz w:val="24"/>
+          <w:szCs w:val="24"/>
+          <w:rtl/>
+        </w:rPr>
+      </w:pPr>
+    </w:p>
+    <w:p>
+      <w:pPr>
+        <w:spacing w:after="0"/>
+        <w:rPr>
+          <w:rFonts w:ascii="Vazirmatn" w:hAnsi="Vazirmatn" w:cs="Vazirmatn"/>
+          <w:color w:val="000000" w:themeColor="text1"/>
+          <w:sz w:val="24"/>
+          <w:szCs w:val="24"/>
+          <w:rtl/>
+        </w:rPr>
+      </w:pPr>
+      <w:r>
+        <w:rPr>
+          <w:rFonts w:ascii="Vazirmatn" w:hAnsi="Vazirmatn" w:cs="Vazirmatn" w:hint="cs"/>
+          <w:color w:val="000000" w:themeColor="text1"/>
+          <w:sz w:val="24"/>
+          <w:szCs w:val="24"/>
+          <w:rtl/>
+        </w:rPr>
+        <w:t xml:space="preserve">برای </w:t>
+      </w:r>
+      <w:r>
+        <w:rPr>
+          <w:rFonts w:ascii="Vazirmatn" w:hAnsi="Vazirmatn" w:cs="Vazirmatn"/>
+          <w:color w:val="000000" w:themeColor="text1"/>
+          <w:sz w:val="24"/>
+          <w:szCs w:val="24"/>
+        </w:rPr>
+        <w:t>assertion</w:t>
+      </w:r>
+      <w:r>
+        <w:rPr>
+          <w:rFonts w:ascii="Vazirmatn" w:hAnsi="Vazirmatn" w:cs="Vazirmatn" w:hint="cs"/>
+          <w:color w:val="000000" w:themeColor="text1"/>
+          <w:sz w:val="24"/>
+          <w:szCs w:val="24"/>
+          <w:rtl/>
+        </w:rPr>
+        <w:t xml:space="preserve"> صرفا کافی است مقدار مورد انتظار با مقدار خروجی تابع مقایسه شود</w:t>
+      </w:r>
+    </w:p>
+    <w:p>
+      <w:pPr>
+        <w:spacing w:after="0"/>
+        <w:rPr>
+          <w:rFonts w:ascii="Vazirmatn" w:hAnsi="Vazirmatn" w:cs="Vazirmatn" w:hint="cs"/>
+          <w:color w:val="000000" w:themeColor="text1"/>
+          <w:sz w:val="24"/>
+          <w:szCs w:val="24"/>
+          <w:rtl/>
+        </w:rPr>
+      </w:pPr>
+      <w:r>
+        <w:rPr>
+          <w:rFonts w:ascii="Vazirmatn" w:hAnsi="Vazirmatn" w:cs="Vazirmatn" w:hint="cs"/>
+          <w:color w:val="000000" w:themeColor="text1"/>
+          <w:sz w:val="24"/>
+          <w:szCs w:val="24"/>
+          <w:rtl/>
+        </w:rPr>
+        <w:t xml:space="preserve">از تست نتیجه می شود در مواردی که مقدار تخفیف </w:t>
+      </w:r>
+      <w:r>
+        <w:rPr>
+          <w:rFonts w:ascii="Vazirmatn" w:hAnsi="Vazirmatn" w:cs="Vazirmatn" w:hint="cs"/>
+          <w:color w:val="000000" w:themeColor="text1"/>
+          <w:sz w:val="24"/>
+          <w:szCs w:val="24"/>
+          <w:rtl/>
+        </w:rPr>
+        <w:t>بین صفر یک نباشد، تابع مقدار اشتباهی را خروجی می دهد (منطقی نیست خفیف باعث گرانتر شدن کالا شود یا خرید آن برای فروشنده هزینه ایجاد کند)</w:t>
+      </w:r>
     </w:p>
     <w:sectPr>
       <w:pgSz w:w="11906" w:h="16838"/>

</xml_diff>

<commit_message>
add commit hash to report
</commit_message>
<xml_diff>
--- a/Reports/CA4_Report.docx
+++ b/Reports/CA4_Report.docx
@@ -236,6 +236,48 @@
           <w:szCs w:val="24"/>
         </w:rPr>
         <w:t>810199548</w:t>
+      </w:r>
+    </w:p>
+    <w:p>
+      <w:pPr>
+        <w:spacing w:after="0"/>
+        <w:ind w:right="-426"/>
+        <w:jc w:val="right"/>
+        <w:rPr>
+          <w:rFonts w:ascii="Vazirmatn Light" w:hAnsi="Vazirmatn Light" w:cs="Vazirmatn Light" w:hint="cs"/>
+          <w:color w:val="FF0000"/>
+          <w:sz w:val="24"/>
+          <w:szCs w:val="24"/>
+          <w:rtl/>
+        </w:rPr>
+      </w:pPr>
+      <w:r>
+        <w:rPr>
+          <w:rFonts w:ascii="Vazirmatn Light" w:hAnsi="Vazirmatn Light" w:cs="Vazirmatn Light"/>
+          <w:color w:val="FF0000"/>
+          <w:sz w:val="24"/>
+          <w:szCs w:val="24"/>
+          <w:rtl/>
+        </w:rPr>
+        <w:t>02</w:t>
+      </w:r>
+      <w:r>
+        <w:rPr>
+          <w:rFonts w:ascii="Vazirmatn Light" w:hAnsi="Vazirmatn Light" w:cs="Vazirmatn Light"/>
+          <w:color w:val="FF0000"/>
+          <w:sz w:val="24"/>
+          <w:szCs w:val="24"/>
+        </w:rPr>
+        <w:t xml:space="preserve">commit: </w:t>
+      </w:r>
+      <w:r>
+        <w:rPr>
+          <w:rFonts w:ascii="Vazirmatn Light" w:hAnsi="Vazirmatn Light" w:cs="Vazirmatn Light"/>
+          <w:color w:val="FF0000"/>
+          <w:sz w:val="24"/>
+          <w:szCs w:val="24"/>
+        </w:rPr>
+        <w:t>eb9df11832c8de12dbe1e46527ff71ae0be28b</w:t>
       </w:r>
     </w:p>
     <w:p>
@@ -1772,6 +1814,7 @@
           <w:rtl/>
           <w:lang w:val="fa-IR"/>
         </w:rPr>
+        <w:lastRenderedPageBreak/>
         <w:drawing>
           <wp:anchor distT="0" distB="0" distL="114300" distR="114300" simplePos="0" relativeHeight="251658240" behindDoc="1" locked="0" layoutInCell="1" allowOverlap="1" wp14:anchorId="3B8CFD0D" wp14:editId="7B4BE11B">
             <wp:simplePos x="0" y="0"/>
@@ -1866,7 +1909,6 @@
           <w:rtl/>
           <w:lang w:val="fa-IR"/>
         </w:rPr>
-        <w:lastRenderedPageBreak/>
         <w:drawing>
           <wp:anchor distT="0" distB="0" distL="114300" distR="114300" simplePos="0" relativeHeight="251659264" behindDoc="0" locked="0" layoutInCell="1" allowOverlap="1" wp14:anchorId="7E270545" wp14:editId="29BACA53">
             <wp:simplePos x="0" y="0"/>
@@ -2480,7 +2522,6 @@
           <w:sz w:val="24"/>
           <w:szCs w:val="24"/>
         </w:rPr>
-        <w:lastRenderedPageBreak/>
         <w:t>Quantity</w:t>
       </w:r>
       <w:r>
@@ -2527,7 +2568,6 @@
           <w:rtl/>
         </w:rPr>
       </w:pPr>
-      <w:proofErr w:type="spellStart"/>
       <w:r>
         <w:rPr>
           <w:rFonts w:ascii="Vazirmatn" w:hAnsi="Vazirmatn" w:cs="Vazirmatn"/>
@@ -2537,7 +2577,6 @@
         </w:rPr>
         <w:t>Unit_price</w:t>
       </w:r>
-      <w:proofErr w:type="spellEnd"/>
       <w:r>
         <w:rPr>
           <w:rFonts w:ascii="Vazirmatn" w:hAnsi="Vazirmatn" w:cs="Vazirmatn" w:hint="cs"/>
@@ -2758,27 +2797,7 @@
           <w:sz w:val="24"/>
           <w:szCs w:val="24"/>
         </w:rPr>
-        <w:t>-inf, 0,1,</w:t>
-      </w:r>
-      <w:proofErr w:type="gramStart"/>
-      <w:r>
-        <w:rPr>
-          <w:rFonts w:ascii="Vazirmatn" w:hAnsi="Vazirmatn" w:cs="Vazirmatn"/>
-          <w:color w:val="000000" w:themeColor="text1"/>
-          <w:sz w:val="24"/>
-          <w:szCs w:val="24"/>
-        </w:rPr>
-        <w:t>2,+</w:t>
-      </w:r>
-      <w:proofErr w:type="gramEnd"/>
-      <w:r>
-        <w:rPr>
-          <w:rFonts w:ascii="Vazirmatn" w:hAnsi="Vazirmatn" w:cs="Vazirmatn"/>
-          <w:color w:val="000000" w:themeColor="text1"/>
-          <w:sz w:val="24"/>
-          <w:szCs w:val="24"/>
-        </w:rPr>
-        <w:t>inf</w:t>
+        <w:t>-inf, 0,1,2,+inf</w:t>
       </w:r>
     </w:p>
     <w:p>
@@ -2792,7 +2811,6 @@
           <w:rtl/>
         </w:rPr>
       </w:pPr>
-      <w:proofErr w:type="spellStart"/>
       <w:r>
         <w:rPr>
           <w:rFonts w:ascii="Vazirmatn" w:hAnsi="Vazirmatn" w:cs="Vazirmatn"/>
@@ -2802,7 +2820,6 @@
         </w:rPr>
         <w:t>Unit_price</w:t>
       </w:r>
-      <w:proofErr w:type="spellEnd"/>
       <w:r>
         <w:rPr>
           <w:rFonts w:ascii="Vazirmatn" w:hAnsi="Vazirmatn" w:cs="Vazirmatn" w:hint="cs"/>
@@ -2831,27 +2848,7 @@
           <w:sz w:val="24"/>
           <w:szCs w:val="24"/>
         </w:rPr>
-        <w:t>-inf, 0,</w:t>
-      </w:r>
-      <w:proofErr w:type="gramStart"/>
-      <w:r>
-        <w:rPr>
-          <w:rFonts w:ascii="Vazirmatn" w:hAnsi="Vazirmatn" w:cs="Vazirmatn"/>
-          <w:color w:val="000000" w:themeColor="text1"/>
-          <w:sz w:val="24"/>
-          <w:szCs w:val="24"/>
-        </w:rPr>
-        <w:t>1,+</w:t>
-      </w:r>
-      <w:proofErr w:type="gramEnd"/>
-      <w:r>
-        <w:rPr>
-          <w:rFonts w:ascii="Vazirmatn" w:hAnsi="Vazirmatn" w:cs="Vazirmatn"/>
-          <w:color w:val="000000" w:themeColor="text1"/>
-          <w:sz w:val="24"/>
-          <w:szCs w:val="24"/>
-        </w:rPr>
-        <w:t>inf</w:t>
+        <w:t>-inf, 0,1,+inf</w:t>
       </w:r>
     </w:p>
     <w:p>
@@ -2972,7 +2969,7 @@
       <w:pPr>
         <w:spacing w:after="0"/>
         <w:rPr>
-          <w:rFonts w:ascii="Vazirmatn" w:hAnsi="Vazirmatn" w:cs="Vazirmatn" w:hint="cs"/>
+          <w:rFonts w:ascii="Vazirmatn" w:hAnsi="Vazirmatn" w:cs="Vazirmatn"/>
           <w:color w:val="000000" w:themeColor="text1"/>
           <w:sz w:val="24"/>
           <w:szCs w:val="24"/>
@@ -3007,7 +3004,7 @@
               <w:bidi w:val="0"/>
               <w:spacing w:after="0"/>
               <w:rPr>
-                <w:rFonts w:ascii="Vazirmatn" w:hAnsi="Vazirmatn" w:cs="Vazirmatn" w:hint="cs"/>
+                <w:rFonts w:ascii="Vazirmatn" w:hAnsi="Vazirmatn" w:cs="Vazirmatn"/>
                 <w:color w:val="000000" w:themeColor="text1"/>
                 <w:sz w:val="24"/>
                 <w:szCs w:val="24"/>
@@ -3034,14 +3031,13 @@
               <w:bidi w:val="0"/>
               <w:spacing w:after="0"/>
               <w:rPr>
-                <w:rFonts w:ascii="Vazirmatn" w:hAnsi="Vazirmatn" w:cs="Vazirmatn" w:hint="cs"/>
-                <w:color w:val="000000" w:themeColor="text1"/>
-                <w:sz w:val="24"/>
-                <w:szCs w:val="24"/>
-                <w:rtl/>
-              </w:rPr>
-            </w:pPr>
-            <w:proofErr w:type="spellStart"/>
+                <w:rFonts w:ascii="Vazirmatn" w:hAnsi="Vazirmatn" w:cs="Vazirmatn"/>
+                <w:color w:val="000000" w:themeColor="text1"/>
+                <w:sz w:val="24"/>
+                <w:szCs w:val="24"/>
+                <w:rtl/>
+              </w:rPr>
+            </w:pPr>
             <w:r>
               <w:rPr>
                 <w:rFonts w:ascii="Vazirmatn" w:hAnsi="Vazirmatn" w:cs="Vazirmatn"/>
@@ -3051,7 +3047,6 @@
               </w:rPr>
               <w:t>unit_price</w:t>
             </w:r>
-            <w:proofErr w:type="spellEnd"/>
           </w:p>
         </w:tc>
         <w:tc>
@@ -3089,7 +3084,7 @@
               <w:bidi w:val="0"/>
               <w:spacing w:after="0"/>
               <w:rPr>
-                <w:rFonts w:ascii="Vazirmatn" w:hAnsi="Vazirmatn" w:cs="Vazirmatn" w:hint="cs"/>
+                <w:rFonts w:ascii="Vazirmatn" w:hAnsi="Vazirmatn" w:cs="Vazirmatn"/>
                 <w:color w:val="000000" w:themeColor="text1"/>
                 <w:sz w:val="24"/>
                 <w:szCs w:val="24"/>
@@ -3121,7 +3116,7 @@
               <w:bidi w:val="0"/>
               <w:spacing w:after="0"/>
               <w:rPr>
-                <w:rFonts w:ascii="Vazirmatn" w:hAnsi="Vazirmatn" w:cs="Vazirmatn" w:hint="cs"/>
+                <w:rFonts w:ascii="Vazirmatn" w:hAnsi="Vazirmatn" w:cs="Vazirmatn"/>
                 <w:color w:val="000000" w:themeColor="text1"/>
                 <w:sz w:val="24"/>
                 <w:szCs w:val="24"/>
@@ -3175,7 +3170,7 @@
               <w:bidi w:val="0"/>
               <w:spacing w:after="0"/>
               <w:rPr>
-                <w:rFonts w:ascii="Vazirmatn" w:hAnsi="Vazirmatn" w:cs="Vazirmatn" w:hint="cs"/>
+                <w:rFonts w:ascii="Vazirmatn" w:hAnsi="Vazirmatn" w:cs="Vazirmatn"/>
                 <w:color w:val="000000" w:themeColor="text1"/>
                 <w:sz w:val="24"/>
                 <w:szCs w:val="24"/>
@@ -3234,7 +3229,7 @@
               <w:bidi w:val="0"/>
               <w:spacing w:after="0"/>
               <w:rPr>
-                <w:rFonts w:ascii="Vazirmatn" w:hAnsi="Vazirmatn" w:cs="Vazirmatn" w:hint="cs"/>
+                <w:rFonts w:ascii="Vazirmatn" w:hAnsi="Vazirmatn" w:cs="Vazirmatn"/>
                 <w:color w:val="000000" w:themeColor="text1"/>
                 <w:sz w:val="24"/>
                 <w:szCs w:val="24"/>
@@ -3261,7 +3256,7 @@
               <w:bidi w:val="0"/>
               <w:spacing w:after="0"/>
               <w:rPr>
-                <w:rFonts w:ascii="Vazirmatn" w:hAnsi="Vazirmatn" w:cs="Vazirmatn" w:hint="cs"/>
+                <w:rFonts w:ascii="Vazirmatn" w:hAnsi="Vazirmatn" w:cs="Vazirmatn"/>
                 <w:color w:val="000000" w:themeColor="text1"/>
                 <w:sz w:val="24"/>
                 <w:szCs w:val="24"/>
@@ -3288,7 +3283,7 @@
               <w:bidi w:val="0"/>
               <w:spacing w:after="0"/>
               <w:rPr>
-                <w:rFonts w:ascii="Vazirmatn" w:hAnsi="Vazirmatn" w:cs="Vazirmatn" w:hint="cs"/>
+                <w:rFonts w:ascii="Vazirmatn" w:hAnsi="Vazirmatn" w:cs="Vazirmatn"/>
                 <w:color w:val="000000" w:themeColor="text1"/>
                 <w:sz w:val="24"/>
                 <w:szCs w:val="24"/>
@@ -3315,7 +3310,7 @@
               <w:bidi w:val="0"/>
               <w:spacing w:after="0"/>
               <w:rPr>
-                <w:rFonts w:ascii="Vazirmatn" w:hAnsi="Vazirmatn" w:cs="Vazirmatn" w:hint="cs"/>
+                <w:rFonts w:ascii="Vazirmatn" w:hAnsi="Vazirmatn" w:cs="Vazirmatn"/>
                 <w:color w:val="000000" w:themeColor="text1"/>
                 <w:sz w:val="24"/>
                 <w:szCs w:val="24"/>
@@ -3347,7 +3342,7 @@
               <w:bidi w:val="0"/>
               <w:spacing w:after="0"/>
               <w:rPr>
-                <w:rFonts w:ascii="Vazirmatn" w:hAnsi="Vazirmatn" w:cs="Vazirmatn" w:hint="cs"/>
+                <w:rFonts w:ascii="Vazirmatn" w:hAnsi="Vazirmatn" w:cs="Vazirmatn"/>
                 <w:color w:val="000000" w:themeColor="text1"/>
                 <w:sz w:val="24"/>
                 <w:szCs w:val="24"/>
@@ -3374,7 +3369,7 @@
               <w:bidi w:val="0"/>
               <w:spacing w:after="0"/>
               <w:rPr>
-                <w:rFonts w:ascii="Vazirmatn" w:hAnsi="Vazirmatn" w:cs="Vazirmatn" w:hint="cs"/>
+                <w:rFonts w:ascii="Vazirmatn" w:hAnsi="Vazirmatn" w:cs="Vazirmatn"/>
                 <w:color w:val="000000" w:themeColor="text1"/>
                 <w:sz w:val="24"/>
                 <w:szCs w:val="24"/>
@@ -3401,7 +3396,7 @@
               <w:bidi w:val="0"/>
               <w:spacing w:after="0"/>
               <w:rPr>
-                <w:rFonts w:ascii="Vazirmatn" w:hAnsi="Vazirmatn" w:cs="Vazirmatn" w:hint="cs"/>
+                <w:rFonts w:ascii="Vazirmatn" w:hAnsi="Vazirmatn" w:cs="Vazirmatn"/>
                 <w:color w:val="000000" w:themeColor="text1"/>
                 <w:sz w:val="24"/>
                 <w:szCs w:val="24"/>
@@ -3428,7 +3423,7 @@
               <w:bidi w:val="0"/>
               <w:spacing w:after="0"/>
               <w:rPr>
-                <w:rFonts w:ascii="Vazirmatn" w:hAnsi="Vazirmatn" w:cs="Vazirmatn" w:hint="cs"/>
+                <w:rFonts w:ascii="Vazirmatn" w:hAnsi="Vazirmatn" w:cs="Vazirmatn"/>
                 <w:color w:val="000000" w:themeColor="text1"/>
                 <w:sz w:val="24"/>
                 <w:szCs w:val="24"/>
@@ -3460,7 +3455,7 @@
               <w:bidi w:val="0"/>
               <w:spacing w:after="0"/>
               <w:rPr>
-                <w:rFonts w:ascii="Vazirmatn" w:hAnsi="Vazirmatn" w:cs="Vazirmatn" w:hint="cs"/>
+                <w:rFonts w:ascii="Vazirmatn" w:hAnsi="Vazirmatn" w:cs="Vazirmatn"/>
                 <w:color w:val="000000" w:themeColor="text1"/>
                 <w:sz w:val="24"/>
                 <w:szCs w:val="24"/>
@@ -3487,7 +3482,7 @@
               <w:bidi w:val="0"/>
               <w:spacing w:after="0"/>
               <w:rPr>
-                <w:rFonts w:ascii="Vazirmatn" w:hAnsi="Vazirmatn" w:cs="Vazirmatn" w:hint="cs"/>
+                <w:rFonts w:ascii="Vazirmatn" w:hAnsi="Vazirmatn" w:cs="Vazirmatn"/>
                 <w:color w:val="000000" w:themeColor="text1"/>
                 <w:sz w:val="24"/>
                 <w:szCs w:val="24"/>
@@ -3514,7 +3509,7 @@
               <w:bidi w:val="0"/>
               <w:spacing w:after="0"/>
               <w:rPr>
-                <w:rFonts w:ascii="Vazirmatn" w:hAnsi="Vazirmatn" w:cs="Vazirmatn" w:hint="cs"/>
+                <w:rFonts w:ascii="Vazirmatn" w:hAnsi="Vazirmatn" w:cs="Vazirmatn"/>
                 <w:color w:val="000000" w:themeColor="text1"/>
                 <w:sz w:val="24"/>
                 <w:szCs w:val="24"/>
@@ -3541,7 +3536,7 @@
               <w:bidi w:val="0"/>
               <w:spacing w:after="0"/>
               <w:rPr>
-                <w:rFonts w:ascii="Vazirmatn" w:hAnsi="Vazirmatn" w:cs="Vazirmatn" w:hint="cs"/>
+                <w:rFonts w:ascii="Vazirmatn" w:hAnsi="Vazirmatn" w:cs="Vazirmatn"/>
                 <w:color w:val="000000" w:themeColor="text1"/>
                 <w:sz w:val="24"/>
                 <w:szCs w:val="24"/>
@@ -3573,7 +3568,7 @@
               <w:bidi w:val="0"/>
               <w:spacing w:after="0"/>
               <w:rPr>
-                <w:rFonts w:ascii="Vazirmatn" w:hAnsi="Vazirmatn" w:cs="Vazirmatn" w:hint="cs"/>
+                <w:rFonts w:ascii="Vazirmatn" w:hAnsi="Vazirmatn" w:cs="Vazirmatn"/>
                 <w:color w:val="000000" w:themeColor="text1"/>
                 <w:sz w:val="24"/>
                 <w:szCs w:val="24"/>
@@ -3600,7 +3595,7 @@
               <w:bidi w:val="0"/>
               <w:spacing w:after="0"/>
               <w:rPr>
-                <w:rFonts w:ascii="Vazirmatn" w:hAnsi="Vazirmatn" w:cs="Vazirmatn" w:hint="cs"/>
+                <w:rFonts w:ascii="Vazirmatn" w:hAnsi="Vazirmatn" w:cs="Vazirmatn"/>
                 <w:color w:val="000000" w:themeColor="text1"/>
                 <w:sz w:val="24"/>
                 <w:szCs w:val="24"/>
@@ -3627,7 +3622,7 @@
               <w:bidi w:val="0"/>
               <w:spacing w:after="0"/>
               <w:rPr>
-                <w:rFonts w:ascii="Vazirmatn" w:hAnsi="Vazirmatn" w:cs="Vazirmatn" w:hint="cs"/>
+                <w:rFonts w:ascii="Vazirmatn" w:hAnsi="Vazirmatn" w:cs="Vazirmatn"/>
                 <w:color w:val="000000" w:themeColor="text1"/>
                 <w:sz w:val="24"/>
                 <w:szCs w:val="24"/>
@@ -3654,7 +3649,7 @@
               <w:bidi w:val="0"/>
               <w:spacing w:after="0"/>
               <w:rPr>
-                <w:rFonts w:ascii="Vazirmatn" w:hAnsi="Vazirmatn" w:cs="Vazirmatn" w:hint="cs"/>
+                <w:rFonts w:ascii="Vazirmatn" w:hAnsi="Vazirmatn" w:cs="Vazirmatn"/>
                 <w:color w:val="000000" w:themeColor="text1"/>
                 <w:sz w:val="24"/>
                 <w:szCs w:val="24"/>
@@ -3686,7 +3681,7 @@
               <w:bidi w:val="0"/>
               <w:spacing w:after="0"/>
               <w:rPr>
-                <w:rFonts w:ascii="Vazirmatn" w:hAnsi="Vazirmatn" w:cs="Vazirmatn" w:hint="cs"/>
+                <w:rFonts w:ascii="Vazirmatn" w:hAnsi="Vazirmatn" w:cs="Vazirmatn"/>
                 <w:color w:val="000000" w:themeColor="text1"/>
                 <w:sz w:val="24"/>
                 <w:szCs w:val="24"/>
@@ -3713,7 +3708,7 @@
               <w:bidi w:val="0"/>
               <w:spacing w:after="0"/>
               <w:rPr>
-                <w:rFonts w:ascii="Vazirmatn" w:hAnsi="Vazirmatn" w:cs="Vazirmatn" w:hint="cs"/>
+                <w:rFonts w:ascii="Vazirmatn" w:hAnsi="Vazirmatn" w:cs="Vazirmatn"/>
                 <w:color w:val="000000" w:themeColor="text1"/>
                 <w:sz w:val="24"/>
                 <w:szCs w:val="24"/>
@@ -3740,7 +3735,7 @@
               <w:bidi w:val="0"/>
               <w:spacing w:after="0"/>
               <w:rPr>
-                <w:rFonts w:ascii="Vazirmatn" w:hAnsi="Vazirmatn" w:cs="Vazirmatn" w:hint="cs"/>
+                <w:rFonts w:ascii="Vazirmatn" w:hAnsi="Vazirmatn" w:cs="Vazirmatn"/>
                 <w:color w:val="000000" w:themeColor="text1"/>
                 <w:sz w:val="24"/>
                 <w:szCs w:val="24"/>
@@ -3767,7 +3762,7 @@
               <w:bidi w:val="0"/>
               <w:spacing w:after="0"/>
               <w:rPr>
-                <w:rFonts w:ascii="Vazirmatn" w:hAnsi="Vazirmatn" w:cs="Vazirmatn" w:hint="cs"/>
+                <w:rFonts w:ascii="Vazirmatn" w:hAnsi="Vazirmatn" w:cs="Vazirmatn"/>
                 <w:color w:val="000000" w:themeColor="text1"/>
                 <w:sz w:val="24"/>
                 <w:szCs w:val="24"/>
@@ -3851,7 +3846,7 @@
               <w:bidi w:val="0"/>
               <w:spacing w:after="0"/>
               <w:rPr>
-                <w:rFonts w:ascii="Vazirmatn" w:hAnsi="Vazirmatn" w:cs="Vazirmatn" w:hint="cs"/>
+                <w:rFonts w:ascii="Vazirmatn" w:hAnsi="Vazirmatn" w:cs="Vazirmatn"/>
                 <w:color w:val="000000" w:themeColor="text1"/>
                 <w:sz w:val="24"/>
                 <w:szCs w:val="24"/>
@@ -3878,7 +3873,7 @@
               <w:bidi w:val="0"/>
               <w:spacing w:after="0"/>
               <w:rPr>
-                <w:rFonts w:ascii="Vazirmatn" w:hAnsi="Vazirmatn" w:cs="Vazirmatn" w:hint="cs"/>
+                <w:rFonts w:ascii="Vazirmatn" w:hAnsi="Vazirmatn" w:cs="Vazirmatn"/>
                 <w:color w:val="000000" w:themeColor="text1"/>
                 <w:sz w:val="24"/>
                 <w:szCs w:val="24"/>
@@ -3962,7 +3957,7 @@
               <w:bidi w:val="0"/>
               <w:spacing w:after="0"/>
               <w:rPr>
-                <w:rFonts w:ascii="Vazirmatn" w:hAnsi="Vazirmatn" w:cs="Vazirmatn" w:hint="cs"/>
+                <w:rFonts w:ascii="Vazirmatn" w:hAnsi="Vazirmatn" w:cs="Vazirmatn"/>
                 <w:color w:val="000000" w:themeColor="text1"/>
                 <w:sz w:val="24"/>
                 <w:szCs w:val="24"/>
@@ -3989,7 +3984,7 @@
               <w:bidi w:val="0"/>
               <w:spacing w:after="0"/>
               <w:rPr>
-                <w:rFonts w:ascii="Vazirmatn" w:hAnsi="Vazirmatn" w:cs="Vazirmatn" w:hint="cs"/>
+                <w:rFonts w:ascii="Vazirmatn" w:hAnsi="Vazirmatn" w:cs="Vazirmatn"/>
                 <w:color w:val="000000" w:themeColor="text1"/>
                 <w:sz w:val="24"/>
                 <w:szCs w:val="24"/>
@@ -4099,7 +4094,7 @@
               <w:bidi w:val="0"/>
               <w:spacing w:after="0"/>
               <w:rPr>
-                <w:rFonts w:ascii="Vazirmatn" w:hAnsi="Vazirmatn" w:cs="Vazirmatn" w:hint="cs"/>
+                <w:rFonts w:ascii="Vazirmatn" w:hAnsi="Vazirmatn" w:cs="Vazirmatn"/>
                 <w:color w:val="000000" w:themeColor="text1"/>
                 <w:sz w:val="24"/>
                 <w:szCs w:val="24"/>
@@ -4209,7 +4204,7 @@
               <w:bidi w:val="0"/>
               <w:spacing w:after="0"/>
               <w:rPr>
-                <w:rFonts w:ascii="Vazirmatn" w:hAnsi="Vazirmatn" w:cs="Vazirmatn" w:hint="cs"/>
+                <w:rFonts w:ascii="Vazirmatn" w:hAnsi="Vazirmatn" w:cs="Vazirmatn"/>
                 <w:color w:val="000000" w:themeColor="text1"/>
                 <w:sz w:val="24"/>
                 <w:szCs w:val="24"/>
@@ -4319,7 +4314,7 @@
               <w:bidi w:val="0"/>
               <w:spacing w:after="0"/>
               <w:rPr>
-                <w:rFonts w:ascii="Vazirmatn" w:hAnsi="Vazirmatn" w:cs="Vazirmatn" w:hint="cs"/>
+                <w:rFonts w:ascii="Vazirmatn" w:hAnsi="Vazirmatn" w:cs="Vazirmatn"/>
                 <w:color w:val="000000" w:themeColor="text1"/>
                 <w:sz w:val="24"/>
                 <w:szCs w:val="24"/>
@@ -4433,7 +4428,7 @@
               <w:bidi w:val="0"/>
               <w:spacing w:after="0"/>
               <w:rPr>
-                <w:rFonts w:ascii="Vazirmatn" w:hAnsi="Vazirmatn" w:cs="Vazirmatn" w:hint="cs"/>
+                <w:rFonts w:ascii="Vazirmatn" w:hAnsi="Vazirmatn" w:cs="Vazirmatn"/>
                 <w:color w:val="000000" w:themeColor="text1"/>
                 <w:sz w:val="24"/>
                 <w:szCs w:val="24"/>
@@ -4543,7 +4538,7 @@
               <w:bidi w:val="0"/>
               <w:spacing w:after="0"/>
               <w:rPr>
-                <w:rFonts w:ascii="Vazirmatn" w:hAnsi="Vazirmatn" w:cs="Vazirmatn" w:hint="cs"/>
+                <w:rFonts w:ascii="Vazirmatn" w:hAnsi="Vazirmatn" w:cs="Vazirmatn"/>
                 <w:color w:val="000000" w:themeColor="text1"/>
                 <w:sz w:val="24"/>
                 <w:szCs w:val="24"/>
@@ -4653,7 +4648,7 @@
               <w:bidi w:val="0"/>
               <w:spacing w:after="0"/>
               <w:rPr>
-                <w:rFonts w:ascii="Vazirmatn" w:hAnsi="Vazirmatn" w:cs="Vazirmatn" w:hint="cs"/>
+                <w:rFonts w:ascii="Vazirmatn" w:hAnsi="Vazirmatn" w:cs="Vazirmatn"/>
                 <w:color w:val="000000" w:themeColor="text1"/>
                 <w:sz w:val="24"/>
                 <w:szCs w:val="24"/>
@@ -4698,6 +4693,7 @@
                 <w:sz w:val="24"/>
                 <w:szCs w:val="24"/>
               </w:rPr>
+              <w:lastRenderedPageBreak/>
               <w:t>1</w:t>
             </w:r>
           </w:p>
@@ -4766,7 +4762,7 @@
               <w:bidi w:val="0"/>
               <w:spacing w:after="0"/>
               <w:rPr>
-                <w:rFonts w:ascii="Vazirmatn" w:hAnsi="Vazirmatn" w:cs="Vazirmatn" w:hint="cs"/>
+                <w:rFonts w:ascii="Vazirmatn" w:hAnsi="Vazirmatn" w:cs="Vazirmatn"/>
                 <w:color w:val="000000" w:themeColor="text1"/>
                 <w:sz w:val="24"/>
                 <w:szCs w:val="24"/>
@@ -4812,7 +4808,6 @@
                 <w:sz w:val="24"/>
                 <w:szCs w:val="24"/>
               </w:rPr>
-              <w:lastRenderedPageBreak/>
               <w:t>+inf</w:t>
             </w:r>
           </w:p>
@@ -4881,7 +4876,7 @@
               <w:bidi w:val="0"/>
               <w:spacing w:after="0"/>
               <w:rPr>
-                <w:rFonts w:ascii="Vazirmatn" w:hAnsi="Vazirmatn" w:cs="Vazirmatn" w:hint="cs"/>
+                <w:rFonts w:ascii="Vazirmatn" w:hAnsi="Vazirmatn" w:cs="Vazirmatn"/>
                 <w:color w:val="000000" w:themeColor="text1"/>
                 <w:sz w:val="24"/>
                 <w:szCs w:val="24"/>
@@ -4991,7 +4986,7 @@
               <w:bidi w:val="0"/>
               <w:spacing w:after="0"/>
               <w:rPr>
-                <w:rFonts w:ascii="Vazirmatn" w:hAnsi="Vazirmatn" w:cs="Vazirmatn" w:hint="cs"/>
+                <w:rFonts w:ascii="Vazirmatn" w:hAnsi="Vazirmatn" w:cs="Vazirmatn"/>
                 <w:color w:val="000000" w:themeColor="text1"/>
                 <w:sz w:val="24"/>
                 <w:szCs w:val="24"/>
@@ -5101,7 +5096,7 @@
               <w:bidi w:val="0"/>
               <w:spacing w:after="0"/>
               <w:rPr>
-                <w:rFonts w:ascii="Vazirmatn" w:hAnsi="Vazirmatn" w:cs="Vazirmatn" w:hint="cs"/>
+                <w:rFonts w:ascii="Vazirmatn" w:hAnsi="Vazirmatn" w:cs="Vazirmatn"/>
                 <w:color w:val="000000" w:themeColor="text1"/>
                 <w:sz w:val="24"/>
                 <w:szCs w:val="24"/>
@@ -5211,7 +5206,7 @@
               <w:bidi w:val="0"/>
               <w:spacing w:after="0"/>
               <w:rPr>
-                <w:rFonts w:ascii="Vazirmatn" w:hAnsi="Vazirmatn" w:cs="Vazirmatn" w:hint="cs"/>
+                <w:rFonts w:ascii="Vazirmatn" w:hAnsi="Vazirmatn" w:cs="Vazirmatn"/>
                 <w:color w:val="000000" w:themeColor="text1"/>
                 <w:sz w:val="24"/>
                 <w:szCs w:val="24"/>
@@ -5325,7 +5320,7 @@
               <w:bidi w:val="0"/>
               <w:spacing w:after="0"/>
               <w:rPr>
-                <w:rFonts w:ascii="Vazirmatn" w:hAnsi="Vazirmatn" w:cs="Vazirmatn" w:hint="cs"/>
+                <w:rFonts w:ascii="Vazirmatn" w:hAnsi="Vazirmatn" w:cs="Vazirmatn"/>
                 <w:color w:val="000000" w:themeColor="text1"/>
                 <w:sz w:val="24"/>
                 <w:szCs w:val="24"/>
@@ -5435,7 +5430,7 @@
               <w:bidi w:val="0"/>
               <w:spacing w:after="0"/>
               <w:rPr>
-                <w:rFonts w:ascii="Vazirmatn" w:hAnsi="Vazirmatn" w:cs="Vazirmatn" w:hint="cs"/>
+                <w:rFonts w:ascii="Vazirmatn" w:hAnsi="Vazirmatn" w:cs="Vazirmatn"/>
                 <w:color w:val="000000" w:themeColor="text1"/>
                 <w:sz w:val="24"/>
                 <w:szCs w:val="24"/>
@@ -5545,7 +5540,7 @@
               <w:bidi w:val="0"/>
               <w:spacing w:after="0"/>
               <w:rPr>
-                <w:rFonts w:ascii="Vazirmatn" w:hAnsi="Vazirmatn" w:cs="Vazirmatn" w:hint="cs"/>
+                <w:rFonts w:ascii="Vazirmatn" w:hAnsi="Vazirmatn" w:cs="Vazirmatn"/>
                 <w:color w:val="000000" w:themeColor="text1"/>
                 <w:sz w:val="24"/>
                 <w:szCs w:val="24"/>
@@ -5655,7 +5650,7 @@
               <w:bidi w:val="0"/>
               <w:spacing w:after="0"/>
               <w:rPr>
-                <w:rFonts w:ascii="Vazirmatn" w:hAnsi="Vazirmatn" w:cs="Vazirmatn" w:hint="cs"/>
+                <w:rFonts w:ascii="Vazirmatn" w:hAnsi="Vazirmatn" w:cs="Vazirmatn"/>
                 <w:color w:val="000000" w:themeColor="text1"/>
                 <w:sz w:val="24"/>
                 <w:szCs w:val="24"/>
@@ -5765,7 +5760,7 @@
               <w:bidi w:val="0"/>
               <w:spacing w:after="0"/>
               <w:rPr>
-                <w:rFonts w:ascii="Vazirmatn" w:hAnsi="Vazirmatn" w:cs="Vazirmatn" w:hint="cs"/>
+                <w:rFonts w:ascii="Vazirmatn" w:hAnsi="Vazirmatn" w:cs="Vazirmatn"/>
                 <w:color w:val="000000" w:themeColor="text1"/>
                 <w:sz w:val="24"/>
                 <w:szCs w:val="24"/>
@@ -5875,7 +5870,7 @@
               <w:bidi w:val="0"/>
               <w:spacing w:after="0"/>
               <w:rPr>
-                <w:rFonts w:ascii="Vazirmatn" w:hAnsi="Vazirmatn" w:cs="Vazirmatn" w:hint="cs"/>
+                <w:rFonts w:ascii="Vazirmatn" w:hAnsi="Vazirmatn" w:cs="Vazirmatn"/>
                 <w:color w:val="000000" w:themeColor="text1"/>
                 <w:sz w:val="24"/>
                 <w:szCs w:val="24"/>
@@ -5985,7 +5980,7 @@
               <w:bidi w:val="0"/>
               <w:spacing w:after="0"/>
               <w:rPr>
-                <w:rFonts w:ascii="Vazirmatn" w:hAnsi="Vazirmatn" w:cs="Vazirmatn" w:hint="cs"/>
+                <w:rFonts w:ascii="Vazirmatn" w:hAnsi="Vazirmatn" w:cs="Vazirmatn"/>
                 <w:color w:val="000000" w:themeColor="text1"/>
                 <w:sz w:val="24"/>
                 <w:szCs w:val="24"/>
@@ -6099,7 +6094,7 @@
               <w:bidi w:val="0"/>
               <w:spacing w:after="0"/>
               <w:rPr>
-                <w:rFonts w:ascii="Vazirmatn" w:hAnsi="Vazirmatn" w:cs="Vazirmatn" w:hint="cs"/>
+                <w:rFonts w:ascii="Vazirmatn" w:hAnsi="Vazirmatn" w:cs="Vazirmatn"/>
                 <w:color w:val="000000" w:themeColor="text1"/>
                 <w:sz w:val="24"/>
                 <w:szCs w:val="24"/>
@@ -6323,7 +6318,7 @@
               <w:bidi w:val="0"/>
               <w:spacing w:after="0"/>
               <w:rPr>
-                <w:rFonts w:ascii="Vazirmatn" w:hAnsi="Vazirmatn" w:cs="Vazirmatn" w:hint="cs"/>
+                <w:rFonts w:ascii="Vazirmatn" w:hAnsi="Vazirmatn" w:cs="Vazirmatn"/>
                 <w:color w:val="000000" w:themeColor="text1"/>
                 <w:sz w:val="24"/>
                 <w:szCs w:val="24"/>
@@ -6437,7 +6432,7 @@
               <w:bidi w:val="0"/>
               <w:spacing w:after="0"/>
               <w:rPr>
-                <w:rFonts w:ascii="Vazirmatn" w:hAnsi="Vazirmatn" w:cs="Vazirmatn" w:hint="cs"/>
+                <w:rFonts w:ascii="Vazirmatn" w:hAnsi="Vazirmatn" w:cs="Vazirmatn"/>
                 <w:color w:val="000000" w:themeColor="text1"/>
                 <w:sz w:val="24"/>
                 <w:szCs w:val="24"/>
@@ -6657,7 +6652,7 @@
               <w:bidi w:val="0"/>
               <w:spacing w:after="0"/>
               <w:rPr>
-                <w:rFonts w:ascii="Vazirmatn" w:hAnsi="Vazirmatn" w:cs="Vazirmatn" w:hint="cs"/>
+                <w:rFonts w:ascii="Vazirmatn" w:hAnsi="Vazirmatn" w:cs="Vazirmatn"/>
                 <w:color w:val="000000" w:themeColor="text1"/>
                 <w:sz w:val="24"/>
                 <w:szCs w:val="24"/>
@@ -6681,7 +6676,7 @@
       <w:pPr>
         <w:spacing w:after="0"/>
         <w:rPr>
-          <w:rFonts w:ascii="Vazirmatn" w:hAnsi="Vazirmatn" w:cs="Vazirmatn" w:hint="cs"/>
+          <w:rFonts w:ascii="Vazirmatn" w:hAnsi="Vazirmatn" w:cs="Vazirmatn"/>
           <w:color w:val="000000" w:themeColor="text1"/>
           <w:sz w:val="24"/>
           <w:szCs w:val="24"/>
@@ -6734,7 +6729,7 @@
       <w:pPr>
         <w:spacing w:after="0"/>
         <w:rPr>
-          <w:rFonts w:ascii="Vazirmatn" w:hAnsi="Vazirmatn" w:cs="Vazirmatn" w:hint="cs"/>
+          <w:rFonts w:ascii="Vazirmatn" w:hAnsi="Vazirmatn" w:cs="Vazirmatn"/>
           <w:color w:val="000000" w:themeColor="text1"/>
           <w:sz w:val="24"/>
           <w:szCs w:val="24"/>

</xml_diff>